<commit_message>
Adjusted distribution of information
Stuff that applies at a higher level has been moved to the System
Design, including the Functional Design of the program. The Technical
Design now only includes things specific to the Java implementation of
the program.
</commit_message>
<xml_diff>
--- a/doc/Java/Technical Design - Server.docx
+++ b/doc/Java/Technical Design - Server.docx
@@ -9,26 +9,20 @@
       <w:r>
         <w:t>Technical Design</w:t>
       </w:r>
-      <w:bookmarkStart w:id="0" w:name="_GoBack"/>
-      <w:bookmarkEnd w:id="0"/>
       <w:r>
         <w:t>: Server Component</w:t>
       </w:r>
     </w:p>
+    <w:p/>
     <w:p>
       <w:pPr>
         <w:pStyle w:val="Heading1"/>
       </w:pPr>
       <w:r>
-        <w:t>Program Flow</w:t>
-      </w:r>
-    </w:p>
-    <w:p>
-      <w:pPr>
-        <w:pStyle w:val="Heading2"/>
-      </w:pPr>
-      <w:r>
-        <w:t>Program Flow: Registration</w:t>
+        <w:t>C</w:t>
+      </w:r>
+      <w:r>
+        <w:t>lasses</w:t>
       </w:r>
     </w:p>
     <w:p>
@@ -41,10 +35,10 @@
           <w:noProof/>
         </w:rPr>
         <w:drawing>
-          <wp:inline distT="0" distB="0" distL="0" distR="0" wp14:anchorId="0A2E1235" wp14:editId="247D30D4">
-            <wp:extent cx="3533775" cy="3684413"/>
-            <wp:effectExtent l="0" t="0" r="0" b="0"/>
-            <wp:docPr id="1" name="Picture 1"/>
+          <wp:inline distT="0" distB="0" distL="0" distR="0" wp14:anchorId="280A610B" wp14:editId="3139B472">
+            <wp:extent cx="3409950" cy="2019202"/>
+            <wp:effectExtent l="0" t="0" r="0" b="635"/>
+            <wp:docPr id="3" name="Picture 3"/>
             <wp:cNvGraphicFramePr>
               <a:graphicFrameLocks xmlns:a="http://schemas.openxmlformats.org/drawingml/2006/main" noChangeAspect="1"/>
             </wp:cNvGraphicFramePr>
@@ -52,11 +46,11 @@
               <a:graphicData uri="http://schemas.openxmlformats.org/drawingml/2006/picture">
                 <pic:pic xmlns:pic="http://schemas.openxmlformats.org/drawingml/2006/picture">
                   <pic:nvPicPr>
-                    <pic:cNvPr id="0" name="Server flow - user creation.jpg"/>
+                    <pic:cNvPr id="0" name="Server class diagram.jpg"/>
                     <pic:cNvPicPr/>
                   </pic:nvPicPr>
                   <pic:blipFill>
-                    <a:blip r:embed="rId6" cstate="print">
+                    <a:blip r:embed="rId6">
                       <a:extLst>
                         <a:ext uri="{28A0092B-C50C-407E-A947-70E740481C1C}">
                           <a14:useLocalDpi xmlns:a14="http://schemas.microsoft.com/office/drawing/2010/main" val="0"/>
@@ -70,7 +64,7 @@
                   <pic:spPr>
                     <a:xfrm>
                       <a:off x="0" y="0"/>
-                      <a:ext cx="3533775" cy="3684413"/>
+                      <a:ext cx="3409950" cy="2019202"/>
                     </a:xfrm>
                     <a:prstGeom prst="rect">
                       <a:avLst/>
@@ -91,35 +85,1608 @@
       <w:r>
         <w:t xml:space="preserve">Figure </w:t>
       </w:r>
-      <w:fldSimple w:instr=" SEQ Figure \* ARABIC ">
-        <w:r>
-          <w:rPr>
-            <w:noProof/>
-          </w:rPr>
-          <w:t>1</w:t>
-        </w:r>
-      </w:fldSimple>
-      <w:r>
-        <w:t>: User Creation Attempt</w:t>
-      </w:r>
-    </w:p>
-    <w:p>
-      <w:r>
-        <w:t xml:space="preserve">During the registration process, a success message shall only be sent if the username is valid and not already in use, the email is valid and not already in use, and the password is valid. At that point, the new user shall be stored in the database, and a success message returned. If any of the preconditions fail, or if the database cannot be written to for some reason, an error shall be returned. </w:t>
-      </w:r>
-    </w:p>
-    <w:p>
-      <w:r>
-        <w:t xml:space="preserve">This shall be handled by the DAO object instantiated when the server was started. </w:t>
+      <w:r>
+        <w:fldChar w:fldCharType="begin"/>
+      </w:r>
+      <w:r>
+        <w:instrText xml:space="preserve"> SEQ Figure \* ARA</w:instrText>
+      </w:r>
+      <w:r>
+        <w:instrText xml:space="preserve">BIC </w:instrText>
+      </w:r>
+      <w:r>
+        <w:fldChar w:fldCharType="separate"/>
+      </w:r>
+      <w:r>
+        <w:rPr>
+          <w:noProof/>
+        </w:rPr>
+        <w:t>6</w:t>
+      </w:r>
+      <w:r>
+        <w:rPr>
+          <w:noProof/>
+        </w:rPr>
+        <w:fldChar w:fldCharType="end"/>
+      </w:r>
+      <w:r>
+        <w:t>: Class Diagram</w:t>
       </w:r>
     </w:p>
     <w:p>
       <w:pPr>
         <w:pStyle w:val="Heading2"/>
       </w:pPr>
+      <w:proofErr w:type="spellStart"/>
+      <w:r>
+        <w:t>PokerServer</w:t>
+      </w:r>
+      <w:proofErr w:type="spellEnd"/>
+    </w:p>
+    <w:p>
+      <w:r>
+        <w:t>Instances of t</w:t>
+      </w:r>
+      <w:r>
+        <w:t>he class “</w:t>
+      </w:r>
+      <w:proofErr w:type="spellStart"/>
+      <w:r>
+        <w:t>PokerServer</w:t>
+      </w:r>
+      <w:proofErr w:type="spellEnd"/>
+      <w:r>
+        <w:t xml:space="preserve">” shall </w:t>
+      </w:r>
+      <w:r>
+        <w:t>represent a single</w:t>
+      </w:r>
+      <w:r>
+        <w:t xml:space="preserve"> concurrent server running. Each instance of the server shall listen on a specific port. It shall have the responsibility for managing connections and creating game objects as needed. </w:t>
+      </w:r>
+      <w:r>
+        <w:t>This shall be a Singleton object</w:t>
+      </w:r>
+    </w:p>
+    <w:p>
+      <w:r>
+        <w:rPr>
+          <w:b/>
+        </w:rPr>
+        <w:t>Instance</w:t>
+      </w:r>
+      <w:r>
+        <w:rPr>
+          <w:b/>
+        </w:rPr>
+        <w:t xml:space="preserve"> Members:</w:t>
+      </w:r>
+      <w:r>
+        <w:t xml:space="preserve"> </w:t>
+      </w:r>
+    </w:p>
+    <w:p>
+      <w:pPr>
+        <w:pStyle w:val="ListParagraph"/>
+        <w:numPr>
+          <w:ilvl w:val="0"/>
+          <w:numId w:val="1"/>
+        </w:numPr>
+      </w:pPr>
+      <w:proofErr w:type="spellStart"/>
+      <w:r>
+        <w:t>HashMap</w:t>
+      </w:r>
+      <w:proofErr w:type="spellEnd"/>
+      <w:r>
+        <w:t>&lt;</w:t>
+      </w:r>
+      <w:r>
+        <w:t xml:space="preserve">Integer, </w:t>
+      </w:r>
+      <w:r>
+        <w:t xml:space="preserve">Game&gt; </w:t>
+      </w:r>
+      <w:proofErr w:type="spellStart"/>
+      <w:r>
+        <w:t>a</w:t>
+      </w:r>
+      <w:r>
+        <w:t>ctiveGames</w:t>
+      </w:r>
+      <w:proofErr w:type="spellEnd"/>
+    </w:p>
+    <w:p>
+      <w:pPr>
+        <w:pStyle w:val="ListParagraph"/>
+        <w:numPr>
+          <w:ilvl w:val="0"/>
+          <w:numId w:val="1"/>
+        </w:numPr>
+      </w:pPr>
+      <w:proofErr w:type="spellStart"/>
+      <w:r>
+        <w:t>ArrayList</w:t>
+      </w:r>
+      <w:proofErr w:type="spellEnd"/>
+      <w:r>
+        <w:t xml:space="preserve">&lt;Player&gt; </w:t>
+      </w:r>
+      <w:proofErr w:type="spellStart"/>
+      <w:r>
+        <w:t>all</w:t>
+      </w:r>
+      <w:r>
+        <w:t>Players</w:t>
+      </w:r>
+      <w:proofErr w:type="spellEnd"/>
+    </w:p>
+    <w:p>
+      <w:pPr>
+        <w:pStyle w:val="ListParagraph"/>
+        <w:numPr>
+          <w:ilvl w:val="0"/>
+          <w:numId w:val="1"/>
+        </w:numPr>
+      </w:pPr>
+      <w:proofErr w:type="spellStart"/>
+      <w:r>
+        <w:t>ArrayList</w:t>
+      </w:r>
+      <w:proofErr w:type="spellEnd"/>
+      <w:r>
+        <w:t xml:space="preserve">&lt;Player&gt; </w:t>
+      </w:r>
+      <w:proofErr w:type="spellStart"/>
+      <w:r>
+        <w:t>lobbyPlayers</w:t>
+      </w:r>
+      <w:proofErr w:type="spellEnd"/>
+    </w:p>
+    <w:p>
+      <w:pPr>
+        <w:pStyle w:val="ListParagraph"/>
+        <w:numPr>
+          <w:ilvl w:val="0"/>
+          <w:numId w:val="1"/>
+        </w:numPr>
+      </w:pPr>
+      <w:r>
+        <w:t>DAO Database</w:t>
+      </w:r>
+    </w:p>
+    <w:p>
+      <w:r>
+        <w:rPr>
+          <w:b/>
+        </w:rPr>
+        <w:t xml:space="preserve">Instance </w:t>
+      </w:r>
+      <w:r>
+        <w:rPr>
+          <w:b/>
+        </w:rPr>
+        <w:t>Methods:</w:t>
+      </w:r>
+    </w:p>
+    <w:p>
+      <w:pPr>
+        <w:pStyle w:val="ListParagraph"/>
+        <w:numPr>
+          <w:ilvl w:val="0"/>
+          <w:numId w:val="2"/>
+        </w:numPr>
+      </w:pPr>
+      <w:r>
+        <w:t>main</w:t>
+      </w:r>
+    </w:p>
+    <w:p>
+      <w:pPr>
+        <w:pStyle w:val="ListParagraph"/>
+        <w:numPr>
+          <w:ilvl w:val="0"/>
+          <w:numId w:val="2"/>
+        </w:numPr>
+      </w:pPr>
+      <w:proofErr w:type="spellStart"/>
+      <w:r>
+        <w:t>createGame</w:t>
+      </w:r>
+      <w:proofErr w:type="spellEnd"/>
+    </w:p>
+    <w:p>
+      <w:pPr>
+        <w:pStyle w:val="ListParagraph"/>
+        <w:numPr>
+          <w:ilvl w:val="0"/>
+          <w:numId w:val="2"/>
+        </w:numPr>
+      </w:pPr>
+      <w:proofErr w:type="spellStart"/>
+      <w:r>
+        <w:t>addClient</w:t>
+      </w:r>
+      <w:proofErr w:type="spellEnd"/>
+    </w:p>
+    <w:p>
+      <w:pPr>
+        <w:pStyle w:val="ListParagraph"/>
+        <w:numPr>
+          <w:ilvl w:val="0"/>
+          <w:numId w:val="2"/>
+        </w:numPr>
+      </w:pPr>
+      <w:proofErr w:type="spellStart"/>
+      <w:r>
+        <w:t>addPlayerToGame</w:t>
+      </w:r>
+      <w:proofErr w:type="spellEnd"/>
+    </w:p>
+    <w:p>
+      <w:pPr>
+        <w:pStyle w:val="ListParagraph"/>
+        <w:numPr>
+          <w:ilvl w:val="0"/>
+          <w:numId w:val="2"/>
+        </w:numPr>
+      </w:pPr>
+      <w:proofErr w:type="spellStart"/>
+      <w:r>
+        <w:t>authenticatePlayer</w:t>
+      </w:r>
+      <w:proofErr w:type="spellEnd"/>
+    </w:p>
+    <w:p>
+      <w:pPr>
+        <w:rPr>
+          <w:b/>
+        </w:rPr>
+      </w:pPr>
+      <w:r>
+        <w:rPr>
+          <w:b/>
+        </w:rPr>
+        <w:t>Class Methods:</w:t>
+      </w:r>
+    </w:p>
+    <w:p>
+      <w:pPr>
+        <w:pStyle w:val="ListParagraph"/>
+        <w:numPr>
+          <w:ilvl w:val="0"/>
+          <w:numId w:val="14"/>
+        </w:numPr>
+      </w:pPr>
+      <w:proofErr w:type="spellStart"/>
+      <w:r>
+        <w:t>getInstance</w:t>
+      </w:r>
+      <w:proofErr w:type="spellEnd"/>
+    </w:p>
+    <w:p>
+      <w:pPr>
+        <w:pStyle w:val="ListParagraph"/>
+      </w:pPr>
+    </w:p>
+    <w:p>
+      <w:pPr>
+        <w:pStyle w:val="Heading2"/>
+      </w:pPr>
+      <w:r>
+        <w:t>DAO</w:t>
+      </w:r>
+    </w:p>
+    <w:p>
+      <w:r>
+        <w:t xml:space="preserve">Instances of the class “DAO” shall represent individual databases in which data may be persisted. In practice, there should only be one instance per server. </w:t>
+      </w:r>
+    </w:p>
+    <w:p>
+      <w:pPr>
+        <w:rPr>
+          <w:b/>
+        </w:rPr>
+      </w:pPr>
+      <w:r>
+        <w:rPr>
+          <w:b/>
+        </w:rPr>
+        <w:t>Instance Members</w:t>
+      </w:r>
+    </w:p>
+    <w:p>
+      <w:pPr>
+        <w:rPr>
+          <w:b/>
+        </w:rPr>
+      </w:pPr>
+      <w:r>
+        <w:rPr>
+          <w:b/>
+        </w:rPr>
+        <w:t>Instance Methods</w:t>
+      </w:r>
+    </w:p>
+    <w:p>
+      <w:pPr>
+        <w:pStyle w:val="ListParagraph"/>
+        <w:numPr>
+          <w:ilvl w:val="0"/>
+          <w:numId w:val="7"/>
+        </w:numPr>
+      </w:pPr>
+      <w:proofErr w:type="spellStart"/>
+      <w:r>
+        <w:t>updatePlayer</w:t>
+      </w:r>
+      <w:proofErr w:type="spellEnd"/>
+    </w:p>
+    <w:p>
+      <w:pPr>
+        <w:pStyle w:val="ListParagraph"/>
+        <w:numPr>
+          <w:ilvl w:val="0"/>
+          <w:numId w:val="7"/>
+        </w:numPr>
+      </w:pPr>
+      <w:proofErr w:type="spellStart"/>
+      <w:r>
+        <w:t>checkCredentials</w:t>
+      </w:r>
+      <w:proofErr w:type="spellEnd"/>
+    </w:p>
+    <w:p>
+      <w:pPr>
+        <w:pStyle w:val="ListParagraph"/>
+        <w:numPr>
+          <w:ilvl w:val="0"/>
+          <w:numId w:val="7"/>
+        </w:numPr>
+      </w:pPr>
+      <w:proofErr w:type="spellStart"/>
+      <w:r>
+        <w:t>addPlayer</w:t>
+      </w:r>
+      <w:proofErr w:type="spellEnd"/>
+    </w:p>
+    <w:p>
+      <w:pPr>
+        <w:pStyle w:val="Heading2"/>
+      </w:pPr>
+      <w:r>
+        <w:t>Lobby &lt;</w:t>
+      </w:r>
+      <w:proofErr w:type="spellStart"/>
+      <w:r>
+        <w:t>iObservable</w:t>
+      </w:r>
+      <w:proofErr w:type="spellEnd"/>
+      <w:r>
+        <w:t>&gt;</w:t>
+      </w:r>
+    </w:p>
+    <w:p>
+      <w:r>
+        <w:t xml:space="preserve">Instances of the class “Lobby” represent a lobby where players reside when they are not in a Game. </w:t>
+      </w:r>
+    </w:p>
+    <w:p>
+      <w:pPr>
+        <w:rPr>
+          <w:b/>
+        </w:rPr>
+      </w:pPr>
+      <w:r>
+        <w:rPr>
+          <w:b/>
+        </w:rPr>
+        <w:t>Instance Members</w:t>
+      </w:r>
+    </w:p>
+    <w:p>
+      <w:pPr>
+        <w:pStyle w:val="ListParagraph"/>
+        <w:numPr>
+          <w:ilvl w:val="0"/>
+          <w:numId w:val="13"/>
+        </w:numPr>
+      </w:pPr>
+      <w:proofErr w:type="spellStart"/>
+      <w:r>
+        <w:t>HashMap</w:t>
+      </w:r>
+      <w:proofErr w:type="spellEnd"/>
+      <w:r>
+        <w:t xml:space="preserve">&lt;Players, </w:t>
+      </w:r>
+      <w:proofErr w:type="spellStart"/>
+      <w:r>
+        <w:t>boolean</w:t>
+      </w:r>
+      <w:proofErr w:type="spellEnd"/>
+      <w:r>
+        <w:t>&gt; players</w:t>
+      </w:r>
+    </w:p>
+    <w:p>
+      <w:pPr>
+        <w:rPr>
+          <w:b/>
+        </w:rPr>
+      </w:pPr>
+    </w:p>
+    <w:p/>
+    <w:p>
+      <w:pPr>
+        <w:pStyle w:val="Heading2"/>
+      </w:pPr>
+      <w:r>
+        <w:t>Game</w:t>
+      </w:r>
+      <w:r>
+        <w:t xml:space="preserve"> &lt;</w:t>
+      </w:r>
+      <w:proofErr w:type="spellStart"/>
+      <w:r>
+        <w:t>iObservable</w:t>
+      </w:r>
+      <w:proofErr w:type="spellEnd"/>
+      <w:r>
+        <w:t>&gt;</w:t>
+      </w:r>
+    </w:p>
+    <w:p>
+      <w:r>
+        <w:t>Instances of the class “Game” shall represent a single game currently in progress. It shall handle the turns of the game, including enforcing the business rules.</w:t>
+      </w:r>
+      <w:r>
+        <w:t xml:space="preserve"> There is the possibility of observing a game without being a player in it, though no client currently implements this behavior.  </w:t>
+      </w:r>
+    </w:p>
+    <w:p>
+      <w:r>
+        <w:rPr>
+          <w:b/>
+        </w:rPr>
+        <w:t xml:space="preserve">Instance </w:t>
+      </w:r>
+      <w:r>
+        <w:rPr>
+          <w:b/>
+        </w:rPr>
+        <w:t>Members</w:t>
+      </w:r>
+    </w:p>
+    <w:p>
+      <w:pPr>
+        <w:pStyle w:val="ListParagraph"/>
+        <w:numPr>
+          <w:ilvl w:val="0"/>
+          <w:numId w:val="3"/>
+        </w:numPr>
+      </w:pPr>
+      <w:r>
+        <w:t xml:space="preserve">Integer </w:t>
+      </w:r>
+      <w:proofErr w:type="spellStart"/>
+      <w:r>
+        <w:t>gameID</w:t>
+      </w:r>
+      <w:proofErr w:type="spellEnd"/>
+    </w:p>
+    <w:p>
+      <w:pPr>
+        <w:pStyle w:val="ListParagraph"/>
+        <w:numPr>
+          <w:ilvl w:val="0"/>
+          <w:numId w:val="3"/>
+        </w:numPr>
+      </w:pPr>
+      <w:proofErr w:type="spellStart"/>
+      <w:r>
+        <w:t>HashMap</w:t>
+      </w:r>
+      <w:proofErr w:type="spellEnd"/>
+      <w:r>
+        <w:t>&lt;</w:t>
+      </w:r>
+      <w:r>
+        <w:t>Players</w:t>
+      </w:r>
+      <w:r>
+        <w:t xml:space="preserve">, </w:t>
+      </w:r>
+      <w:proofErr w:type="spellStart"/>
+      <w:r>
+        <w:t>boolean</w:t>
+      </w:r>
+      <w:proofErr w:type="spellEnd"/>
+      <w:r>
+        <w:t>&gt; players</w:t>
+      </w:r>
+    </w:p>
+    <w:p>
+      <w:pPr>
+        <w:pStyle w:val="ListParagraph"/>
+        <w:numPr>
+          <w:ilvl w:val="1"/>
+          <w:numId w:val="3"/>
+        </w:numPr>
+      </w:pPr>
+      <w:r>
+        <w:t xml:space="preserve">The Boolean value indicates if they get a turn or not. </w:t>
+      </w:r>
+    </w:p>
+    <w:p>
+      <w:pPr>
+        <w:pStyle w:val="ListParagraph"/>
+        <w:numPr>
+          <w:ilvl w:val="0"/>
+          <w:numId w:val="3"/>
+        </w:numPr>
+      </w:pPr>
+      <w:proofErr w:type="spellStart"/>
+      <w:r>
+        <w:t>ArrayList</w:t>
+      </w:r>
+      <w:proofErr w:type="spellEnd"/>
+      <w:r>
+        <w:t>&lt;</w:t>
+      </w:r>
+      <w:proofErr w:type="spellStart"/>
+      <w:r>
+        <w:t>iGameObserver</w:t>
+      </w:r>
+      <w:proofErr w:type="spellEnd"/>
+      <w:r>
+        <w:t>&gt; observers</w:t>
+      </w:r>
+    </w:p>
+    <w:p>
+      <w:pPr>
+        <w:pStyle w:val="ListParagraph"/>
+        <w:numPr>
+          <w:ilvl w:val="0"/>
+          <w:numId w:val="3"/>
+        </w:numPr>
+      </w:pPr>
+      <w:proofErr w:type="spellStart"/>
+      <w:r>
+        <w:t>ArrayList</w:t>
+      </w:r>
+      <w:proofErr w:type="spellEnd"/>
+      <w:r>
+        <w:t xml:space="preserve">&lt;Card&gt; </w:t>
+      </w:r>
+      <w:proofErr w:type="spellStart"/>
+      <w:r>
+        <w:t>tableCards</w:t>
+      </w:r>
+      <w:proofErr w:type="spellEnd"/>
+    </w:p>
+    <w:p>
+      <w:pPr>
+        <w:pStyle w:val="ListParagraph"/>
+        <w:numPr>
+          <w:ilvl w:val="0"/>
+          <w:numId w:val="3"/>
+        </w:numPr>
+      </w:pPr>
+      <w:proofErr w:type="spellStart"/>
+      <w:r>
+        <w:t>ArrayList</w:t>
+      </w:r>
+      <w:proofErr w:type="spellEnd"/>
+      <w:r>
+        <w:t>&lt;Card&gt; deck</w:t>
+      </w:r>
+    </w:p>
+    <w:p>
+      <w:pPr>
+        <w:pStyle w:val="ListParagraph"/>
+        <w:numPr>
+          <w:ilvl w:val="0"/>
+          <w:numId w:val="3"/>
+        </w:numPr>
+      </w:pPr>
+      <w:r>
+        <w:t xml:space="preserve">Integer </w:t>
+      </w:r>
+      <w:proofErr w:type="spellStart"/>
+      <w:r>
+        <w:t>chipsInPot</w:t>
+      </w:r>
+      <w:proofErr w:type="spellEnd"/>
+    </w:p>
+    <w:p>
+      <w:pPr>
+        <w:rPr>
+          <w:b/>
+        </w:rPr>
+      </w:pPr>
+      <w:r>
+        <w:rPr>
+          <w:b/>
+        </w:rPr>
+        <w:t xml:space="preserve">Instance </w:t>
+      </w:r>
+      <w:r>
+        <w:rPr>
+          <w:b/>
+        </w:rPr>
+        <w:t>Methods:</w:t>
+      </w:r>
+    </w:p>
+    <w:p>
+      <w:pPr>
+        <w:pStyle w:val="ListParagraph"/>
+        <w:numPr>
+          <w:ilvl w:val="0"/>
+          <w:numId w:val="4"/>
+        </w:numPr>
+        <w:rPr>
+          <w:b/>
+        </w:rPr>
+      </w:pPr>
+      <w:proofErr w:type="spellStart"/>
+      <w:r>
+        <w:t>parseMessage</w:t>
+      </w:r>
+      <w:proofErr w:type="spellEnd"/>
+    </w:p>
+    <w:p>
+      <w:pPr>
+        <w:pStyle w:val="ListParagraph"/>
+        <w:numPr>
+          <w:ilvl w:val="0"/>
+          <w:numId w:val="4"/>
+        </w:numPr>
+        <w:rPr>
+          <w:b/>
+        </w:rPr>
+      </w:pPr>
+      <w:proofErr w:type="spellStart"/>
+      <w:r>
+        <w:t>dealCard</w:t>
+      </w:r>
+      <w:proofErr w:type="spellEnd"/>
+    </w:p>
+    <w:p>
+      <w:pPr>
+        <w:pStyle w:val="ListParagraph"/>
+        <w:numPr>
+          <w:ilvl w:val="0"/>
+          <w:numId w:val="4"/>
+        </w:numPr>
+        <w:rPr>
+          <w:b/>
+        </w:rPr>
+      </w:pPr>
+      <w:proofErr w:type="spellStart"/>
+      <w:r>
+        <w:t>addPlayer</w:t>
+      </w:r>
+      <w:proofErr w:type="spellEnd"/>
+    </w:p>
+    <w:p>
+      <w:pPr>
+        <w:pStyle w:val="ListParagraph"/>
+        <w:numPr>
+          <w:ilvl w:val="0"/>
+          <w:numId w:val="4"/>
+        </w:numPr>
+        <w:rPr>
+          <w:b/>
+        </w:rPr>
+      </w:pPr>
+      <w:proofErr w:type="spellStart"/>
       <w:r>
         <w:lastRenderedPageBreak/>
-        <w:t>Program Flow: Login</w:t>
+        <w:t>removePlayer</w:t>
+      </w:r>
+      <w:proofErr w:type="spellEnd"/>
+      <w:r>
+        <w:br/>
+      </w:r>
+    </w:p>
+    <w:p>
+      <w:pPr>
+        <w:pStyle w:val="Heading2"/>
+      </w:pPr>
+      <w:r>
+        <w:t>Card</w:t>
+      </w:r>
+    </w:p>
+    <w:p>
+      <w:r>
+        <w:t xml:space="preserve">Instances of the class “Card” shall represent individual cards in a deck. A deck consists of 52 Card objects, each different from the last. </w:t>
+      </w:r>
+    </w:p>
+    <w:p>
+      <w:pPr>
+        <w:rPr>
+          <w:b/>
+        </w:rPr>
+      </w:pPr>
+      <w:r>
+        <w:rPr>
+          <w:b/>
+        </w:rPr>
+        <w:t>Instance Members</w:t>
+      </w:r>
+    </w:p>
+    <w:p>
+      <w:pPr>
+        <w:pStyle w:val="ListParagraph"/>
+        <w:numPr>
+          <w:ilvl w:val="0"/>
+          <w:numId w:val="8"/>
+        </w:numPr>
+        <w:rPr>
+          <w:b/>
+        </w:rPr>
+      </w:pPr>
+      <w:proofErr w:type="spellStart"/>
+      <w:r>
+        <w:t>Enum</w:t>
+      </w:r>
+      <w:proofErr w:type="spellEnd"/>
+      <w:r>
+        <w:t xml:space="preserve"> suit</w:t>
+      </w:r>
+    </w:p>
+    <w:p>
+      <w:pPr>
+        <w:pStyle w:val="ListParagraph"/>
+        <w:numPr>
+          <w:ilvl w:val="0"/>
+          <w:numId w:val="8"/>
+        </w:numPr>
+        <w:rPr>
+          <w:b/>
+        </w:rPr>
+      </w:pPr>
+      <w:r>
+        <w:t>String value</w:t>
+      </w:r>
+    </w:p>
+    <w:p>
+      <w:pPr>
+        <w:rPr>
+          <w:b/>
+        </w:rPr>
+      </w:pPr>
+      <w:r>
+        <w:rPr>
+          <w:b/>
+        </w:rPr>
+        <w:t>Instance Methods</w:t>
+      </w:r>
+    </w:p>
+    <w:p>
+      <w:pPr>
+        <w:rPr>
+          <w:b/>
+        </w:rPr>
+      </w:pPr>
+      <w:r>
+        <w:rPr>
+          <w:b/>
+        </w:rPr>
+        <w:t>Class Methods</w:t>
+      </w:r>
+    </w:p>
+    <w:p>
+      <w:pPr>
+        <w:pStyle w:val="ListParagraph"/>
+        <w:numPr>
+          <w:ilvl w:val="0"/>
+          <w:numId w:val="9"/>
+        </w:numPr>
+      </w:pPr>
+      <w:proofErr w:type="spellStart"/>
+      <w:r>
+        <w:t>generateDeck</w:t>
+      </w:r>
+      <w:proofErr w:type="spellEnd"/>
+    </w:p>
+    <w:p>
+      <w:pPr>
+        <w:pStyle w:val="Heading2"/>
+      </w:pPr>
+      <w:r>
+        <w:t>Player</w:t>
+      </w:r>
+      <w:r>
+        <w:t xml:space="preserve"> &lt;</w:t>
+      </w:r>
+      <w:proofErr w:type="spellStart"/>
+      <w:r>
+        <w:t>i</w:t>
+      </w:r>
+      <w:r>
+        <w:t>State</w:t>
+      </w:r>
+      <w:r>
+        <w:t>Observer</w:t>
+      </w:r>
+      <w:proofErr w:type="spellEnd"/>
+      <w:r>
+        <w:t xml:space="preserve">, </w:t>
+      </w:r>
+      <w:proofErr w:type="spellStart"/>
+      <w:r>
+        <w:t>iClientObserver</w:t>
+      </w:r>
+      <w:proofErr w:type="spellEnd"/>
+      <w:r>
+        <w:t>&gt;</w:t>
+      </w:r>
+    </w:p>
+    <w:p>
+      <w:r>
+        <w:t xml:space="preserve">Instances of the class “Player” shall represent a single player, either in a game or in the lobby. </w:t>
+      </w:r>
+    </w:p>
+    <w:p>
+      <w:r>
+        <w:rPr>
+          <w:b/>
+        </w:rPr>
+        <w:t xml:space="preserve">Instance </w:t>
+      </w:r>
+      <w:r>
+        <w:rPr>
+          <w:b/>
+        </w:rPr>
+        <w:t>Members</w:t>
+      </w:r>
+    </w:p>
+    <w:p>
+      <w:pPr>
+        <w:pStyle w:val="ListParagraph"/>
+        <w:numPr>
+          <w:ilvl w:val="0"/>
+          <w:numId w:val="5"/>
+        </w:numPr>
+      </w:pPr>
+      <w:r>
+        <w:t>String username</w:t>
+      </w:r>
+    </w:p>
+    <w:p>
+      <w:pPr>
+        <w:pStyle w:val="ListParagraph"/>
+        <w:numPr>
+          <w:ilvl w:val="0"/>
+          <w:numId w:val="5"/>
+        </w:numPr>
+      </w:pPr>
+      <w:r>
+        <w:t xml:space="preserve">URL </w:t>
+      </w:r>
+      <w:proofErr w:type="spellStart"/>
+      <w:r>
+        <w:t>avatarURL</w:t>
+      </w:r>
+      <w:proofErr w:type="spellEnd"/>
+    </w:p>
+    <w:p>
+      <w:pPr>
+        <w:pStyle w:val="ListParagraph"/>
+        <w:numPr>
+          <w:ilvl w:val="0"/>
+          <w:numId w:val="5"/>
+        </w:numPr>
+      </w:pPr>
+      <w:r>
+        <w:t xml:space="preserve">Integer </w:t>
+      </w:r>
+      <w:proofErr w:type="spellStart"/>
+      <w:r>
+        <w:t>chipsRemaining</w:t>
+      </w:r>
+      <w:proofErr w:type="spellEnd"/>
+    </w:p>
+    <w:p>
+      <w:pPr>
+        <w:pStyle w:val="ListParagraph"/>
+        <w:numPr>
+          <w:ilvl w:val="0"/>
+          <w:numId w:val="5"/>
+        </w:numPr>
+      </w:pPr>
+      <w:proofErr w:type="spellStart"/>
+      <w:r>
+        <w:t>ArrayList</w:t>
+      </w:r>
+      <w:proofErr w:type="spellEnd"/>
+      <w:r>
+        <w:t xml:space="preserve">&lt;Card&gt; </w:t>
+      </w:r>
+      <w:proofErr w:type="spellStart"/>
+      <w:r>
+        <w:t>currentHand</w:t>
+      </w:r>
+      <w:proofErr w:type="spellEnd"/>
+    </w:p>
+    <w:p>
+      <w:pPr>
+        <w:pStyle w:val="ListParagraph"/>
+        <w:numPr>
+          <w:ilvl w:val="0"/>
+          <w:numId w:val="5"/>
+        </w:numPr>
+      </w:pPr>
+      <w:r>
+        <w:t xml:space="preserve">Game </w:t>
+      </w:r>
+      <w:proofErr w:type="spellStart"/>
+      <w:r>
+        <w:t>currentGame</w:t>
+      </w:r>
+      <w:proofErr w:type="spellEnd"/>
+    </w:p>
+    <w:p>
+      <w:pPr>
+        <w:pStyle w:val="ListParagraph"/>
+        <w:numPr>
+          <w:ilvl w:val="0"/>
+          <w:numId w:val="5"/>
+        </w:numPr>
+      </w:pPr>
+      <w:r>
+        <w:t xml:space="preserve">Lobby </w:t>
+      </w:r>
+      <w:proofErr w:type="spellStart"/>
+      <w:r>
+        <w:t>currentLobby</w:t>
+      </w:r>
+      <w:proofErr w:type="spellEnd"/>
+    </w:p>
+    <w:p>
+      <w:pPr>
+        <w:pStyle w:val="ListParagraph"/>
+        <w:numPr>
+          <w:ilvl w:val="0"/>
+          <w:numId w:val="5"/>
+        </w:numPr>
+      </w:pPr>
+      <w:proofErr w:type="spellStart"/>
+      <w:r>
+        <w:t>i</w:t>
+      </w:r>
+      <w:r>
+        <w:t>Client</w:t>
+      </w:r>
+      <w:proofErr w:type="spellEnd"/>
+      <w:r>
+        <w:t xml:space="preserve"> client</w:t>
+      </w:r>
+    </w:p>
+    <w:p>
+      <w:pPr>
+        <w:rPr>
+          <w:b/>
+        </w:rPr>
+      </w:pPr>
+      <w:r>
+        <w:rPr>
+          <w:b/>
+        </w:rPr>
+        <w:t xml:space="preserve">Instance </w:t>
+      </w:r>
+      <w:r>
+        <w:rPr>
+          <w:b/>
+        </w:rPr>
+        <w:t>Methods:</w:t>
+      </w:r>
+    </w:p>
+    <w:p>
+      <w:pPr>
+        <w:pStyle w:val="ListParagraph"/>
+        <w:numPr>
+          <w:ilvl w:val="0"/>
+          <w:numId w:val="6"/>
+        </w:numPr>
+        <w:rPr>
+          <w:b/>
+        </w:rPr>
+      </w:pPr>
+      <w:proofErr w:type="spellStart"/>
+      <w:r>
+        <w:t>addCardToHand</w:t>
+      </w:r>
+      <w:proofErr w:type="spellEnd"/>
+    </w:p>
+    <w:p>
+      <w:pPr>
+        <w:pStyle w:val="ListParagraph"/>
+        <w:numPr>
+          <w:ilvl w:val="0"/>
+          <w:numId w:val="6"/>
+        </w:numPr>
+        <w:rPr>
+          <w:b/>
+        </w:rPr>
+      </w:pPr>
+      <w:proofErr w:type="spellStart"/>
+      <w:r>
+        <w:t>turnStart</w:t>
+      </w:r>
+      <w:proofErr w:type="spellEnd"/>
+    </w:p>
+    <w:p>
+      <w:pPr>
+        <w:pStyle w:val="ListParagraph"/>
+        <w:numPr>
+          <w:ilvl w:val="0"/>
+          <w:numId w:val="6"/>
+        </w:numPr>
+        <w:rPr>
+          <w:b/>
+        </w:rPr>
+      </w:pPr>
+      <w:proofErr w:type="spellStart"/>
+      <w:r>
+        <w:t>placeBet</w:t>
+      </w:r>
+      <w:proofErr w:type="spellEnd"/>
+    </w:p>
+    <w:p>
+      <w:pPr>
+        <w:pStyle w:val="ListParagraph"/>
+        <w:numPr>
+          <w:ilvl w:val="0"/>
+          <w:numId w:val="6"/>
+        </w:numPr>
+        <w:rPr>
+          <w:b/>
+        </w:rPr>
+      </w:pPr>
+      <w:r>
+        <w:t>fold</w:t>
+      </w:r>
+    </w:p>
+    <w:p>
+      <w:pPr>
+        <w:pStyle w:val="ListParagraph"/>
+        <w:numPr>
+          <w:ilvl w:val="0"/>
+          <w:numId w:val="6"/>
+        </w:numPr>
+        <w:rPr>
+          <w:b/>
+        </w:rPr>
+      </w:pPr>
+      <w:proofErr w:type="spellStart"/>
+      <w:r>
+        <w:t>getAvatar</w:t>
+      </w:r>
+      <w:proofErr w:type="spellEnd"/>
+    </w:p>
+    <w:p>
+      <w:pPr>
+        <w:pStyle w:val="ListParagraph"/>
+        <w:numPr>
+          <w:ilvl w:val="0"/>
+          <w:numId w:val="6"/>
+        </w:numPr>
+        <w:rPr>
+          <w:b/>
+        </w:rPr>
+      </w:pPr>
+      <w:proofErr w:type="spellStart"/>
+      <w:r>
+        <w:t>getClientForPlayer</w:t>
+      </w:r>
+      <w:proofErr w:type="spellEnd"/>
+    </w:p>
+    <w:p>
+      <w:pPr>
+        <w:pStyle w:val="ListParagraph"/>
+        <w:numPr>
+          <w:ilvl w:val="0"/>
+          <w:numId w:val="6"/>
+        </w:numPr>
+        <w:rPr>
+          <w:b/>
+        </w:rPr>
+      </w:pPr>
+      <w:proofErr w:type="spellStart"/>
+      <w:r>
+        <w:t>joinGame</w:t>
+      </w:r>
+      <w:proofErr w:type="spellEnd"/>
+    </w:p>
+    <w:p>
+      <w:pPr>
+        <w:pStyle w:val="ListParagraph"/>
+        <w:numPr>
+          <w:ilvl w:val="0"/>
+          <w:numId w:val="6"/>
+        </w:numPr>
+        <w:rPr>
+          <w:b/>
+        </w:rPr>
+      </w:pPr>
+      <w:proofErr w:type="spellStart"/>
+      <w:r>
+        <w:t>leaveGame</w:t>
+      </w:r>
+      <w:proofErr w:type="spellEnd"/>
+    </w:p>
+    <w:p>
+      <w:pPr>
+        <w:pStyle w:val="Heading2"/>
+      </w:pPr>
+      <w:proofErr w:type="spellStart"/>
+      <w:r>
+        <w:lastRenderedPageBreak/>
+        <w:t>Client</w:t>
+      </w:r>
+      <w:r>
+        <w:t>Socket</w:t>
+      </w:r>
+      <w:proofErr w:type="spellEnd"/>
+      <w:r>
+        <w:t xml:space="preserve"> &lt;</w:t>
+      </w:r>
+      <w:proofErr w:type="spellStart"/>
+      <w:r>
+        <w:t>iClient</w:t>
+      </w:r>
+      <w:proofErr w:type="spellEnd"/>
+      <w:r>
+        <w:t xml:space="preserve">, </w:t>
+      </w:r>
+      <w:proofErr w:type="spellStart"/>
+      <w:r>
+        <w:t>iObservable</w:t>
+      </w:r>
+      <w:proofErr w:type="spellEnd"/>
+      <w:r>
+        <w:t>&gt;</w:t>
+      </w:r>
+    </w:p>
+    <w:p>
+      <w:r>
+        <w:t>Instances of the class “</w:t>
+      </w:r>
+      <w:proofErr w:type="spellStart"/>
+      <w:r>
+        <w:t>ClientSocket</w:t>
+      </w:r>
+      <w:proofErr w:type="spellEnd"/>
+      <w:r>
+        <w:t>” represent external clients connected to the system</w:t>
+      </w:r>
+      <w:r>
+        <w:t xml:space="preserve"> via TCP sockets</w:t>
+      </w:r>
+      <w:r>
+        <w:t xml:space="preserve">. This class will send messages to the client and listen for messages from the client, automatically rejecting anything that is not signed appropriately. </w:t>
+      </w:r>
+      <w:r>
+        <w:t xml:space="preserve"> This implements the </w:t>
+      </w:r>
+      <w:proofErr w:type="spellStart"/>
+      <w:r>
+        <w:t>iClient</w:t>
+      </w:r>
+      <w:proofErr w:type="spellEnd"/>
+      <w:r>
+        <w:t xml:space="preserve"> interface. </w:t>
+      </w:r>
+    </w:p>
+    <w:p>
+      <w:r>
+        <w:rPr>
+          <w:b/>
+        </w:rPr>
+        <w:t>Instance Members</w:t>
+      </w:r>
+    </w:p>
+    <w:p>
+      <w:pPr>
+        <w:pStyle w:val="ListParagraph"/>
+        <w:numPr>
+          <w:ilvl w:val="0"/>
+          <w:numId w:val="9"/>
+        </w:numPr>
+      </w:pPr>
+      <w:r>
+        <w:t xml:space="preserve">Socket </w:t>
+      </w:r>
+      <w:proofErr w:type="spellStart"/>
+      <w:r>
+        <w:t>socket</w:t>
+      </w:r>
+      <w:proofErr w:type="spellEnd"/>
+    </w:p>
+    <w:p>
+      <w:pPr>
+        <w:pStyle w:val="ListParagraph"/>
+        <w:numPr>
+          <w:ilvl w:val="0"/>
+          <w:numId w:val="9"/>
+        </w:numPr>
+      </w:pPr>
+      <w:r>
+        <w:t xml:space="preserve">String </w:t>
+      </w:r>
+      <w:proofErr w:type="spellStart"/>
+      <w:r>
+        <w:t>authenticationKey</w:t>
+      </w:r>
+      <w:proofErr w:type="spellEnd"/>
+    </w:p>
+    <w:p>
+      <w:pPr>
+        <w:pStyle w:val="ListParagraph"/>
+        <w:numPr>
+          <w:ilvl w:val="0"/>
+          <w:numId w:val="9"/>
+        </w:numPr>
+      </w:pPr>
+      <w:proofErr w:type="spellStart"/>
+      <w:r>
+        <w:t>ArrayList</w:t>
+      </w:r>
+      <w:proofErr w:type="spellEnd"/>
+      <w:r>
+        <w:t>&lt;</w:t>
+      </w:r>
+      <w:proofErr w:type="spellStart"/>
+      <w:r>
+        <w:t>iClientObserver</w:t>
+      </w:r>
+      <w:proofErr w:type="spellEnd"/>
+      <w:r>
+        <w:t>&gt;</w:t>
+      </w:r>
+      <w:r>
+        <w:t xml:space="preserve"> </w:t>
+      </w:r>
+      <w:r>
+        <w:t>observers</w:t>
+      </w:r>
+    </w:p>
+    <w:p>
+      <w:pPr>
+        <w:pStyle w:val="Heading2"/>
+      </w:pPr>
+      <w:r>
+        <w:t>Message</w:t>
+      </w:r>
+    </w:p>
+    <w:p>
+      <w:r>
+        <w:t xml:space="preserve">Instances of the class “Message” represent a message coming from or going to a client. </w:t>
+      </w:r>
+    </w:p>
+    <w:p>
+      <w:pPr>
+        <w:rPr>
+          <w:b/>
+        </w:rPr>
+      </w:pPr>
+      <w:r>
+        <w:rPr>
+          <w:b/>
+        </w:rPr>
+        <w:t>Instance Members</w:t>
+      </w:r>
+    </w:p>
+    <w:p>
+      <w:pPr>
+        <w:pStyle w:val="ListParagraph"/>
+        <w:numPr>
+          <w:ilvl w:val="0"/>
+          <w:numId w:val="12"/>
+        </w:numPr>
+      </w:pPr>
+      <w:r>
+        <w:t>String text</w:t>
+      </w:r>
+    </w:p>
+    <w:p>
+      <w:pPr>
+        <w:pStyle w:val="ListParagraph"/>
+        <w:numPr>
+          <w:ilvl w:val="0"/>
+          <w:numId w:val="12"/>
+        </w:numPr>
+      </w:pPr>
+      <w:proofErr w:type="spellStart"/>
+      <w:r>
+        <w:t>int</w:t>
+      </w:r>
+      <w:proofErr w:type="spellEnd"/>
+      <w:r>
+        <w:t xml:space="preserve"> code</w:t>
+      </w:r>
+    </w:p>
+    <w:p>
+      <w:pPr>
+        <w:pStyle w:val="ListParagraph"/>
+        <w:numPr>
+          <w:ilvl w:val="0"/>
+          <w:numId w:val="12"/>
+        </w:numPr>
+      </w:pPr>
+      <w:proofErr w:type="spellStart"/>
+      <w:r>
+        <w:t>i</w:t>
+      </w:r>
+      <w:r>
+        <w:t>Client</w:t>
+      </w:r>
+      <w:proofErr w:type="spellEnd"/>
+      <w:r>
+        <w:t xml:space="preserve"> </w:t>
+      </w:r>
+      <w:proofErr w:type="spellStart"/>
+      <w:r>
+        <w:t>clientInvolved</w:t>
+      </w:r>
+      <w:proofErr w:type="spellEnd"/>
+    </w:p>
+    <w:p>
+      <w:pPr>
+        <w:rPr>
+          <w:rFonts w:asciiTheme="majorHAnsi" w:eastAsiaTheme="majorEastAsia" w:hAnsiTheme="majorHAnsi" w:cstheme="majorBidi"/>
+          <w:b/>
+          <w:bCs/>
+          <w:color w:val="365F91" w:themeColor="accent1" w:themeShade="BF"/>
+          <w:sz w:val="28"/>
+          <w:szCs w:val="28"/>
+        </w:rPr>
+      </w:pPr>
+      <w:r>
+        <w:br w:type="page"/>
+      </w:r>
+    </w:p>
+    <w:p>
+      <w:pPr>
+        <w:pStyle w:val="Heading1"/>
+      </w:pPr>
+      <w:r>
+        <w:lastRenderedPageBreak/>
+        <w:t>Interfaces</w:t>
+      </w:r>
+    </w:p>
+    <w:p>
+      <w:pPr>
+        <w:pStyle w:val="Heading2"/>
+      </w:pPr>
+      <w:proofErr w:type="spellStart"/>
+      <w:proofErr w:type="gramStart"/>
+      <w:r>
+        <w:t>iClient</w:t>
+      </w:r>
+      <w:proofErr w:type="spellEnd"/>
+      <w:proofErr w:type="gramEnd"/>
+    </w:p>
+    <w:p>
+      <w:r>
+        <w:t>This represents a client that can send and receive messages</w:t>
+      </w:r>
+    </w:p>
+    <w:p>
+      <w:pPr>
+        <w:rPr>
+          <w:b/>
+        </w:rPr>
+      </w:pPr>
+      <w:r>
+        <w:rPr>
+          <w:b/>
+        </w:rPr>
+        <w:t>Instance Methods</w:t>
+      </w:r>
+    </w:p>
+    <w:p>
+      <w:pPr>
+        <w:pStyle w:val="ListParagraph"/>
+        <w:numPr>
+          <w:ilvl w:val="0"/>
+          <w:numId w:val="10"/>
+        </w:numPr>
+      </w:pPr>
+      <w:proofErr w:type="spellStart"/>
+      <w:r>
+        <w:t>receiveMessage</w:t>
+      </w:r>
+      <w:proofErr w:type="spellEnd"/>
+    </w:p>
+    <w:p>
+      <w:pPr>
+        <w:pStyle w:val="ListParagraph"/>
+        <w:numPr>
+          <w:ilvl w:val="0"/>
+          <w:numId w:val="10"/>
+        </w:numPr>
+      </w:pPr>
+      <w:proofErr w:type="spellStart"/>
+      <w:r>
+        <w:t>sendMessage</w:t>
+      </w:r>
+      <w:proofErr w:type="spellEnd"/>
+    </w:p>
+    <w:p>
+      <w:pPr>
+        <w:pStyle w:val="Heading2"/>
+      </w:pPr>
+      <w:proofErr w:type="spellStart"/>
+      <w:proofErr w:type="gramStart"/>
+      <w:r>
+        <w:t>iClientObserver</w:t>
+      </w:r>
+      <w:proofErr w:type="spellEnd"/>
+      <w:proofErr w:type="gramEnd"/>
+    </w:p>
+    <w:p>
+      <w:r>
+        <w:t xml:space="preserve">This represents something that observes a client. It defines a common callback to be used. </w:t>
+      </w:r>
+    </w:p>
+    <w:p>
+      <w:pPr>
+        <w:rPr>
+          <w:b/>
+        </w:rPr>
+      </w:pPr>
+      <w:r>
+        <w:rPr>
+          <w:b/>
+        </w:rPr>
+        <w:t>Instance Methods</w:t>
+      </w:r>
+    </w:p>
+    <w:p>
+      <w:pPr>
+        <w:pStyle w:val="ListParagraph"/>
+        <w:numPr>
+          <w:ilvl w:val="0"/>
+          <w:numId w:val="11"/>
+        </w:numPr>
+      </w:pPr>
+      <w:proofErr w:type="spellStart"/>
+      <w:r>
+        <w:t>onMessageReceived</w:t>
+      </w:r>
+      <w:proofErr w:type="spellEnd"/>
+    </w:p>
+    <w:p>
+      <w:pPr>
+        <w:pStyle w:val="Heading2"/>
+      </w:pPr>
+      <w:proofErr w:type="spellStart"/>
+      <w:proofErr w:type="gramStart"/>
+      <w:r>
+        <w:t>i</w:t>
+      </w:r>
+      <w:r>
+        <w:t>State</w:t>
+      </w:r>
+      <w:r>
+        <w:t>Observer</w:t>
+      </w:r>
+      <w:proofErr w:type="spellEnd"/>
+      <w:proofErr w:type="gramEnd"/>
+    </w:p>
+    <w:p>
+      <w:r>
+        <w:t>This represents something that observes the state of a game</w:t>
+      </w:r>
+      <w:r>
+        <w:t xml:space="preserve"> or lobby</w:t>
+      </w:r>
+      <w:r>
+        <w:t>. It defin</w:t>
+      </w:r>
+      <w:r>
+        <w:t>es a common callback to be used which takes as an argument the Message that represents the new state.</w:t>
+      </w:r>
+    </w:p>
+    <w:p>
+      <w:r>
+        <w:rPr>
+          <w:b/>
+        </w:rPr>
+        <w:t>Instance Methods</w:t>
+      </w:r>
+    </w:p>
+    <w:p>
+      <w:pPr>
+        <w:pStyle w:val="ListParagraph"/>
+        <w:numPr>
+          <w:ilvl w:val="0"/>
+          <w:numId w:val="11"/>
+        </w:numPr>
+      </w:pPr>
+      <w:proofErr w:type="spellStart"/>
+      <w:r>
+        <w:t>onStateChanged</w:t>
+      </w:r>
+      <w:proofErr w:type="spellEnd"/>
+    </w:p>
+    <w:p>
+      <w:pPr>
+        <w:pStyle w:val="Heading2"/>
+      </w:pPr>
+      <w:proofErr w:type="spellStart"/>
+      <w:proofErr w:type="gramStart"/>
+      <w:r>
+        <w:t>iObservable</w:t>
+      </w:r>
+      <w:proofErr w:type="spellEnd"/>
+      <w:proofErr w:type="gramEnd"/>
+    </w:p>
+    <w:p>
+      <w:r>
+        <w:t xml:space="preserve">This represents something that can be observed. </w:t>
+      </w:r>
+    </w:p>
+    <w:p>
+      <w:pPr>
+        <w:rPr>
+          <w:b/>
+        </w:rPr>
+      </w:pPr>
+      <w:r>
+        <w:rPr>
+          <w:b/>
+        </w:rPr>
+        <w:t>Instance Methods</w:t>
+      </w:r>
+    </w:p>
+    <w:p>
+      <w:pPr>
+        <w:pStyle w:val="ListParagraph"/>
+        <w:numPr>
+          <w:ilvl w:val="0"/>
+          <w:numId w:val="11"/>
+        </w:numPr>
+      </w:pPr>
+      <w:proofErr w:type="spellStart"/>
+      <w:r>
+        <w:t>addObserver</w:t>
+      </w:r>
+      <w:proofErr w:type="spellEnd"/>
+    </w:p>
+    <w:p>
+      <w:pPr>
+        <w:pStyle w:val="ListParagraph"/>
+        <w:numPr>
+          <w:ilvl w:val="0"/>
+          <w:numId w:val="11"/>
+        </w:numPr>
+      </w:pPr>
+      <w:proofErr w:type="spellStart"/>
+      <w:r>
+        <w:t>removeObserver</w:t>
+      </w:r>
+      <w:proofErr w:type="spellEnd"/>
+    </w:p>
+    <w:p>
+      <w:pPr>
+        <w:pStyle w:val="Heading1"/>
+      </w:pPr>
+      <w:r>
+        <w:lastRenderedPageBreak/>
+        <w:t>Sequence Diagrams</w:t>
+      </w:r>
+    </w:p>
+    <w:p>
+      <w:pPr>
+        <w:pStyle w:val="Heading2"/>
+      </w:pPr>
+      <w:r>
+        <w:t>Login</w:t>
       </w:r>
     </w:p>
     <w:p>
@@ -132,79 +1699,7 @@
           <w:noProof/>
         </w:rPr>
         <w:drawing>
-          <wp:inline distT="0" distB="0" distL="0" distR="0" wp14:anchorId="206ED0EC" wp14:editId="5651A40E">
-            <wp:extent cx="4015324" cy="3324225"/>
-            <wp:effectExtent l="0" t="0" r="4445" b="0"/>
-            <wp:docPr id="2" name="Picture 2"/>
-            <wp:cNvGraphicFramePr>
-              <a:graphicFrameLocks xmlns:a="http://schemas.openxmlformats.org/drawingml/2006/main" noChangeAspect="1"/>
-            </wp:cNvGraphicFramePr>
-            <a:graphic xmlns:a="http://schemas.openxmlformats.org/drawingml/2006/main">
-              <a:graphicData uri="http://schemas.openxmlformats.org/drawingml/2006/picture">
-                <pic:pic xmlns:pic="http://schemas.openxmlformats.org/drawingml/2006/picture">
-                  <pic:nvPicPr>
-                    <pic:cNvPr id="0" name="Server flow - authentication.jpg"/>
-                    <pic:cNvPicPr/>
-                  </pic:nvPicPr>
-                  <pic:blipFill>
-                    <a:blip r:embed="rId7">
-                      <a:extLst>
-                        <a:ext uri="{28A0092B-C50C-407E-A947-70E740481C1C}">
-                          <a14:useLocalDpi xmlns:a14="http://schemas.microsoft.com/office/drawing/2010/main" val="0"/>
-                        </a:ext>
-                      </a:extLst>
-                    </a:blip>
-                    <a:stretch>
-                      <a:fillRect/>
-                    </a:stretch>
-                  </pic:blipFill>
-                  <pic:spPr>
-                    <a:xfrm>
-                      <a:off x="0" y="0"/>
-                      <a:ext cx="4015324" cy="3324225"/>
-                    </a:xfrm>
-                    <a:prstGeom prst="rect">
-                      <a:avLst/>
-                    </a:prstGeom>
-                  </pic:spPr>
-                </pic:pic>
-              </a:graphicData>
-            </a:graphic>
-          </wp:inline>
-        </w:drawing>
-      </w:r>
-    </w:p>
-    <w:p>
-      <w:pPr>
-        <w:pStyle w:val="Caption"/>
-        <w:jc w:val="center"/>
-      </w:pPr>
-      <w:r>
-        <w:t xml:space="preserve">Figure </w:t>
-      </w:r>
-      <w:fldSimple w:instr=" SEQ Figure \* ARABIC ">
-        <w:r>
-          <w:rPr>
-            <w:noProof/>
-          </w:rPr>
-          <w:t>2</w:t>
-        </w:r>
-      </w:fldSimple>
-      <w:r>
-        <w:t>: Authentication Attempt</w:t>
-      </w:r>
-    </w:p>
-    <w:p>
-      <w:pPr>
-        <w:keepNext/>
-        <w:jc w:val="center"/>
-      </w:pPr>
-      <w:r>
-        <w:rPr>
-          <w:noProof/>
-        </w:rPr>
-        <w:drawing>
-          <wp:inline distT="0" distB="0" distL="0" distR="0" wp14:anchorId="4345083D" wp14:editId="4A59DFC8">
+          <wp:inline distT="0" distB="0" distL="0" distR="0" wp14:anchorId="0B691C85" wp14:editId="5A77DC2D">
             <wp:extent cx="4313897" cy="2952439"/>
             <wp:effectExtent l="0" t="0" r="0" b="635"/>
             <wp:docPr id="6" name="Picture 6"/>
@@ -219,7 +1714,7 @@
                     <pic:cNvPicPr/>
                   </pic:nvPicPr>
                   <pic:blipFill>
-                    <a:blip r:embed="rId8">
+                    <a:blip r:embed="rId7">
                       <a:extLst>
                         <a:ext uri="{28A0092B-C50C-407E-A947-70E740481C1C}">
                           <a14:useLocalDpi xmlns:a14="http://schemas.microsoft.com/office/drawing/2010/main" val="0"/>
@@ -281,13 +1776,45 @@
     </w:p>
     <w:p>
       <w:r>
-        <w:t>During the login process, the database shall be queried with the combination of username and hashed password. If a record does not exist with that combination in it, an invalid credentials error shall be sent to the client. If there is an issue accessing the database, an error shall be sent to the client. Otherwise, a success message</w:t>
-      </w:r>
-      <w:r>
-        <w:t xml:space="preserve"> shall be sent</w:t>
-      </w:r>
-      <w:r>
-        <w:t xml:space="preserve"> back to the client. </w:t>
+        <w:t xml:space="preserve">When an authentication attempt is received by a </w:t>
+      </w:r>
+      <w:proofErr w:type="spellStart"/>
+      <w:r>
+        <w:t>ClientSocket</w:t>
+      </w:r>
+      <w:proofErr w:type="spellEnd"/>
+      <w:r>
+        <w:t xml:space="preserve">, it is first validated for formatting. The credentials included in the message are extracted and sent to the </w:t>
+      </w:r>
+      <w:proofErr w:type="spellStart"/>
+      <w:r>
+        <w:t>PokerServer</w:t>
+      </w:r>
+      <w:proofErr w:type="spellEnd"/>
+      <w:r>
+        <w:t xml:space="preserve"> singleton, which then uses the DAO to verify that the credentials are valid. If they are not, an error message is returned and execution stops. </w:t>
+      </w:r>
+    </w:p>
+    <w:p>
+      <w:r>
+        <w:t xml:space="preserve">If the credentials are valid, the Poker Server begins constructing a Player object to represent the </w:t>
+      </w:r>
+      <w:r>
+        <w:t xml:space="preserve">client. The client is sent an Authentication Success message, and the </w:t>
+      </w:r>
+      <w:r>
+        <w:t>Player is assigned to a Lobby</w:t>
+      </w:r>
+      <w:r>
+        <w:t xml:space="preserve">. Finally, the Player is returned to the Client so that a reference can be kept. Meanwhile, the Lobby to which the Player was assigned sends a </w:t>
+      </w:r>
+      <w:proofErr w:type="spellStart"/>
+      <w:r>
+        <w:t>LobbyState</w:t>
+      </w:r>
+      <w:proofErr w:type="spellEnd"/>
+      <w:r>
+        <w:t xml:space="preserve"> message. </w:t>
       </w:r>
     </w:p>
     <w:p>
@@ -296,7 +1823,8 @@
       </w:pPr>
       <w:r>
         <w:lastRenderedPageBreak/>
-        <w:t>Program Flow: Joining a Game</w:t>
+        <w:br/>
+        <w:t>Joining a Game</w:t>
       </w:r>
     </w:p>
     <w:p>
@@ -309,10 +1837,10 @@
           <w:noProof/>
         </w:rPr>
         <w:drawing>
-          <wp:inline distT="0" distB="0" distL="0" distR="0" wp14:anchorId="28D3D243" wp14:editId="613621D0">
+          <wp:inline distT="0" distB="0" distL="0" distR="0" wp14:anchorId="78C34F40" wp14:editId="77C44EDF">
             <wp:extent cx="5304873" cy="3030573"/>
             <wp:effectExtent l="0" t="0" r="0" b="0"/>
-            <wp:docPr id="4" name="Picture 4"/>
+            <wp:docPr id="5" name="Picture 5"/>
             <wp:cNvGraphicFramePr>
               <a:graphicFrameLocks xmlns:a="http://schemas.openxmlformats.org/drawingml/2006/main" noChangeAspect="1"/>
             </wp:cNvGraphicFramePr>
@@ -324,7 +1852,7 @@
                     <pic:cNvPicPr/>
                   </pic:nvPicPr>
                   <pic:blipFill>
-                    <a:blip r:embed="rId9">
+                    <a:blip r:embed="rId8">
                       <a:extLst>
                         <a:ext uri="{28A0092B-C50C-407E-A947-70E740481C1C}">
                           <a14:useLocalDpi xmlns:a14="http://schemas.microsoft.com/office/drawing/2010/main" val="0"/>
@@ -386,1486 +1914,43 @@
     </w:p>
     <w:p>
       <w:r>
-        <w:t>Shortly after joining the server, the client will receive a LobbyState message indicating the games that are in progress. The client may attempt to join any such game. If the game is full, the join will be rejected with an error message. Otherwise, the client will be added to the game and removed from the Lobby. They will also receive a GameState message to indicate the current state of the game. Note that they will not have a turn until the next deal.</w:t>
-      </w:r>
-    </w:p>
-    <w:p>
-      <w:pPr>
-        <w:pStyle w:val="Heading2"/>
-      </w:pPr>
-      <w:r>
-        <w:lastRenderedPageBreak/>
-        <w:t>Program Flow: Game Actions</w:t>
-      </w:r>
-    </w:p>
-    <w:p>
-      <w:pPr>
-        <w:keepNext/>
-        <w:jc w:val="center"/>
-      </w:pPr>
-      <w:r>
-        <w:rPr>
-          <w:noProof/>
-        </w:rPr>
-        <w:drawing>
-          <wp:inline distT="0" distB="0" distL="0" distR="0" wp14:anchorId="74BC21B8" wp14:editId="70668507">
-            <wp:extent cx="4734722" cy="4981575"/>
-            <wp:effectExtent l="0" t="0" r="8890" b="0"/>
-            <wp:docPr id="5" name="Picture 5"/>
-            <wp:cNvGraphicFramePr>
-              <a:graphicFrameLocks xmlns:a="http://schemas.openxmlformats.org/drawingml/2006/main" noChangeAspect="1"/>
-            </wp:cNvGraphicFramePr>
-            <a:graphic xmlns:a="http://schemas.openxmlformats.org/drawingml/2006/main">
-              <a:graphicData uri="http://schemas.openxmlformats.org/drawingml/2006/picture">
-                <pic:pic xmlns:pic="http://schemas.openxmlformats.org/drawingml/2006/picture">
-                  <pic:nvPicPr>
-                    <pic:cNvPr id="0" name="Server flow - turn action.jpg"/>
-                    <pic:cNvPicPr/>
-                  </pic:nvPicPr>
-                  <pic:blipFill>
-                    <a:blip r:embed="rId10">
-                      <a:extLst>
-                        <a:ext uri="{28A0092B-C50C-407E-A947-70E740481C1C}">
-                          <a14:useLocalDpi xmlns:a14="http://schemas.microsoft.com/office/drawing/2010/main" val="0"/>
-                        </a:ext>
-                      </a:extLst>
-                    </a:blip>
-                    <a:stretch>
-                      <a:fillRect/>
-                    </a:stretch>
-                  </pic:blipFill>
-                  <pic:spPr>
-                    <a:xfrm>
-                      <a:off x="0" y="0"/>
-                      <a:ext cx="4737950" cy="4984972"/>
-                    </a:xfrm>
-                    <a:prstGeom prst="rect">
-                      <a:avLst/>
-                    </a:prstGeom>
-                  </pic:spPr>
-                </pic:pic>
-              </a:graphicData>
-            </a:graphic>
-          </wp:inline>
-        </w:drawing>
-      </w:r>
-    </w:p>
-    <w:p>
-      <w:pPr>
-        <w:pStyle w:val="Caption"/>
-        <w:jc w:val="center"/>
-      </w:pPr>
-      <w:r>
-        <w:t xml:space="preserve">Figure </w:t>
-      </w:r>
-      <w:r>
-        <w:fldChar w:fldCharType="begin"/>
-      </w:r>
-      <w:r>
-        <w:instrText xml:space="preserve"> SEQ Figure \* ARABIC </w:instrText>
-      </w:r>
-      <w:r>
-        <w:fldChar w:fldCharType="separate"/>
-      </w:r>
-      <w:r>
-        <w:rPr>
-          <w:noProof/>
-        </w:rPr>
-        <w:t>5</w:t>
-      </w:r>
-      <w:r>
-        <w:rPr>
-          <w:noProof/>
-        </w:rPr>
-        <w:fldChar w:fldCharType="end"/>
-      </w:r>
-      <w:r>
-        <w:t>: Performing an Action</w:t>
-      </w:r>
-    </w:p>
-    <w:p>
-      <w:r>
-        <w:t>The client may attempt to submit an action. First, the Client passes the message to the Player.</w:t>
-      </w:r>
-    </w:p>
-    <w:p>
-      <w:r>
-        <w:t xml:space="preserve"> If the action is a bet and the Player cannot bet that amount, the action is rejected with an error message. If the action is a quit, the Player immediately resigns from the Game and returns to the Lobby. Otherwise, the message is passed to the Game.</w:t>
-      </w:r>
-    </w:p>
-    <w:p>
-      <w:r>
-        <w:t xml:space="preserve">If it is not the Player’s turn, the action is rejected with an error message. Otherwise, the action is processed, the Game’s state is updated, and all players are sent a GameState message to indicate the change in state. </w:t>
-      </w:r>
-    </w:p>
-    <w:p>
-      <w:pPr>
-        <w:rPr>
-          <w:rFonts w:asciiTheme="majorHAnsi" w:eastAsiaTheme="majorEastAsia" w:hAnsiTheme="majorHAnsi" w:cstheme="majorBidi"/>
-          <w:b/>
-          <w:bCs/>
-          <w:color w:val="365F91" w:themeColor="accent1" w:themeShade="BF"/>
-          <w:sz w:val="28"/>
-          <w:szCs w:val="28"/>
-        </w:rPr>
-      </w:pPr>
-      <w:r>
-        <w:br w:type="page"/>
-      </w:r>
-    </w:p>
-    <w:p>
-      <w:pPr>
-        <w:pStyle w:val="Heading1"/>
-      </w:pPr>
-      <w:r>
-        <w:lastRenderedPageBreak/>
-        <w:t>C</w:t>
-      </w:r>
-      <w:r>
-        <w:t>lasses</w:t>
-      </w:r>
-    </w:p>
-    <w:p>
-      <w:pPr>
-        <w:keepNext/>
-        <w:jc w:val="center"/>
-      </w:pPr>
-      <w:r>
-        <w:rPr>
-          <w:noProof/>
-        </w:rPr>
-        <w:drawing>
-          <wp:inline distT="0" distB="0" distL="0" distR="0" wp14:anchorId="280A610B" wp14:editId="3139B472">
-            <wp:extent cx="3409950" cy="2019202"/>
-            <wp:effectExtent l="0" t="0" r="0" b="635"/>
-            <wp:docPr id="3" name="Picture 3"/>
-            <wp:cNvGraphicFramePr>
-              <a:graphicFrameLocks xmlns:a="http://schemas.openxmlformats.org/drawingml/2006/main" noChangeAspect="1"/>
-            </wp:cNvGraphicFramePr>
-            <a:graphic xmlns:a="http://schemas.openxmlformats.org/drawingml/2006/main">
-              <a:graphicData uri="http://schemas.openxmlformats.org/drawingml/2006/picture">
-                <pic:pic xmlns:pic="http://schemas.openxmlformats.org/drawingml/2006/picture">
-                  <pic:nvPicPr>
-                    <pic:cNvPr id="0" name="Server class diagram.jpg"/>
-                    <pic:cNvPicPr/>
-                  </pic:nvPicPr>
-                  <pic:blipFill>
-                    <a:blip r:embed="rId11">
-                      <a:extLst>
-                        <a:ext uri="{28A0092B-C50C-407E-A947-70E740481C1C}">
-                          <a14:useLocalDpi xmlns:a14="http://schemas.microsoft.com/office/drawing/2010/main" val="0"/>
-                        </a:ext>
-                      </a:extLst>
-                    </a:blip>
-                    <a:stretch>
-                      <a:fillRect/>
-                    </a:stretch>
-                  </pic:blipFill>
-                  <pic:spPr>
-                    <a:xfrm>
-                      <a:off x="0" y="0"/>
-                      <a:ext cx="3409950" cy="2019202"/>
-                    </a:xfrm>
-                    <a:prstGeom prst="rect">
-                      <a:avLst/>
-                    </a:prstGeom>
-                  </pic:spPr>
-                </pic:pic>
-              </a:graphicData>
-            </a:graphic>
-          </wp:inline>
-        </w:drawing>
-      </w:r>
-    </w:p>
-    <w:p>
-      <w:pPr>
-        <w:pStyle w:val="Caption"/>
-        <w:jc w:val="center"/>
-      </w:pPr>
-      <w:r>
-        <w:t xml:space="preserve">Figure </w:t>
-      </w:r>
-      <w:fldSimple w:instr=" SEQ Figure \* ARABIC ">
-        <w:r>
-          <w:rPr>
-            <w:noProof/>
-          </w:rPr>
-          <w:t>6</w:t>
-        </w:r>
-      </w:fldSimple>
-      <w:r>
-        <w:t>: Class Diagram</w:t>
-      </w:r>
-    </w:p>
-    <w:p>
-      <w:pPr>
-        <w:pStyle w:val="Heading2"/>
-      </w:pPr>
+        <w:t xml:space="preserve">When a Player Action message is received, it is parsed by the </w:t>
+      </w:r>
+      <w:proofErr w:type="spellStart"/>
+      <w:r>
+        <w:t>ClientSocket</w:t>
+      </w:r>
+      <w:proofErr w:type="spellEnd"/>
+      <w:r>
+        <w:t xml:space="preserve"> who received it into a Message object. The Message is passed to the Player, who interprets it as a Join action. The Player removes itself from the Lobby to which it was assigned, and asks the </w:t>
+      </w:r>
+      <w:proofErr w:type="spellStart"/>
       <w:r>
         <w:t>PokerServer</w:t>
       </w:r>
-    </w:p>
-    <w:p>
-      <w:r>
-        <w:t>Instances of t</w:t>
-      </w:r>
-      <w:r>
-        <w:t xml:space="preserve">he class “PokerServer” shall </w:t>
-      </w:r>
-      <w:r>
-        <w:t>represent a single</w:t>
-      </w:r>
-      <w:r>
-        <w:t xml:space="preserve"> concurrent server running. Each instance of the server shall listen on a specific port. It shall have the responsibility for managing connections and creating game objects as needed. </w:t>
-      </w:r>
-      <w:r>
-        <w:t>This shall be a Singleton object</w:t>
-      </w:r>
-    </w:p>
-    <w:p>
-      <w:r>
-        <w:rPr>
-          <w:b/>
-        </w:rPr>
-        <w:t>Instance</w:t>
-      </w:r>
-      <w:r>
-        <w:rPr>
-          <w:b/>
-        </w:rPr>
-        <w:t xml:space="preserve"> Members:</w:t>
-      </w:r>
-      <w:r>
-        <w:t xml:space="preserve"> </w:t>
-      </w:r>
-    </w:p>
-    <w:p>
-      <w:pPr>
-        <w:pStyle w:val="ListParagraph"/>
-        <w:numPr>
-          <w:ilvl w:val="0"/>
-          <w:numId w:val="1"/>
-        </w:numPr>
-      </w:pPr>
-      <w:r>
-        <w:t>HashMap</w:t>
-      </w:r>
-      <w:r>
-        <w:t>&lt;</w:t>
-      </w:r>
-      <w:r>
-        <w:t xml:space="preserve">Integer, </w:t>
-      </w:r>
-      <w:r>
-        <w:t xml:space="preserve">Game&gt; </w:t>
-      </w:r>
-      <w:r>
-        <w:t>a</w:t>
-      </w:r>
-      <w:r>
-        <w:t>ctiveGames</w:t>
-      </w:r>
-    </w:p>
-    <w:p>
-      <w:pPr>
-        <w:pStyle w:val="ListParagraph"/>
-        <w:numPr>
-          <w:ilvl w:val="0"/>
-          <w:numId w:val="1"/>
-        </w:numPr>
-      </w:pPr>
-      <w:r>
-        <w:t xml:space="preserve">ArrayList&lt;Player&gt; </w:t>
-      </w:r>
-      <w:r>
-        <w:t>all</w:t>
-      </w:r>
-      <w:r>
-        <w:t>Players</w:t>
-      </w:r>
-    </w:p>
-    <w:p>
-      <w:pPr>
-        <w:pStyle w:val="ListParagraph"/>
-        <w:numPr>
-          <w:ilvl w:val="0"/>
-          <w:numId w:val="1"/>
-        </w:numPr>
-      </w:pPr>
-      <w:r>
-        <w:t>ArrayList&lt;Player&gt; lobbyPlayers</w:t>
-      </w:r>
-    </w:p>
-    <w:p>
-      <w:pPr>
-        <w:pStyle w:val="ListParagraph"/>
-        <w:numPr>
-          <w:ilvl w:val="0"/>
-          <w:numId w:val="1"/>
-        </w:numPr>
-      </w:pPr>
-      <w:r>
-        <w:t>DAO Database</w:t>
-      </w:r>
-    </w:p>
-    <w:p>
-      <w:r>
-        <w:rPr>
-          <w:b/>
-        </w:rPr>
-        <w:t xml:space="preserve">Instance </w:t>
-      </w:r>
-      <w:r>
-        <w:rPr>
-          <w:b/>
-        </w:rPr>
-        <w:t>Methods:</w:t>
-      </w:r>
-    </w:p>
-    <w:p>
-      <w:pPr>
-        <w:pStyle w:val="ListParagraph"/>
-        <w:numPr>
-          <w:ilvl w:val="0"/>
-          <w:numId w:val="2"/>
-        </w:numPr>
-      </w:pPr>
-      <w:r>
-        <w:t>main</w:t>
-      </w:r>
-    </w:p>
-    <w:p>
-      <w:pPr>
-        <w:pStyle w:val="ListParagraph"/>
-        <w:numPr>
-          <w:ilvl w:val="0"/>
-          <w:numId w:val="2"/>
-        </w:numPr>
-      </w:pPr>
-      <w:r>
-        <w:t>createGame</w:t>
-      </w:r>
-    </w:p>
-    <w:p>
-      <w:pPr>
-        <w:pStyle w:val="ListParagraph"/>
-        <w:numPr>
-          <w:ilvl w:val="0"/>
-          <w:numId w:val="2"/>
-        </w:numPr>
-      </w:pPr>
-      <w:r>
-        <w:t>addClient</w:t>
-      </w:r>
-    </w:p>
-    <w:p>
-      <w:pPr>
-        <w:pStyle w:val="ListParagraph"/>
-        <w:numPr>
-          <w:ilvl w:val="0"/>
-          <w:numId w:val="2"/>
-        </w:numPr>
-      </w:pPr>
-      <w:r>
-        <w:t>addPlayerToGame</w:t>
-      </w:r>
-    </w:p>
-    <w:p>
-      <w:pPr>
-        <w:pStyle w:val="ListParagraph"/>
-        <w:numPr>
-          <w:ilvl w:val="0"/>
-          <w:numId w:val="2"/>
-        </w:numPr>
-      </w:pPr>
-      <w:r>
-        <w:t>authenticatePlayer</w:t>
-      </w:r>
-    </w:p>
-    <w:p>
-      <w:pPr>
-        <w:rPr>
-          <w:b/>
-        </w:rPr>
-      </w:pPr>
-      <w:r>
-        <w:rPr>
-          <w:b/>
-        </w:rPr>
-        <w:t>Class Methods:</w:t>
-      </w:r>
-    </w:p>
-    <w:p>
-      <w:pPr>
-        <w:pStyle w:val="ListParagraph"/>
-        <w:numPr>
-          <w:ilvl w:val="0"/>
-          <w:numId w:val="14"/>
-        </w:numPr>
-      </w:pPr>
-      <w:r>
-        <w:t>getInstance</w:t>
-      </w:r>
-    </w:p>
-    <w:p>
-      <w:pPr>
-        <w:pStyle w:val="ListParagraph"/>
-      </w:pPr>
-    </w:p>
-    <w:p>
-      <w:pPr>
-        <w:pStyle w:val="Heading2"/>
-      </w:pPr>
-      <w:r>
-        <w:t>DAO</w:t>
-      </w:r>
-    </w:p>
-    <w:p>
-      <w:r>
-        <w:t xml:space="preserve">Instances of the class “DAO” shall represent individual databases in which data may be persisted. In practice, there should only be one instance per server. </w:t>
-      </w:r>
-    </w:p>
-    <w:p>
-      <w:pPr>
-        <w:rPr>
-          <w:b/>
-        </w:rPr>
-      </w:pPr>
-      <w:r>
-        <w:rPr>
-          <w:b/>
-        </w:rPr>
-        <w:t>Instance Members</w:t>
-      </w:r>
-    </w:p>
-    <w:p>
-      <w:pPr>
-        <w:rPr>
-          <w:b/>
-        </w:rPr>
-      </w:pPr>
-      <w:r>
-        <w:rPr>
-          <w:b/>
-        </w:rPr>
-        <w:lastRenderedPageBreak/>
-        <w:t>Instance Methods</w:t>
-      </w:r>
-    </w:p>
-    <w:p>
-      <w:pPr>
-        <w:pStyle w:val="ListParagraph"/>
-        <w:numPr>
-          <w:ilvl w:val="0"/>
-          <w:numId w:val="7"/>
-        </w:numPr>
-      </w:pPr>
-      <w:r>
-        <w:t>updatePlayer</w:t>
-      </w:r>
-    </w:p>
-    <w:p>
-      <w:pPr>
-        <w:pStyle w:val="ListParagraph"/>
-        <w:numPr>
-          <w:ilvl w:val="0"/>
-          <w:numId w:val="7"/>
-        </w:numPr>
-      </w:pPr>
-      <w:r>
-        <w:t>checkCredentials</w:t>
-      </w:r>
-    </w:p>
-    <w:p>
-      <w:pPr>
-        <w:pStyle w:val="ListParagraph"/>
-        <w:numPr>
-          <w:ilvl w:val="0"/>
-          <w:numId w:val="7"/>
-        </w:numPr>
-      </w:pPr>
-      <w:r>
-        <w:t>addPlayer</w:t>
-      </w:r>
-    </w:p>
-    <w:p>
-      <w:pPr>
-        <w:pStyle w:val="Heading2"/>
-      </w:pPr>
-      <w:r>
-        <w:t>Lobby &lt;iObservable&gt;</w:t>
-      </w:r>
-    </w:p>
-    <w:p>
-      <w:r>
-        <w:t xml:space="preserve">Instances of the class “Lobby” represent a lobby where players reside when they are not in a Game. </w:t>
-      </w:r>
-    </w:p>
-    <w:p>
-      <w:pPr>
-        <w:rPr>
-          <w:b/>
-        </w:rPr>
-      </w:pPr>
-      <w:r>
-        <w:rPr>
-          <w:b/>
-        </w:rPr>
-        <w:t>Instance Members</w:t>
-      </w:r>
-    </w:p>
-    <w:p>
-      <w:pPr>
-        <w:pStyle w:val="ListParagraph"/>
-        <w:numPr>
-          <w:ilvl w:val="0"/>
-          <w:numId w:val="13"/>
-        </w:numPr>
-      </w:pPr>
-      <w:r>
-        <w:t>HashMap&lt;Players, boolean&gt; players</w:t>
-      </w:r>
-    </w:p>
-    <w:p>
-      <w:pPr>
-        <w:rPr>
-          <w:b/>
-        </w:rPr>
-      </w:pPr>
-    </w:p>
-    <w:p/>
-    <w:p>
-      <w:pPr>
-        <w:pStyle w:val="Heading2"/>
-      </w:pPr>
-      <w:r>
-        <w:t>Game</w:t>
-      </w:r>
-      <w:r>
-        <w:t xml:space="preserve"> &lt;iObservable&gt;</w:t>
-      </w:r>
-    </w:p>
-    <w:p>
-      <w:r>
-        <w:t>Instances of the class “Game” shall represent a single game currently in progress. It shall handle the turns of the game, including enforcing the business rules.</w:t>
-      </w:r>
-      <w:r>
-        <w:t xml:space="preserve"> There is the possibility of observing a game without being a player in it, though no client currently implements this behavior.  </w:t>
-      </w:r>
-    </w:p>
-    <w:p>
-      <w:r>
-        <w:rPr>
-          <w:b/>
-        </w:rPr>
-        <w:t xml:space="preserve">Instance </w:t>
-      </w:r>
-      <w:r>
-        <w:rPr>
-          <w:b/>
-        </w:rPr>
-        <w:t>Members</w:t>
-      </w:r>
-    </w:p>
-    <w:p>
-      <w:pPr>
-        <w:pStyle w:val="ListParagraph"/>
-        <w:numPr>
-          <w:ilvl w:val="0"/>
-          <w:numId w:val="3"/>
-        </w:numPr>
-      </w:pPr>
-      <w:r>
-        <w:t>Integer gameID</w:t>
-      </w:r>
-    </w:p>
-    <w:p>
-      <w:pPr>
-        <w:pStyle w:val="ListParagraph"/>
-        <w:numPr>
-          <w:ilvl w:val="0"/>
-          <w:numId w:val="3"/>
-        </w:numPr>
-      </w:pPr>
-      <w:r>
-        <w:t>HashMap</w:t>
-      </w:r>
-      <w:r>
-        <w:t>&lt;</w:t>
-      </w:r>
-      <w:r>
-        <w:t>Players</w:t>
-      </w:r>
-      <w:r>
-        <w:t>, boolean</w:t>
-      </w:r>
-      <w:r>
-        <w:t>&gt; players</w:t>
-      </w:r>
-    </w:p>
-    <w:p>
-      <w:pPr>
-        <w:pStyle w:val="ListParagraph"/>
-        <w:numPr>
-          <w:ilvl w:val="1"/>
-          <w:numId w:val="3"/>
-        </w:numPr>
-      </w:pPr>
-      <w:r>
-        <w:t xml:space="preserve">The Boolean value indicates if they get a turn or not. </w:t>
-      </w:r>
-    </w:p>
-    <w:p>
-      <w:pPr>
-        <w:pStyle w:val="ListParagraph"/>
-        <w:numPr>
-          <w:ilvl w:val="0"/>
-          <w:numId w:val="3"/>
-        </w:numPr>
-      </w:pPr>
-      <w:r>
-        <w:t>ArrayList&lt;iGameObserver&gt; observers</w:t>
-      </w:r>
-    </w:p>
-    <w:p>
-      <w:pPr>
-        <w:pStyle w:val="ListParagraph"/>
-        <w:numPr>
-          <w:ilvl w:val="0"/>
-          <w:numId w:val="3"/>
-        </w:numPr>
-      </w:pPr>
-      <w:r>
-        <w:t>ArrayList&lt;Card&gt; tableCards</w:t>
-      </w:r>
-    </w:p>
-    <w:p>
-      <w:pPr>
-        <w:pStyle w:val="ListParagraph"/>
-        <w:numPr>
-          <w:ilvl w:val="0"/>
-          <w:numId w:val="3"/>
-        </w:numPr>
-      </w:pPr>
-      <w:r>
-        <w:t>ArrayList&lt;Card&gt; deck</w:t>
-      </w:r>
-    </w:p>
-    <w:p>
-      <w:pPr>
-        <w:pStyle w:val="ListParagraph"/>
-        <w:numPr>
-          <w:ilvl w:val="0"/>
-          <w:numId w:val="3"/>
-        </w:numPr>
-      </w:pPr>
-      <w:r>
-        <w:t>Integer chipsInPot</w:t>
-      </w:r>
-    </w:p>
-    <w:p>
-      <w:pPr>
-        <w:rPr>
-          <w:b/>
-        </w:rPr>
-      </w:pPr>
-      <w:r>
-        <w:rPr>
-          <w:b/>
-        </w:rPr>
-        <w:t xml:space="preserve">Instance </w:t>
-      </w:r>
-      <w:r>
-        <w:rPr>
-          <w:b/>
-        </w:rPr>
-        <w:t>Methods:</w:t>
-      </w:r>
-    </w:p>
-    <w:p>
-      <w:pPr>
-        <w:pStyle w:val="ListParagraph"/>
-        <w:numPr>
-          <w:ilvl w:val="0"/>
-          <w:numId w:val="4"/>
-        </w:numPr>
-        <w:rPr>
-          <w:b/>
-        </w:rPr>
-      </w:pPr>
-      <w:r>
-        <w:t>parseMessage</w:t>
-      </w:r>
-    </w:p>
-    <w:p>
-      <w:pPr>
-        <w:pStyle w:val="ListParagraph"/>
-        <w:numPr>
-          <w:ilvl w:val="0"/>
-          <w:numId w:val="4"/>
-        </w:numPr>
-        <w:rPr>
-          <w:b/>
-        </w:rPr>
-      </w:pPr>
-      <w:r>
-        <w:t>dealCard</w:t>
-      </w:r>
-    </w:p>
-    <w:p>
-      <w:pPr>
-        <w:pStyle w:val="ListParagraph"/>
-        <w:numPr>
-          <w:ilvl w:val="0"/>
-          <w:numId w:val="4"/>
-        </w:numPr>
-        <w:rPr>
-          <w:b/>
-        </w:rPr>
-      </w:pPr>
-      <w:r>
-        <w:t>addPlayer</w:t>
-      </w:r>
-    </w:p>
-    <w:p>
-      <w:pPr>
-        <w:pStyle w:val="ListParagraph"/>
-        <w:numPr>
-          <w:ilvl w:val="0"/>
-          <w:numId w:val="4"/>
-        </w:numPr>
-        <w:rPr>
-          <w:b/>
-        </w:rPr>
-      </w:pPr>
-      <w:r>
-        <w:t>removePlayer</w:t>
-      </w:r>
-      <w:r>
-        <w:br/>
-      </w:r>
-    </w:p>
-    <w:p>
-      <w:pPr>
-        <w:pStyle w:val="Heading2"/>
-      </w:pPr>
-      <w:r>
-        <w:t>Card</w:t>
-      </w:r>
-    </w:p>
-    <w:p>
-      <w:r>
-        <w:t xml:space="preserve">Instances of the class “Card” shall represent individual cards in a deck. A deck consists of 52 Card objects, each different from the last. </w:t>
-      </w:r>
-    </w:p>
-    <w:p>
-      <w:pPr>
-        <w:rPr>
-          <w:b/>
-        </w:rPr>
-      </w:pPr>
-      <w:r>
-        <w:rPr>
-          <w:b/>
-        </w:rPr>
-        <w:t>Instance Members</w:t>
-      </w:r>
-    </w:p>
-    <w:p>
-      <w:pPr>
-        <w:pStyle w:val="ListParagraph"/>
-        <w:numPr>
-          <w:ilvl w:val="0"/>
-          <w:numId w:val="8"/>
-        </w:numPr>
-        <w:rPr>
-          <w:b/>
-        </w:rPr>
-      </w:pPr>
-      <w:r>
-        <w:lastRenderedPageBreak/>
-        <w:t>Enum suit</w:t>
-      </w:r>
-    </w:p>
-    <w:p>
-      <w:pPr>
-        <w:pStyle w:val="ListParagraph"/>
-        <w:numPr>
-          <w:ilvl w:val="0"/>
-          <w:numId w:val="8"/>
-        </w:numPr>
-        <w:rPr>
-          <w:b/>
-        </w:rPr>
-      </w:pPr>
-      <w:r>
-        <w:t>String value</w:t>
-      </w:r>
-    </w:p>
-    <w:p>
-      <w:pPr>
-        <w:rPr>
-          <w:b/>
-        </w:rPr>
-      </w:pPr>
-      <w:r>
-        <w:rPr>
-          <w:b/>
-        </w:rPr>
-        <w:t>Instance Methods</w:t>
-      </w:r>
-    </w:p>
-    <w:p>
-      <w:pPr>
-        <w:rPr>
-          <w:b/>
-        </w:rPr>
-      </w:pPr>
-      <w:r>
-        <w:rPr>
-          <w:b/>
-        </w:rPr>
-        <w:t>Class Methods</w:t>
-      </w:r>
-    </w:p>
-    <w:p>
-      <w:pPr>
-        <w:pStyle w:val="ListParagraph"/>
-        <w:numPr>
-          <w:ilvl w:val="0"/>
-          <w:numId w:val="9"/>
-        </w:numPr>
-      </w:pPr>
-      <w:r>
-        <w:t>generateDeck</w:t>
-      </w:r>
-    </w:p>
-    <w:p>
-      <w:pPr>
-        <w:pStyle w:val="Heading2"/>
-      </w:pPr>
-      <w:r>
-        <w:t>Player</w:t>
-      </w:r>
-      <w:r>
-        <w:t xml:space="preserve"> &lt;i</w:t>
-      </w:r>
-      <w:r>
-        <w:t>State</w:t>
-      </w:r>
-      <w:r>
-        <w:t>Observer, iClientObserver&gt;</w:t>
-      </w:r>
-    </w:p>
-    <w:p>
-      <w:r>
-        <w:t xml:space="preserve">Instances of the class “Player” shall represent a single player, either in a game or in the lobby. </w:t>
-      </w:r>
-    </w:p>
-    <w:p>
-      <w:r>
-        <w:rPr>
-          <w:b/>
-        </w:rPr>
-        <w:t xml:space="preserve">Instance </w:t>
-      </w:r>
-      <w:r>
-        <w:rPr>
-          <w:b/>
-        </w:rPr>
-        <w:t>Members</w:t>
-      </w:r>
-    </w:p>
-    <w:p>
-      <w:pPr>
-        <w:pStyle w:val="ListParagraph"/>
-        <w:numPr>
-          <w:ilvl w:val="0"/>
-          <w:numId w:val="5"/>
-        </w:numPr>
-      </w:pPr>
-      <w:r>
-        <w:t>String username</w:t>
-      </w:r>
-    </w:p>
-    <w:p>
-      <w:pPr>
-        <w:pStyle w:val="ListParagraph"/>
-        <w:numPr>
-          <w:ilvl w:val="0"/>
-          <w:numId w:val="5"/>
-        </w:numPr>
-      </w:pPr>
-      <w:r>
-        <w:t>URL avatarURL</w:t>
-      </w:r>
-    </w:p>
-    <w:p>
-      <w:pPr>
-        <w:pStyle w:val="ListParagraph"/>
-        <w:numPr>
-          <w:ilvl w:val="0"/>
-          <w:numId w:val="5"/>
-        </w:numPr>
-      </w:pPr>
-      <w:r>
-        <w:t>Integer chipsRemaining</w:t>
-      </w:r>
-    </w:p>
-    <w:p>
-      <w:pPr>
-        <w:pStyle w:val="ListParagraph"/>
-        <w:numPr>
-          <w:ilvl w:val="0"/>
-          <w:numId w:val="5"/>
-        </w:numPr>
-      </w:pPr>
-      <w:r>
-        <w:t>ArrayList&lt;Card&gt; currentHand</w:t>
-      </w:r>
-    </w:p>
-    <w:p>
-      <w:pPr>
-        <w:pStyle w:val="ListParagraph"/>
-        <w:numPr>
-          <w:ilvl w:val="0"/>
-          <w:numId w:val="5"/>
-        </w:numPr>
-      </w:pPr>
-      <w:r>
-        <w:t>Game currentGame</w:t>
-      </w:r>
-    </w:p>
-    <w:p>
-      <w:pPr>
-        <w:pStyle w:val="ListParagraph"/>
-        <w:numPr>
-          <w:ilvl w:val="0"/>
-          <w:numId w:val="5"/>
-        </w:numPr>
-      </w:pPr>
-      <w:r>
-        <w:t>Lobby currentLobby</w:t>
-      </w:r>
-    </w:p>
-    <w:p>
-      <w:pPr>
-        <w:pStyle w:val="ListParagraph"/>
-        <w:numPr>
-          <w:ilvl w:val="0"/>
-          <w:numId w:val="5"/>
-        </w:numPr>
-      </w:pPr>
-      <w:r>
-        <w:t>i</w:t>
-      </w:r>
-      <w:r>
-        <w:t>Client client</w:t>
-      </w:r>
-    </w:p>
-    <w:p>
-      <w:pPr>
-        <w:rPr>
-          <w:b/>
-        </w:rPr>
-      </w:pPr>
-      <w:r>
-        <w:rPr>
-          <w:b/>
-        </w:rPr>
-        <w:t xml:space="preserve">Instance </w:t>
-      </w:r>
-      <w:r>
-        <w:rPr>
-          <w:b/>
-        </w:rPr>
-        <w:t>Methods:</w:t>
-      </w:r>
-    </w:p>
-    <w:p>
-      <w:pPr>
-        <w:pStyle w:val="ListParagraph"/>
-        <w:numPr>
-          <w:ilvl w:val="0"/>
-          <w:numId w:val="6"/>
-        </w:numPr>
-        <w:rPr>
-          <w:b/>
-        </w:rPr>
-      </w:pPr>
-      <w:r>
-        <w:t>addCardToHand</w:t>
-      </w:r>
-    </w:p>
-    <w:p>
-      <w:pPr>
-        <w:pStyle w:val="ListParagraph"/>
-        <w:numPr>
-          <w:ilvl w:val="0"/>
-          <w:numId w:val="6"/>
-        </w:numPr>
-        <w:rPr>
-          <w:b/>
-        </w:rPr>
-      </w:pPr>
-      <w:r>
-        <w:t>turnStart</w:t>
-      </w:r>
-    </w:p>
-    <w:p>
-      <w:pPr>
-        <w:pStyle w:val="ListParagraph"/>
-        <w:numPr>
-          <w:ilvl w:val="0"/>
-          <w:numId w:val="6"/>
-        </w:numPr>
-        <w:rPr>
-          <w:b/>
-        </w:rPr>
-      </w:pPr>
-      <w:r>
-        <w:t>placeBet</w:t>
-      </w:r>
-    </w:p>
-    <w:p>
-      <w:pPr>
-        <w:pStyle w:val="ListParagraph"/>
-        <w:numPr>
-          <w:ilvl w:val="0"/>
-          <w:numId w:val="6"/>
-        </w:numPr>
-        <w:rPr>
-          <w:b/>
-        </w:rPr>
-      </w:pPr>
-      <w:r>
-        <w:t>fold</w:t>
-      </w:r>
-    </w:p>
-    <w:p>
-      <w:pPr>
-        <w:pStyle w:val="ListParagraph"/>
-        <w:numPr>
-          <w:ilvl w:val="0"/>
-          <w:numId w:val="6"/>
-        </w:numPr>
-        <w:rPr>
-          <w:b/>
-        </w:rPr>
-      </w:pPr>
-      <w:r>
-        <w:t>getAvatar</w:t>
-      </w:r>
-    </w:p>
-    <w:p>
-      <w:pPr>
-        <w:pStyle w:val="ListParagraph"/>
-        <w:numPr>
-          <w:ilvl w:val="0"/>
-          <w:numId w:val="6"/>
-        </w:numPr>
-        <w:rPr>
-          <w:b/>
-        </w:rPr>
-      </w:pPr>
-      <w:r>
-        <w:t>getClientForPlayer</w:t>
-      </w:r>
-    </w:p>
-    <w:p>
-      <w:pPr>
-        <w:pStyle w:val="ListParagraph"/>
-        <w:numPr>
-          <w:ilvl w:val="0"/>
-          <w:numId w:val="6"/>
-        </w:numPr>
-        <w:rPr>
-          <w:b/>
-        </w:rPr>
-      </w:pPr>
-      <w:r>
-        <w:t>joinGame</w:t>
-      </w:r>
-    </w:p>
-    <w:p>
-      <w:pPr>
-        <w:pStyle w:val="ListParagraph"/>
-        <w:numPr>
-          <w:ilvl w:val="0"/>
-          <w:numId w:val="6"/>
-        </w:numPr>
-        <w:rPr>
-          <w:b/>
-        </w:rPr>
-      </w:pPr>
-      <w:r>
-        <w:t>leaveGame</w:t>
-      </w:r>
-    </w:p>
-    <w:p>
-      <w:pPr>
-        <w:pStyle w:val="Heading2"/>
-      </w:pPr>
-      <w:r>
-        <w:t>Client</w:t>
-      </w:r>
-      <w:r>
-        <w:t>Socket &lt;iClient</w:t>
-      </w:r>
-      <w:r>
-        <w:t>, iObservable</w:t>
-      </w:r>
-      <w:r>
-        <w:t>&gt;</w:t>
-      </w:r>
-    </w:p>
-    <w:p>
-      <w:r>
-        <w:t>Instances of the class “</w:t>
-      </w:r>
-      <w:r>
-        <w:t>ClientSocket</w:t>
-      </w:r>
-      <w:r>
-        <w:t>” represent external clients connected to the system</w:t>
-      </w:r>
-      <w:r>
-        <w:t xml:space="preserve"> via TCP sockets</w:t>
-      </w:r>
-      <w:r>
-        <w:t xml:space="preserve">. This class will send messages to the client and listen for messages from the client, automatically rejecting anything that is not signed appropriately. </w:t>
-      </w:r>
-      <w:r>
-        <w:t xml:space="preserve"> This implements the iClient interface. </w:t>
-      </w:r>
-    </w:p>
-    <w:p>
-      <w:r>
-        <w:rPr>
-          <w:b/>
-        </w:rPr>
-        <w:t>Instance Members</w:t>
-      </w:r>
-    </w:p>
-    <w:p>
-      <w:pPr>
-        <w:pStyle w:val="ListParagraph"/>
-        <w:numPr>
-          <w:ilvl w:val="0"/>
-          <w:numId w:val="9"/>
-        </w:numPr>
-      </w:pPr>
-      <w:r>
-        <w:t>Socket socket</w:t>
-      </w:r>
-    </w:p>
-    <w:p>
-      <w:pPr>
-        <w:pStyle w:val="ListParagraph"/>
-        <w:numPr>
-          <w:ilvl w:val="0"/>
-          <w:numId w:val="9"/>
-        </w:numPr>
-      </w:pPr>
-      <w:r>
-        <w:t>String authenticationKey</w:t>
-      </w:r>
-    </w:p>
-    <w:p>
-      <w:pPr>
-        <w:pStyle w:val="ListParagraph"/>
-        <w:numPr>
-          <w:ilvl w:val="0"/>
-          <w:numId w:val="9"/>
-        </w:numPr>
-      </w:pPr>
-      <w:r>
-        <w:t>ArrayList&lt;iClientObserver&gt;</w:t>
-      </w:r>
-      <w:r>
-        <w:t xml:space="preserve"> </w:t>
-      </w:r>
-      <w:r>
-        <w:t>observers</w:t>
-      </w:r>
-    </w:p>
-    <w:p>
-      <w:pPr>
-        <w:pStyle w:val="Heading2"/>
-      </w:pPr>
-      <w:r>
-        <w:lastRenderedPageBreak/>
-        <w:t>Message</w:t>
-      </w:r>
-    </w:p>
-    <w:p>
-      <w:r>
-        <w:t xml:space="preserve">Instances of the class “Message” represent a message coming from or going to a client. </w:t>
-      </w:r>
-    </w:p>
-    <w:p>
-      <w:pPr>
-        <w:rPr>
-          <w:b/>
-        </w:rPr>
-      </w:pPr>
-      <w:r>
-        <w:rPr>
-          <w:b/>
-        </w:rPr>
-        <w:t>Instance Members</w:t>
-      </w:r>
-    </w:p>
-    <w:p>
-      <w:pPr>
-        <w:pStyle w:val="ListParagraph"/>
-        <w:numPr>
-          <w:ilvl w:val="0"/>
-          <w:numId w:val="12"/>
-        </w:numPr>
-      </w:pPr>
-      <w:r>
-        <w:t>String text</w:t>
-      </w:r>
-    </w:p>
-    <w:p>
-      <w:pPr>
-        <w:pStyle w:val="ListParagraph"/>
-        <w:numPr>
-          <w:ilvl w:val="0"/>
-          <w:numId w:val="12"/>
-        </w:numPr>
-      </w:pPr>
-      <w:r>
-        <w:t>int code</w:t>
-      </w:r>
-    </w:p>
-    <w:p>
-      <w:pPr>
-        <w:pStyle w:val="ListParagraph"/>
-        <w:numPr>
-          <w:ilvl w:val="0"/>
-          <w:numId w:val="12"/>
-        </w:numPr>
-      </w:pPr>
-      <w:r>
-        <w:t>i</w:t>
-      </w:r>
-      <w:r>
-        <w:t>Client clientInvolved</w:t>
-      </w:r>
-    </w:p>
-    <w:p>
-      <w:pPr>
-        <w:rPr>
-          <w:rFonts w:asciiTheme="majorHAnsi" w:eastAsiaTheme="majorEastAsia" w:hAnsiTheme="majorHAnsi" w:cstheme="majorBidi"/>
-          <w:b/>
-          <w:bCs/>
-          <w:color w:val="365F91" w:themeColor="accent1" w:themeShade="BF"/>
-          <w:sz w:val="28"/>
-          <w:szCs w:val="28"/>
-        </w:rPr>
-      </w:pPr>
-      <w:r>
-        <w:br w:type="page"/>
-      </w:r>
-    </w:p>
-    <w:p>
-      <w:pPr>
-        <w:pStyle w:val="Heading1"/>
-      </w:pPr>
-      <w:r>
-        <w:lastRenderedPageBreak/>
-        <w:t>Interfaces</w:t>
-      </w:r>
-    </w:p>
-    <w:p>
-      <w:pPr>
-        <w:pStyle w:val="Heading2"/>
-      </w:pPr>
-      <w:r>
-        <w:t>iClient</w:t>
-      </w:r>
-    </w:p>
-    <w:p>
-      <w:r>
-        <w:t>This represents a client that can send and receive messages</w:t>
-      </w:r>
-    </w:p>
-    <w:p>
-      <w:pPr>
-        <w:rPr>
-          <w:b/>
-        </w:rPr>
-      </w:pPr>
-      <w:r>
-        <w:rPr>
-          <w:b/>
-        </w:rPr>
-        <w:t>Instance Methods</w:t>
-      </w:r>
-    </w:p>
-    <w:p>
-      <w:pPr>
-        <w:pStyle w:val="ListParagraph"/>
-        <w:numPr>
-          <w:ilvl w:val="0"/>
-          <w:numId w:val="10"/>
-        </w:numPr>
-      </w:pPr>
-      <w:r>
-        <w:t>receiveMessage</w:t>
-      </w:r>
-    </w:p>
-    <w:p>
-      <w:pPr>
-        <w:pStyle w:val="ListParagraph"/>
-        <w:numPr>
-          <w:ilvl w:val="0"/>
-          <w:numId w:val="10"/>
-        </w:numPr>
-      </w:pPr>
-      <w:r>
-        <w:t>sendMessage</w:t>
-      </w:r>
-    </w:p>
-    <w:p>
-      <w:pPr>
-        <w:pStyle w:val="Heading2"/>
-      </w:pPr>
-      <w:r>
-        <w:t>iClientObserver</w:t>
-      </w:r>
-    </w:p>
-    <w:p>
-      <w:r>
-        <w:t xml:space="preserve">This represents something that observes a client. It defines a common callback to be used. </w:t>
-      </w:r>
-    </w:p>
-    <w:p>
-      <w:pPr>
-        <w:rPr>
-          <w:b/>
-        </w:rPr>
-      </w:pPr>
-      <w:r>
-        <w:rPr>
-          <w:b/>
-        </w:rPr>
-        <w:t>Instance Methods</w:t>
-      </w:r>
-    </w:p>
-    <w:p>
-      <w:pPr>
-        <w:pStyle w:val="ListParagraph"/>
-        <w:numPr>
-          <w:ilvl w:val="0"/>
-          <w:numId w:val="11"/>
-        </w:numPr>
-      </w:pPr>
-      <w:r>
-        <w:t>onMessageReceived</w:t>
-      </w:r>
-    </w:p>
-    <w:p>
-      <w:pPr>
-        <w:pStyle w:val="Heading2"/>
-      </w:pPr>
-      <w:r>
-        <w:t>i</w:t>
-      </w:r>
-      <w:r>
-        <w:t>State</w:t>
-      </w:r>
-      <w:r>
-        <w:t>Observer</w:t>
-      </w:r>
-    </w:p>
-    <w:p>
-      <w:r>
-        <w:t>This represents something that observes the state of a game</w:t>
-      </w:r>
-      <w:r>
-        <w:t xml:space="preserve"> or lobby</w:t>
-      </w:r>
-      <w:r>
-        <w:t>. It defin</w:t>
-      </w:r>
-      <w:r>
-        <w:t>es a common callback to be used which takes as an argument the Message that represents the new state.</w:t>
-      </w:r>
-    </w:p>
-    <w:p>
-      <w:r>
-        <w:rPr>
-          <w:b/>
-        </w:rPr>
-        <w:t>Instance Methods</w:t>
-      </w:r>
-    </w:p>
-    <w:p>
-      <w:pPr>
-        <w:pStyle w:val="ListParagraph"/>
-        <w:numPr>
-          <w:ilvl w:val="0"/>
-          <w:numId w:val="11"/>
-        </w:numPr>
-      </w:pPr>
-      <w:r>
-        <w:t>onStateChanged</w:t>
-      </w:r>
-    </w:p>
-    <w:p>
-      <w:pPr>
-        <w:pStyle w:val="Heading2"/>
-      </w:pPr>
-      <w:r>
-        <w:t>iObservable</w:t>
-      </w:r>
-    </w:p>
-    <w:p>
-      <w:r>
-        <w:t xml:space="preserve">This represents something that can be observed. </w:t>
-      </w:r>
-    </w:p>
-    <w:p>
-      <w:pPr>
-        <w:rPr>
-          <w:b/>
-        </w:rPr>
-      </w:pPr>
-      <w:r>
-        <w:rPr>
-          <w:b/>
-        </w:rPr>
-        <w:t>Instance Methods</w:t>
-      </w:r>
-    </w:p>
-    <w:p>
-      <w:pPr>
-        <w:pStyle w:val="ListParagraph"/>
-        <w:numPr>
-          <w:ilvl w:val="0"/>
-          <w:numId w:val="11"/>
-        </w:numPr>
-      </w:pPr>
-      <w:r>
-        <w:t>addObserver</w:t>
-      </w:r>
-    </w:p>
-    <w:p>
-      <w:pPr>
-        <w:pStyle w:val="ListParagraph"/>
-        <w:numPr>
-          <w:ilvl w:val="0"/>
-          <w:numId w:val="11"/>
-        </w:numPr>
-      </w:pPr>
-      <w:r>
-        <w:t>removeObserver</w:t>
-      </w:r>
-    </w:p>
-    <w:p/>
+      <w:proofErr w:type="spellEnd"/>
+      <w:r>
+        <w:t xml:space="preserve"> singleton to add it to the Game that is represented by the </w:t>
+      </w:r>
+      <w:proofErr w:type="spellStart"/>
+      <w:r>
+        <w:t>GameID</w:t>
+      </w:r>
+      <w:proofErr w:type="spellEnd"/>
+      <w:r>
+        <w:t xml:space="preserve"> in the Join message. Finally, the Game sends a </w:t>
+      </w:r>
+      <w:proofErr w:type="spellStart"/>
+      <w:r>
+        <w:t>GameState</w:t>
+      </w:r>
+      <w:proofErr w:type="spellEnd"/>
+      <w:r>
+        <w:t xml:space="preserve"> update to all Players in the game, including the one that just joined. </w:t>
+      </w:r>
+      <w:bookmarkStart w:id="0" w:name="_GoBack"/>
+      <w:bookmarkEnd w:id="0"/>
+    </w:p>
     <w:sectPr>
       <w:pgSz w:w="12240" w:h="15840"/>
       <w:pgMar w:top="1440" w:right="1440" w:bottom="1440" w:left="1440" w:header="720" w:footer="720" w:gutter="0"/>

</xml_diff>

<commit_message>
Massive javadoc + some small Player methods
Adding a few small player methods and lots and lots of boilerplate
javadoc, mostly to keep my warnings down while I work on one class at a
time.
</commit_message>
<xml_diff>
--- a/doc/Java/Technical Design - Server.docx
+++ b/doc/Java/Technical Design - Server.docx
@@ -85,30 +85,14 @@
       <w:r>
         <w:t xml:space="preserve">Figure </w:t>
       </w:r>
-      <w:r>
-        <w:fldChar w:fldCharType="begin"/>
-      </w:r>
-      <w:r>
-        <w:instrText xml:space="preserve"> SEQ Figure \* ARA</w:instrText>
-      </w:r>
-      <w:r>
-        <w:instrText xml:space="preserve">BIC </w:instrText>
-      </w:r>
-      <w:r>
-        <w:fldChar w:fldCharType="separate"/>
-      </w:r>
-      <w:r>
-        <w:rPr>
-          <w:noProof/>
-        </w:rPr>
-        <w:t>6</w:t>
-      </w:r>
-      <w:r>
-        <w:rPr>
-          <w:noProof/>
-        </w:rPr>
-        <w:fldChar w:fldCharType="end"/>
-      </w:r>
+      <w:fldSimple w:instr=" SEQ Figure \* ARABIC ">
+        <w:r>
+          <w:rPr>
+            <w:noProof/>
+          </w:rPr>
+          <w:t>6</w:t>
+        </w:r>
+      </w:fldSimple>
       <w:r>
         <w:t>: Class Diagram</w:t>
       </w:r>
@@ -117,26 +101,16 @@
       <w:pPr>
         <w:pStyle w:val="Heading2"/>
       </w:pPr>
-      <w:proofErr w:type="spellStart"/>
       <w:r>
         <w:t>PokerServer</w:t>
       </w:r>
-      <w:proofErr w:type="spellEnd"/>
     </w:p>
     <w:p>
       <w:r>
         <w:t>Instances of t</w:t>
       </w:r>
       <w:r>
-        <w:t>he class “</w:t>
-      </w:r>
-      <w:proofErr w:type="spellStart"/>
-      <w:r>
-        <w:t>PokerServer</w:t>
-      </w:r>
-      <w:proofErr w:type="spellEnd"/>
-      <w:r>
-        <w:t xml:space="preserve">” shall </w:t>
+        <w:t xml:space="preserve">he class “PokerServer” shall </w:t>
       </w:r>
       <w:r>
         <w:t>represent a single</w:t>
@@ -173,11 +147,9 @@
           <w:numId w:val="1"/>
         </w:numPr>
       </w:pPr>
-      <w:proofErr w:type="spellStart"/>
       <w:r>
         <w:t>HashMap</w:t>
       </w:r>
-      <w:proofErr w:type="spellEnd"/>
       <w:r>
         <w:t>&lt;</w:t>
       </w:r>
@@ -187,14 +159,12 @@
       <w:r>
         <w:t xml:space="preserve">Game&gt; </w:t>
       </w:r>
-      <w:proofErr w:type="spellStart"/>
       <w:r>
         <w:t>a</w:t>
       </w:r>
       <w:r>
         <w:t>ctiveGames</w:t>
       </w:r>
-      <w:proofErr w:type="spellEnd"/>
     </w:p>
     <w:p>
       <w:pPr>
@@ -204,22 +174,15 @@
           <w:numId w:val="1"/>
         </w:numPr>
       </w:pPr>
-      <w:proofErr w:type="spellStart"/>
-      <w:r>
-        <w:t>ArrayList</w:t>
-      </w:r>
-      <w:proofErr w:type="spellEnd"/>
-      <w:r>
-        <w:t xml:space="preserve">&lt;Player&gt; </w:t>
-      </w:r>
-      <w:proofErr w:type="spellStart"/>
+      <w:r>
+        <w:t xml:space="preserve">ArrayList&lt;Player&gt; </w:t>
+      </w:r>
       <w:r>
         <w:t>all</w:t>
       </w:r>
       <w:r>
         <w:t>Players</w:t>
       </w:r>
-      <w:proofErr w:type="spellEnd"/>
     </w:p>
     <w:p>
       <w:pPr>
@@ -229,19 +192,9 @@
           <w:numId w:val="1"/>
         </w:numPr>
       </w:pPr>
-      <w:proofErr w:type="spellStart"/>
-      <w:r>
-        <w:t>ArrayList</w:t>
-      </w:r>
-      <w:proofErr w:type="spellEnd"/>
-      <w:r>
-        <w:t xml:space="preserve">&lt;Player&gt; </w:t>
-      </w:r>
-      <w:proofErr w:type="spellStart"/>
-      <w:r>
-        <w:t>lobbyPlayers</w:t>
-      </w:r>
-      <w:proofErr w:type="spellEnd"/>
+      <w:r>
+        <w:t>ArrayList&lt;Player&gt; lobbyPlayers</w:t>
+      </w:r>
     </w:p>
     <w:p>
       <w:pPr>
@@ -289,11 +242,9 @@
           <w:numId w:val="2"/>
         </w:numPr>
       </w:pPr>
-      <w:proofErr w:type="spellStart"/>
       <w:r>
         <w:t>createGame</w:t>
       </w:r>
-      <w:proofErr w:type="spellEnd"/>
     </w:p>
     <w:p>
       <w:pPr>
@@ -303,11 +254,9 @@
           <w:numId w:val="2"/>
         </w:numPr>
       </w:pPr>
-      <w:proofErr w:type="spellStart"/>
       <w:r>
         <w:t>addClient</w:t>
       </w:r>
-      <w:proofErr w:type="spellEnd"/>
     </w:p>
     <w:p>
       <w:pPr>
@@ -317,11 +266,9 @@
           <w:numId w:val="2"/>
         </w:numPr>
       </w:pPr>
-      <w:proofErr w:type="spellStart"/>
       <w:r>
         <w:t>addPlayerToGame</w:t>
       </w:r>
-      <w:proofErr w:type="spellEnd"/>
     </w:p>
     <w:p>
       <w:pPr>
@@ -331,11 +278,9 @@
           <w:numId w:val="2"/>
         </w:numPr>
       </w:pPr>
-      <w:proofErr w:type="spellStart"/>
       <w:r>
         <w:t>authenticatePlayer</w:t>
       </w:r>
-      <w:proofErr w:type="spellEnd"/>
     </w:p>
     <w:p>
       <w:pPr>
@@ -358,11 +303,9 @@
           <w:numId w:val="14"/>
         </w:numPr>
       </w:pPr>
-      <w:proofErr w:type="spellStart"/>
       <w:r>
         <w:t>getInstance</w:t>
       </w:r>
-      <w:proofErr w:type="spellEnd"/>
     </w:p>
     <w:p>
       <w:pPr>
@@ -374,6 +317,7 @@
         <w:pStyle w:val="Heading2"/>
       </w:pPr>
       <w:r>
+        <w:lastRenderedPageBreak/>
         <w:t>DAO</w:t>
       </w:r>
     </w:p>
@@ -416,11 +360,9 @@
           <w:numId w:val="7"/>
         </w:numPr>
       </w:pPr>
-      <w:proofErr w:type="spellStart"/>
       <w:r>
         <w:t>updatePlayer</w:t>
       </w:r>
-      <w:proofErr w:type="spellEnd"/>
     </w:p>
     <w:p>
       <w:pPr>
@@ -430,11 +372,9 @@
           <w:numId w:val="7"/>
         </w:numPr>
       </w:pPr>
-      <w:proofErr w:type="spellStart"/>
       <w:r>
         <w:t>checkCredentials</w:t>
       </w:r>
-      <w:proofErr w:type="spellEnd"/>
     </w:p>
     <w:p>
       <w:pPr>
@@ -444,26 +384,16 @@
           <w:numId w:val="7"/>
         </w:numPr>
       </w:pPr>
-      <w:proofErr w:type="spellStart"/>
       <w:r>
         <w:t>addPlayer</w:t>
       </w:r>
-      <w:proofErr w:type="spellEnd"/>
     </w:p>
     <w:p>
       <w:pPr>
         <w:pStyle w:val="Heading2"/>
       </w:pPr>
       <w:r>
-        <w:t>Lobby &lt;</w:t>
-      </w:r>
-      <w:proofErr w:type="spellStart"/>
-      <w:r>
-        <w:t>iObservable</w:t>
-      </w:r>
-      <w:proofErr w:type="spellEnd"/>
-      <w:r>
-        <w:t>&gt;</w:t>
+        <w:t>Lobby &lt;iObservable&gt;</w:t>
       </w:r>
     </w:p>
     <w:p>
@@ -492,102 +422,74 @@
           <w:numId w:val="13"/>
         </w:numPr>
       </w:pPr>
-      <w:proofErr w:type="spellStart"/>
+      <w:r>
+        <w:t>HashMap&lt;Players, boolean&gt; players</w:t>
+      </w:r>
+    </w:p>
+    <w:p>
+      <w:pPr>
+        <w:rPr>
+          <w:b/>
+        </w:rPr>
+      </w:pPr>
+    </w:p>
+    <w:p/>
+    <w:p>
+      <w:pPr>
+        <w:pStyle w:val="Heading2"/>
+      </w:pPr>
+      <w:r>
+        <w:t>Game</w:t>
+      </w:r>
+      <w:r>
+        <w:t xml:space="preserve"> &lt;iObservable&gt;</w:t>
+      </w:r>
+    </w:p>
+    <w:p>
+      <w:r>
+        <w:t>Instances of the class “Game” shall represent a single game currently in progress. It shall handle the turns of the game, including enforcing the business rules.</w:t>
+      </w:r>
+      <w:r>
+        <w:t xml:space="preserve"> There is the possibility of observing a game without being a player in it, though no client currently implements this behavior.  </w:t>
+      </w:r>
+    </w:p>
+    <w:p>
+      <w:r>
+        <w:rPr>
+          <w:b/>
+        </w:rPr>
+        <w:t xml:space="preserve">Instance </w:t>
+      </w:r>
+      <w:r>
+        <w:rPr>
+          <w:b/>
+        </w:rPr>
+        <w:t>Members</w:t>
+      </w:r>
+    </w:p>
+    <w:p>
+      <w:pPr>
+        <w:pStyle w:val="ListParagraph"/>
+        <w:numPr>
+          <w:ilvl w:val="0"/>
+          <w:numId w:val="3"/>
+        </w:numPr>
+      </w:pPr>
+      <w:r>
+        <w:t>Integer gameID</w:t>
+      </w:r>
+    </w:p>
+    <w:p>
+      <w:pPr>
+        <w:pStyle w:val="ListParagraph"/>
+        <w:numPr>
+          <w:ilvl w:val="0"/>
+          <w:numId w:val="3"/>
+        </w:numPr>
+      </w:pPr>
       <w:r>
         <w:t>HashMap</w:t>
       </w:r>
-      <w:proofErr w:type="spellEnd"/>
-      <w:r>
-        <w:t xml:space="preserve">&lt;Players, </w:t>
-      </w:r>
-      <w:proofErr w:type="spellStart"/>
-      <w:r>
-        <w:t>boolean</w:t>
-      </w:r>
-      <w:proofErr w:type="spellEnd"/>
-      <w:r>
-        <w:t>&gt; players</w:t>
-      </w:r>
-    </w:p>
-    <w:p>
-      <w:pPr>
-        <w:rPr>
-          <w:b/>
-        </w:rPr>
-      </w:pPr>
-    </w:p>
-    <w:p/>
-    <w:p>
-      <w:pPr>
-        <w:pStyle w:val="Heading2"/>
-      </w:pPr>
-      <w:r>
-        <w:t>Game</w:t>
-      </w:r>
-      <w:r>
-        <w:t xml:space="preserve"> &lt;</w:t>
-      </w:r>
-      <w:proofErr w:type="spellStart"/>
-      <w:r>
-        <w:t>iObservable</w:t>
-      </w:r>
-      <w:proofErr w:type="spellEnd"/>
-      <w:r>
-        <w:t>&gt;</w:t>
-      </w:r>
-    </w:p>
-    <w:p>
-      <w:r>
-        <w:t>Instances of the class “Game” shall represent a single game currently in progress. It shall handle the turns of the game, including enforcing the business rules.</w:t>
-      </w:r>
-      <w:r>
-        <w:t xml:space="preserve"> There is the possibility of observing a game without being a player in it, though no client currently implements this behavior.  </w:t>
-      </w:r>
-    </w:p>
-    <w:p>
-      <w:r>
-        <w:rPr>
-          <w:b/>
-        </w:rPr>
-        <w:t xml:space="preserve">Instance </w:t>
-      </w:r>
-      <w:r>
-        <w:rPr>
-          <w:b/>
-        </w:rPr>
-        <w:t>Members</w:t>
-      </w:r>
-    </w:p>
-    <w:p>
-      <w:pPr>
-        <w:pStyle w:val="ListParagraph"/>
-        <w:numPr>
-          <w:ilvl w:val="0"/>
-          <w:numId w:val="3"/>
-        </w:numPr>
-      </w:pPr>
-      <w:r>
-        <w:t xml:space="preserve">Integer </w:t>
-      </w:r>
-      <w:proofErr w:type="spellStart"/>
-      <w:r>
-        <w:t>gameID</w:t>
-      </w:r>
-      <w:proofErr w:type="spellEnd"/>
-    </w:p>
-    <w:p>
-      <w:pPr>
-        <w:pStyle w:val="ListParagraph"/>
-        <w:numPr>
-          <w:ilvl w:val="0"/>
-          <w:numId w:val="3"/>
-        </w:numPr>
-      </w:pPr>
-      <w:proofErr w:type="spellStart"/>
-      <w:r>
-        <w:t>HashMap</w:t>
-      </w:r>
-      <w:proofErr w:type="spellEnd"/>
       <w:r>
         <w:t>&lt;</w:t>
       </w:r>
@@ -595,13 +497,8 @@
         <w:t>Players</w:t>
       </w:r>
       <w:r>
-        <w:t xml:space="preserve">, </w:t>
-      </w:r>
-      <w:proofErr w:type="spellStart"/>
-      <w:r>
-        <w:t>boolean</w:t>
-      </w:r>
-      <w:proofErr w:type="spellEnd"/>
+        <w:t>, boolean</w:t>
+      </w:r>
       <w:r>
         <w:t>&gt; players</w:t>
       </w:r>
@@ -626,21 +523,8 @@
           <w:numId w:val="3"/>
         </w:numPr>
       </w:pPr>
-      <w:proofErr w:type="spellStart"/>
-      <w:r>
-        <w:t>ArrayList</w:t>
-      </w:r>
-      <w:proofErr w:type="spellEnd"/>
-      <w:r>
-        <w:t>&lt;</w:t>
-      </w:r>
-      <w:proofErr w:type="spellStart"/>
-      <w:r>
-        <w:t>iGameObserver</w:t>
-      </w:r>
-      <w:proofErr w:type="spellEnd"/>
-      <w:r>
-        <w:t>&gt; observers</w:t>
+      <w:r>
+        <w:t>ArrayList&lt;iGameObserver&gt; observers</w:t>
       </w:r>
     </w:p>
     <w:p>
@@ -651,19 +535,9 @@
           <w:numId w:val="3"/>
         </w:numPr>
       </w:pPr>
-      <w:proofErr w:type="spellStart"/>
-      <w:r>
-        <w:t>ArrayList</w:t>
-      </w:r>
-      <w:proofErr w:type="spellEnd"/>
-      <w:r>
-        <w:t xml:space="preserve">&lt;Card&gt; </w:t>
-      </w:r>
-      <w:proofErr w:type="spellStart"/>
-      <w:r>
-        <w:t>tableCards</w:t>
-      </w:r>
-      <w:proofErr w:type="spellEnd"/>
+      <w:r>
+        <w:t>ArrayList&lt;Card&gt; tableCards</w:t>
+      </w:r>
     </w:p>
     <w:p>
       <w:pPr>
@@ -673,13 +547,8 @@
           <w:numId w:val="3"/>
         </w:numPr>
       </w:pPr>
-      <w:proofErr w:type="spellStart"/>
-      <w:r>
-        <w:t>ArrayList</w:t>
-      </w:r>
-      <w:proofErr w:type="spellEnd"/>
-      <w:r>
-        <w:t>&lt;Card&gt; deck</w:t>
+      <w:r>
+        <w:t>ArrayList&lt;Card&gt; deck</w:t>
       </w:r>
     </w:p>
     <w:p>
@@ -691,13 +560,8 @@
         </w:numPr>
       </w:pPr>
       <w:r>
-        <w:t xml:space="preserve">Integer </w:t>
-      </w:r>
-      <w:proofErr w:type="spellStart"/>
-      <w:r>
-        <w:t>chipsInPot</w:t>
-      </w:r>
-      <w:proofErr w:type="spellEnd"/>
+        <w:t>Integer chipsInPot</w:t>
+      </w:r>
     </w:p>
     <w:p>
       <w:pPr>
@@ -729,11 +593,9 @@
           <w:b/>
         </w:rPr>
       </w:pPr>
-      <w:proofErr w:type="spellStart"/>
       <w:r>
         <w:t>parseMessage</w:t>
       </w:r>
-      <w:proofErr w:type="spellEnd"/>
     </w:p>
     <w:p>
       <w:pPr>
@@ -746,11 +608,9 @@
           <w:b/>
         </w:rPr>
       </w:pPr>
-      <w:proofErr w:type="spellStart"/>
       <w:r>
         <w:t>dealCard</w:t>
       </w:r>
-      <w:proofErr w:type="spellEnd"/>
     </w:p>
     <w:p>
       <w:pPr>
@@ -763,11 +623,9 @@
           <w:b/>
         </w:rPr>
       </w:pPr>
-      <w:proofErr w:type="spellStart"/>
       <w:r>
         <w:t>addPlayer</w:t>
       </w:r>
-      <w:proofErr w:type="spellEnd"/>
     </w:p>
     <w:p>
       <w:pPr>
@@ -780,14 +638,106 @@
           <w:b/>
         </w:rPr>
       </w:pPr>
-      <w:proofErr w:type="spellStart"/>
+      <w:r>
+        <w:t>removePlayer</w:t>
+      </w:r>
+      <w:r>
+        <w:br/>
+      </w:r>
+    </w:p>
+    <w:p>
+      <w:pPr>
+        <w:pStyle w:val="Heading2"/>
+      </w:pPr>
       <w:r>
         <w:lastRenderedPageBreak/>
-        <w:t>removePlayer</w:t>
-      </w:r>
-      <w:proofErr w:type="spellEnd"/>
-      <w:r>
-        <w:br/>
+        <w:t>Card</w:t>
+      </w:r>
+    </w:p>
+    <w:p>
+      <w:r>
+        <w:t xml:space="preserve">Instances of the class “Card” shall represent individual cards in a deck. A deck consists of 52 Card objects, each different from the last. </w:t>
+      </w:r>
+    </w:p>
+    <w:p>
+      <w:pPr>
+        <w:rPr>
+          <w:b/>
+        </w:rPr>
+      </w:pPr>
+      <w:r>
+        <w:rPr>
+          <w:b/>
+        </w:rPr>
+        <w:t>Instance Members</w:t>
+      </w:r>
+    </w:p>
+    <w:p>
+      <w:pPr>
+        <w:pStyle w:val="ListParagraph"/>
+        <w:numPr>
+          <w:ilvl w:val="0"/>
+          <w:numId w:val="8"/>
+        </w:numPr>
+        <w:rPr>
+          <w:b/>
+        </w:rPr>
+      </w:pPr>
+      <w:r>
+        <w:t>Enum suit</w:t>
+      </w:r>
+    </w:p>
+    <w:p>
+      <w:pPr>
+        <w:pStyle w:val="ListParagraph"/>
+        <w:numPr>
+          <w:ilvl w:val="0"/>
+          <w:numId w:val="8"/>
+        </w:numPr>
+        <w:rPr>
+          <w:b/>
+        </w:rPr>
+      </w:pPr>
+      <w:r>
+        <w:t>String value</w:t>
+      </w:r>
+    </w:p>
+    <w:p>
+      <w:pPr>
+        <w:rPr>
+          <w:b/>
+        </w:rPr>
+      </w:pPr>
+      <w:r>
+        <w:rPr>
+          <w:b/>
+        </w:rPr>
+        <w:t>Instance Methods</w:t>
+      </w:r>
+    </w:p>
+    <w:p>
+      <w:pPr>
+        <w:rPr>
+          <w:b/>
+        </w:rPr>
+      </w:pPr>
+      <w:r>
+        <w:rPr>
+          <w:b/>
+        </w:rPr>
+        <w:t>Class Methods</w:t>
+      </w:r>
+    </w:p>
+    <w:p>
+      <w:pPr>
+        <w:pStyle w:val="ListParagraph"/>
+        <w:numPr>
+          <w:ilvl w:val="0"/>
+          <w:numId w:val="9"/>
+        </w:numPr>
+      </w:pPr>
+      <w:r>
+        <w:t>generateDeck</w:t>
       </w:r>
     </w:p>
     <w:p>
@@ -795,20 +745,271 @@
         <w:pStyle w:val="Heading2"/>
       </w:pPr>
       <w:r>
-        <w:t>Card</w:t>
-      </w:r>
-    </w:p>
-    <w:p>
-      <w:r>
-        <w:t xml:space="preserve">Instances of the class “Card” shall represent individual cards in a deck. A deck consists of 52 Card objects, each different from the last. </w:t>
-      </w:r>
-    </w:p>
-    <w:p>
-      <w:pPr>
-        <w:rPr>
-          <w:b/>
-        </w:rPr>
-      </w:pPr>
+        <w:t>Player</w:t>
+      </w:r>
+      <w:r>
+        <w:t xml:space="preserve"> &lt;i</w:t>
+      </w:r>
+      <w:r>
+        <w:t>State</w:t>
+      </w:r>
+      <w:r>
+        <w:t>Observer, iClientObserver&gt;</w:t>
+      </w:r>
+    </w:p>
+    <w:p>
+      <w:r>
+        <w:t xml:space="preserve">Instances of the class “Player” shall represent a single player, either in a game or in the lobby. </w:t>
+      </w:r>
+    </w:p>
+    <w:p>
+      <w:r>
+        <w:rPr>
+          <w:b/>
+        </w:rPr>
+        <w:t xml:space="preserve">Instance </w:t>
+      </w:r>
+      <w:r>
+        <w:rPr>
+          <w:b/>
+        </w:rPr>
+        <w:t>Members</w:t>
+      </w:r>
+    </w:p>
+    <w:p>
+      <w:pPr>
+        <w:pStyle w:val="ListParagraph"/>
+        <w:numPr>
+          <w:ilvl w:val="0"/>
+          <w:numId w:val="5"/>
+        </w:numPr>
+      </w:pPr>
+      <w:r>
+        <w:t>String username</w:t>
+      </w:r>
+    </w:p>
+    <w:p>
+      <w:pPr>
+        <w:pStyle w:val="ListParagraph"/>
+        <w:numPr>
+          <w:ilvl w:val="0"/>
+          <w:numId w:val="5"/>
+        </w:numPr>
+      </w:pPr>
+      <w:r>
+        <w:t>URL avatarURL</w:t>
+      </w:r>
+    </w:p>
+    <w:p>
+      <w:pPr>
+        <w:pStyle w:val="ListParagraph"/>
+        <w:numPr>
+          <w:ilvl w:val="0"/>
+          <w:numId w:val="5"/>
+        </w:numPr>
+      </w:pPr>
+      <w:r>
+        <w:t>Integer chipsRemaining</w:t>
+      </w:r>
+    </w:p>
+    <w:p>
+      <w:pPr>
+        <w:pStyle w:val="ListParagraph"/>
+        <w:numPr>
+          <w:ilvl w:val="0"/>
+          <w:numId w:val="5"/>
+        </w:numPr>
+      </w:pPr>
+      <w:r>
+        <w:t>ArrayList&lt;Card&gt; currentHand</w:t>
+      </w:r>
+    </w:p>
+    <w:p>
+      <w:pPr>
+        <w:pStyle w:val="ListParagraph"/>
+        <w:numPr>
+          <w:ilvl w:val="0"/>
+          <w:numId w:val="5"/>
+        </w:numPr>
+      </w:pPr>
+      <w:r>
+        <w:t>Game currentGame</w:t>
+      </w:r>
+    </w:p>
+    <w:p>
+      <w:pPr>
+        <w:pStyle w:val="ListParagraph"/>
+        <w:numPr>
+          <w:ilvl w:val="0"/>
+          <w:numId w:val="5"/>
+        </w:numPr>
+      </w:pPr>
+      <w:r>
+        <w:t>Lobby currentLobby</w:t>
+      </w:r>
+    </w:p>
+    <w:p>
+      <w:pPr>
+        <w:pStyle w:val="ListParagraph"/>
+        <w:numPr>
+          <w:ilvl w:val="0"/>
+          <w:numId w:val="5"/>
+        </w:numPr>
+      </w:pPr>
+      <w:r>
+        <w:t>i</w:t>
+      </w:r>
+      <w:r>
+        <w:t>Client client</w:t>
+      </w:r>
+    </w:p>
+    <w:p>
+      <w:pPr>
+        <w:rPr>
+          <w:b/>
+        </w:rPr>
+      </w:pPr>
+      <w:r>
+        <w:rPr>
+          <w:b/>
+        </w:rPr>
+        <w:t xml:space="preserve">Instance </w:t>
+      </w:r>
+      <w:r>
+        <w:rPr>
+          <w:b/>
+        </w:rPr>
+        <w:t>Methods:</w:t>
+      </w:r>
+    </w:p>
+    <w:p>
+      <w:pPr>
+        <w:pStyle w:val="ListParagraph"/>
+        <w:numPr>
+          <w:ilvl w:val="0"/>
+          <w:numId w:val="6"/>
+        </w:numPr>
+        <w:rPr>
+          <w:b/>
+        </w:rPr>
+      </w:pPr>
+      <w:r>
+        <w:t>addCardToHand</w:t>
+      </w:r>
+    </w:p>
+    <w:p>
+      <w:pPr>
+        <w:pStyle w:val="ListParagraph"/>
+        <w:numPr>
+          <w:ilvl w:val="0"/>
+          <w:numId w:val="6"/>
+        </w:numPr>
+        <w:rPr>
+          <w:b/>
+        </w:rPr>
+      </w:pPr>
+      <w:r>
+        <w:t>turnStart</w:t>
+      </w:r>
+    </w:p>
+    <w:p>
+      <w:pPr>
+        <w:pStyle w:val="ListParagraph"/>
+        <w:numPr>
+          <w:ilvl w:val="0"/>
+          <w:numId w:val="6"/>
+        </w:numPr>
+        <w:rPr>
+          <w:b/>
+        </w:rPr>
+      </w:pPr>
+      <w:r>
+        <w:t>placeBet</w:t>
+      </w:r>
+    </w:p>
+    <w:p>
+      <w:pPr>
+        <w:pStyle w:val="ListParagraph"/>
+        <w:numPr>
+          <w:ilvl w:val="0"/>
+          <w:numId w:val="6"/>
+        </w:numPr>
+        <w:rPr>
+          <w:b/>
+        </w:rPr>
+      </w:pPr>
+      <w:r>
+        <w:t>fold</w:t>
+      </w:r>
+    </w:p>
+    <w:p>
+      <w:pPr>
+        <w:pStyle w:val="ListParagraph"/>
+        <w:numPr>
+          <w:ilvl w:val="0"/>
+          <w:numId w:val="6"/>
+        </w:numPr>
+        <w:rPr>
+          <w:b/>
+        </w:rPr>
+      </w:pPr>
+      <w:r>
+        <w:t>getAvatar</w:t>
+      </w:r>
+    </w:p>
+    <w:p>
+      <w:pPr>
+        <w:pStyle w:val="ListParagraph"/>
+        <w:numPr>
+          <w:ilvl w:val="0"/>
+          <w:numId w:val="6"/>
+        </w:numPr>
+        <w:rPr>
+          <w:b/>
+        </w:rPr>
+      </w:pPr>
+      <w:r>
+        <w:t>getClientForPlayer</w:t>
+      </w:r>
+    </w:p>
+    <w:p>
+      <w:pPr>
+        <w:pStyle w:val="Heading2"/>
+      </w:pPr>
+      <w:r>
+        <w:t>Client</w:t>
+      </w:r>
+      <w:r>
+        <w:t>Socket &lt;iClient</w:t>
+      </w:r>
+      <w:r>
+        <w:t>, iObservable</w:t>
+      </w:r>
+      <w:r>
+        <w:t>&gt;</w:t>
+      </w:r>
+    </w:p>
+    <w:p>
+      <w:r>
+        <w:t>Instances of the class “</w:t>
+      </w:r>
+      <w:r>
+        <w:t>ClientSocket</w:t>
+      </w:r>
+      <w:r>
+        <w:t>” represent external clients connected to the system</w:t>
+      </w:r>
+      <w:r>
+        <w:t xml:space="preserve"> via TCP sockets</w:t>
+      </w:r>
+      <w:r>
+        <w:t xml:space="preserve">. This class will send messages to the client and listen for messages from the client, automatically rejecting anything that is not signed appropriately. </w:t>
+      </w:r>
+      <w:r>
+        <w:t xml:space="preserve"> This implements the iClient interface. </w:t>
+      </w:r>
+    </w:p>
+    <w:p>
       <w:r>
         <w:rPr>
           <w:b/>
@@ -821,467 +1022,308 @@
         <w:pStyle w:val="ListParagraph"/>
         <w:numPr>
           <w:ilvl w:val="0"/>
-          <w:numId w:val="8"/>
-        </w:numPr>
-        <w:rPr>
-          <w:b/>
-        </w:rPr>
-      </w:pPr>
-      <w:proofErr w:type="spellStart"/>
-      <w:r>
-        <w:t>Enum</w:t>
-      </w:r>
-      <w:proofErr w:type="spellEnd"/>
-      <w:r>
-        <w:t xml:space="preserve"> suit</w:t>
-      </w:r>
-    </w:p>
-    <w:p>
-      <w:pPr>
-        <w:pStyle w:val="ListParagraph"/>
-        <w:numPr>
-          <w:ilvl w:val="0"/>
-          <w:numId w:val="8"/>
-        </w:numPr>
-        <w:rPr>
-          <w:b/>
-        </w:rPr>
-      </w:pPr>
-      <w:r>
-        <w:t>String value</w:t>
-      </w:r>
-    </w:p>
-    <w:p>
-      <w:pPr>
-        <w:rPr>
-          <w:b/>
-        </w:rPr>
-      </w:pPr>
-      <w:r>
-        <w:rPr>
-          <w:b/>
-        </w:rPr>
-        <w:t>Instance Methods</w:t>
-      </w:r>
-    </w:p>
-    <w:p>
-      <w:pPr>
-        <w:rPr>
-          <w:b/>
-        </w:rPr>
-      </w:pPr>
-      <w:r>
-        <w:rPr>
-          <w:b/>
-        </w:rPr>
-        <w:t>Class Methods</w:t>
-      </w:r>
-    </w:p>
-    <w:p>
-      <w:pPr>
-        <w:pStyle w:val="ListParagraph"/>
-        <w:numPr>
-          <w:ilvl w:val="0"/>
           <w:numId w:val="9"/>
         </w:numPr>
       </w:pPr>
-      <w:proofErr w:type="spellStart"/>
-      <w:r>
-        <w:t>generateDeck</w:t>
-      </w:r>
-      <w:proofErr w:type="spellEnd"/>
+      <w:r>
+        <w:t>Socket socket</w:t>
+      </w:r>
+    </w:p>
+    <w:p>
+      <w:pPr>
+        <w:pStyle w:val="ListParagraph"/>
+        <w:numPr>
+          <w:ilvl w:val="0"/>
+          <w:numId w:val="9"/>
+        </w:numPr>
+      </w:pPr>
+      <w:r>
+        <w:lastRenderedPageBreak/>
+        <w:t>String authenticationKey</w:t>
+      </w:r>
+    </w:p>
+    <w:p>
+      <w:pPr>
+        <w:pStyle w:val="ListParagraph"/>
+        <w:numPr>
+          <w:ilvl w:val="0"/>
+          <w:numId w:val="9"/>
+        </w:numPr>
+      </w:pPr>
+      <w:r>
+        <w:t>ArrayList&lt;iClientObserver&gt;</w:t>
+      </w:r>
+      <w:r>
+        <w:t xml:space="preserve"> </w:t>
+      </w:r>
+      <w:r>
+        <w:t>observers</w:t>
+      </w:r>
     </w:p>
     <w:p>
       <w:pPr>
         <w:pStyle w:val="Heading2"/>
       </w:pPr>
       <w:r>
-        <w:t>Player</w:t>
-      </w:r>
-      <w:r>
-        <w:t xml:space="preserve"> &lt;</w:t>
-      </w:r>
-      <w:proofErr w:type="spellStart"/>
+        <w:t>Message</w:t>
+      </w:r>
+    </w:p>
+    <w:p>
+      <w:r>
+        <w:t xml:space="preserve">Instances of the class “Message” represent a message coming from or going to a client. </w:t>
+      </w:r>
+    </w:p>
+    <w:p>
+      <w:pPr>
+        <w:rPr>
+          <w:b/>
+        </w:rPr>
+      </w:pPr>
+      <w:r>
+        <w:rPr>
+          <w:b/>
+        </w:rPr>
+        <w:t>Instance Members</w:t>
+      </w:r>
+    </w:p>
+    <w:p>
+      <w:pPr>
+        <w:pStyle w:val="ListParagraph"/>
+        <w:numPr>
+          <w:ilvl w:val="0"/>
+          <w:numId w:val="12"/>
+        </w:numPr>
+      </w:pPr>
+      <w:r>
+        <w:t>String text</w:t>
+      </w:r>
+    </w:p>
+    <w:p>
+      <w:pPr>
+        <w:pStyle w:val="ListParagraph"/>
+        <w:numPr>
+          <w:ilvl w:val="0"/>
+          <w:numId w:val="12"/>
+        </w:numPr>
+      </w:pPr>
       <w:r>
         <w:t>i</w:t>
       </w:r>
       <w:r>
+        <w:t>Client clientInvolved</w:t>
+      </w:r>
+    </w:p>
+    <w:p>
+      <w:pPr>
+        <w:pStyle w:val="Heading2"/>
+      </w:pPr>
+      <w:r>
+        <w:t>Action</w:t>
+      </w:r>
+      <w:r>
+        <w:t>Message</w:t>
+      </w:r>
+    </w:p>
+    <w:p>
+      <w:r>
+        <w:t>Instances of the class “</w:t>
+      </w:r>
+      <w:r>
+        <w:t>Action</w:t>
+      </w:r>
+      <w:r>
+        <w:t xml:space="preserve">Message” represent a message coming from </w:t>
+      </w:r>
+      <w:r>
+        <w:t>a client</w:t>
+      </w:r>
+      <w:r>
+        <w:t>.</w:t>
+      </w:r>
+      <w:r>
+        <w:t xml:space="preserve"> </w:t>
+      </w:r>
+      <w:r>
+        <w:t xml:space="preserve"> </w:t>
+      </w:r>
+      <w:r>
+        <w:t>This can represent a Player Action, Authentication Attempt, or Create User action. ActionMessage inherits from Message and adds the following:</w:t>
+      </w:r>
+    </w:p>
+    <w:p>
+      <w:pPr>
+        <w:rPr>
+          <w:b/>
+        </w:rPr>
+      </w:pPr>
+      <w:r>
+        <w:rPr>
+          <w:b/>
+        </w:rPr>
+        <w:t>Instance Members</w:t>
+      </w:r>
+    </w:p>
+    <w:p>
+      <w:pPr>
+        <w:pStyle w:val="ListParagraph"/>
+        <w:numPr>
+          <w:ilvl w:val="0"/>
+          <w:numId w:val="12"/>
+        </w:numPr>
+      </w:pPr>
+      <w:r>
+        <w:t>Enum actionType</w:t>
+      </w:r>
+    </w:p>
+    <w:p>
+      <w:pPr>
+        <w:pStyle w:val="ListParagraph"/>
+        <w:numPr>
+          <w:ilvl w:val="0"/>
+          <w:numId w:val="12"/>
+        </w:numPr>
+      </w:pPr>
+      <w:r>
+        <w:t>HashMap&lt;String,String&gt; parameters</w:t>
+      </w:r>
+    </w:p>
+    <w:p>
+      <w:pPr>
+        <w:pStyle w:val="Heading2"/>
+      </w:pPr>
+      <w:r>
+        <w:t>StateMessage</w:t>
+      </w:r>
+    </w:p>
+    <w:p>
+      <w:r>
+        <w:t>Instances of the class “</w:t>
+      </w:r>
+      <w:r>
         <w:t>State</w:t>
       </w:r>
       <w:r>
-        <w:t>Observer</w:t>
-      </w:r>
-      <w:proofErr w:type="spellEnd"/>
-      <w:r>
-        <w:t xml:space="preserve">, </w:t>
-      </w:r>
-      <w:proofErr w:type="spellStart"/>
-      <w:r>
-        <w:t>iClientObserver</w:t>
-      </w:r>
-      <w:proofErr w:type="spellEnd"/>
-      <w:r>
-        <w:t>&gt;</w:t>
-      </w:r>
-    </w:p>
-    <w:p>
-      <w:r>
-        <w:t xml:space="preserve">Instances of the class “Player” shall represent a single player, either in a game or in the lobby. </w:t>
-      </w:r>
-    </w:p>
-    <w:p>
-      <w:r>
-        <w:rPr>
-          <w:b/>
-        </w:rPr>
-        <w:t xml:space="preserve">Instance </w:t>
-      </w:r>
-      <w:r>
-        <w:rPr>
-          <w:b/>
-        </w:rPr>
-        <w:t>Members</w:t>
-      </w:r>
-    </w:p>
-    <w:p>
-      <w:pPr>
-        <w:pStyle w:val="ListParagraph"/>
-        <w:numPr>
-          <w:ilvl w:val="0"/>
-          <w:numId w:val="5"/>
-        </w:numPr>
-      </w:pPr>
-      <w:r>
-        <w:t>String username</w:t>
-      </w:r>
-    </w:p>
-    <w:p>
-      <w:pPr>
-        <w:pStyle w:val="ListParagraph"/>
-        <w:numPr>
-          <w:ilvl w:val="0"/>
-          <w:numId w:val="5"/>
-        </w:numPr>
-      </w:pPr>
-      <w:r>
-        <w:t xml:space="preserve">URL </w:t>
-      </w:r>
-      <w:proofErr w:type="spellStart"/>
-      <w:r>
-        <w:t>avatarURL</w:t>
-      </w:r>
-      <w:proofErr w:type="spellEnd"/>
-    </w:p>
-    <w:p>
-      <w:pPr>
-        <w:pStyle w:val="ListParagraph"/>
-        <w:numPr>
-          <w:ilvl w:val="0"/>
-          <w:numId w:val="5"/>
-        </w:numPr>
-      </w:pPr>
-      <w:r>
-        <w:t xml:space="preserve">Integer </w:t>
-      </w:r>
-      <w:proofErr w:type="spellStart"/>
-      <w:r>
-        <w:t>chipsRemaining</w:t>
-      </w:r>
-      <w:proofErr w:type="spellEnd"/>
-    </w:p>
-    <w:p>
-      <w:pPr>
-        <w:pStyle w:val="ListParagraph"/>
-        <w:numPr>
-          <w:ilvl w:val="0"/>
-          <w:numId w:val="5"/>
-        </w:numPr>
-      </w:pPr>
-      <w:proofErr w:type="spellStart"/>
-      <w:r>
-        <w:t>ArrayList</w:t>
-      </w:r>
-      <w:proofErr w:type="spellEnd"/>
-      <w:r>
-        <w:t xml:space="preserve">&lt;Card&gt; </w:t>
-      </w:r>
-      <w:proofErr w:type="spellStart"/>
-      <w:r>
-        <w:t>currentHand</w:t>
-      </w:r>
-      <w:proofErr w:type="spellEnd"/>
-    </w:p>
-    <w:p>
-      <w:pPr>
-        <w:pStyle w:val="ListParagraph"/>
-        <w:numPr>
-          <w:ilvl w:val="0"/>
-          <w:numId w:val="5"/>
-        </w:numPr>
-      </w:pPr>
-      <w:r>
-        <w:t xml:space="preserve">Game </w:t>
-      </w:r>
-      <w:proofErr w:type="spellStart"/>
-      <w:r>
-        <w:t>currentGame</w:t>
-      </w:r>
-      <w:proofErr w:type="spellEnd"/>
-    </w:p>
-    <w:p>
-      <w:pPr>
-        <w:pStyle w:val="ListParagraph"/>
-        <w:numPr>
-          <w:ilvl w:val="0"/>
-          <w:numId w:val="5"/>
-        </w:numPr>
-      </w:pPr>
-      <w:r>
-        <w:t xml:space="preserve">Lobby </w:t>
-      </w:r>
-      <w:proofErr w:type="spellStart"/>
-      <w:r>
-        <w:t>currentLobby</w:t>
-      </w:r>
-      <w:proofErr w:type="spellEnd"/>
-    </w:p>
-    <w:p>
-      <w:pPr>
-        <w:pStyle w:val="ListParagraph"/>
-        <w:numPr>
-          <w:ilvl w:val="0"/>
-          <w:numId w:val="5"/>
-        </w:numPr>
-      </w:pPr>
-      <w:proofErr w:type="spellStart"/>
-      <w:r>
-        <w:t>i</w:t>
-      </w:r>
-      <w:r>
-        <w:t>Client</w:t>
-      </w:r>
-      <w:proofErr w:type="spellEnd"/>
-      <w:r>
-        <w:t xml:space="preserve"> client</w:t>
-      </w:r>
-    </w:p>
-    <w:p>
-      <w:pPr>
-        <w:rPr>
-          <w:b/>
-        </w:rPr>
-      </w:pPr>
-      <w:r>
-        <w:rPr>
-          <w:b/>
-        </w:rPr>
-        <w:t xml:space="preserve">Instance </w:t>
-      </w:r>
-      <w:r>
-        <w:rPr>
-          <w:b/>
-        </w:rPr>
-        <w:t>Methods:</w:t>
-      </w:r>
-    </w:p>
-    <w:p>
-      <w:pPr>
-        <w:pStyle w:val="ListParagraph"/>
-        <w:numPr>
-          <w:ilvl w:val="0"/>
-          <w:numId w:val="6"/>
-        </w:numPr>
-        <w:rPr>
-          <w:b/>
-        </w:rPr>
-      </w:pPr>
-      <w:proofErr w:type="spellStart"/>
-      <w:r>
-        <w:t>addCardToHand</w:t>
-      </w:r>
-      <w:proofErr w:type="spellEnd"/>
-    </w:p>
-    <w:p>
-      <w:pPr>
-        <w:pStyle w:val="ListParagraph"/>
-        <w:numPr>
-          <w:ilvl w:val="0"/>
-          <w:numId w:val="6"/>
-        </w:numPr>
-        <w:rPr>
-          <w:b/>
-        </w:rPr>
-      </w:pPr>
-      <w:proofErr w:type="spellStart"/>
-      <w:r>
-        <w:t>turnStart</w:t>
-      </w:r>
-      <w:proofErr w:type="spellEnd"/>
-    </w:p>
-    <w:p>
-      <w:pPr>
-        <w:pStyle w:val="ListParagraph"/>
-        <w:numPr>
-          <w:ilvl w:val="0"/>
-          <w:numId w:val="6"/>
-        </w:numPr>
-        <w:rPr>
-          <w:b/>
-        </w:rPr>
-      </w:pPr>
-      <w:proofErr w:type="spellStart"/>
-      <w:r>
-        <w:t>placeBet</w:t>
-      </w:r>
-      <w:proofErr w:type="spellEnd"/>
-    </w:p>
-    <w:p>
-      <w:pPr>
-        <w:pStyle w:val="ListParagraph"/>
-        <w:numPr>
-          <w:ilvl w:val="0"/>
-          <w:numId w:val="6"/>
-        </w:numPr>
-        <w:rPr>
-          <w:b/>
-        </w:rPr>
-      </w:pPr>
-      <w:r>
-        <w:t>fold</w:t>
-      </w:r>
-    </w:p>
-    <w:p>
-      <w:pPr>
-        <w:pStyle w:val="ListParagraph"/>
-        <w:numPr>
-          <w:ilvl w:val="0"/>
-          <w:numId w:val="6"/>
-        </w:numPr>
-        <w:rPr>
-          <w:b/>
-        </w:rPr>
-      </w:pPr>
-      <w:proofErr w:type="spellStart"/>
-      <w:r>
-        <w:t>getAvatar</w:t>
-      </w:r>
-      <w:proofErr w:type="spellEnd"/>
-    </w:p>
-    <w:p>
-      <w:pPr>
-        <w:pStyle w:val="ListParagraph"/>
-        <w:numPr>
-          <w:ilvl w:val="0"/>
-          <w:numId w:val="6"/>
-        </w:numPr>
-        <w:rPr>
-          <w:b/>
-        </w:rPr>
-      </w:pPr>
-      <w:proofErr w:type="spellStart"/>
-      <w:r>
-        <w:t>getClientForPlayer</w:t>
-      </w:r>
-      <w:proofErr w:type="spellEnd"/>
-    </w:p>
-    <w:p>
-      <w:pPr>
-        <w:pStyle w:val="ListParagraph"/>
-        <w:numPr>
-          <w:ilvl w:val="0"/>
-          <w:numId w:val="6"/>
-        </w:numPr>
-        <w:rPr>
-          <w:b/>
-        </w:rPr>
-      </w:pPr>
-      <w:proofErr w:type="spellStart"/>
-      <w:r>
-        <w:t>joinGame</w:t>
-      </w:r>
-      <w:proofErr w:type="spellEnd"/>
-    </w:p>
-    <w:p>
-      <w:pPr>
-        <w:pStyle w:val="ListParagraph"/>
-        <w:numPr>
-          <w:ilvl w:val="0"/>
-          <w:numId w:val="6"/>
-        </w:numPr>
-        <w:rPr>
-          <w:b/>
-        </w:rPr>
-      </w:pPr>
-      <w:proofErr w:type="spellStart"/>
-      <w:r>
-        <w:t>leaveGame</w:t>
-      </w:r>
-      <w:proofErr w:type="spellEnd"/>
+        <w:t xml:space="preserve">Message” represent a message </w:t>
+      </w:r>
+      <w:r>
+        <w:t>going back to</w:t>
+      </w:r>
+      <w:r>
+        <w:t xml:space="preserve"> a client.  This can represent a </w:t>
+      </w:r>
+      <w:r>
+        <w:t>Game State or Lobby State message</w:t>
+      </w:r>
+      <w:r>
+        <w:t xml:space="preserve">. </w:t>
+      </w:r>
+      <w:r>
+        <w:t>State</w:t>
+      </w:r>
+      <w:r>
+        <w:t>Message inherits from Message and adds the following:</w:t>
+      </w:r>
+    </w:p>
+    <w:p>
+      <w:pPr>
+        <w:rPr>
+          <w:b/>
+        </w:rPr>
+      </w:pPr>
+      <w:r>
+        <w:rPr>
+          <w:b/>
+        </w:rPr>
+        <w:t>Instance Members</w:t>
+      </w:r>
+    </w:p>
+    <w:p>
+      <w:pPr>
+        <w:pStyle w:val="ListParagraph"/>
+        <w:numPr>
+          <w:ilvl w:val="0"/>
+          <w:numId w:val="12"/>
+        </w:numPr>
+      </w:pPr>
+      <w:r>
+        <w:t xml:space="preserve">Enum </w:t>
+      </w:r>
+      <w:r>
+        <w:t>stateType</w:t>
+      </w:r>
+    </w:p>
+    <w:p>
+      <w:pPr>
+        <w:pStyle w:val="ListParagraph"/>
+        <w:numPr>
+          <w:ilvl w:val="0"/>
+          <w:numId w:val="12"/>
+        </w:numPr>
+      </w:pPr>
+      <w:r>
+        <w:t>HashMap&lt;String,</w:t>
+      </w:r>
+      <w:r>
+        <w:t>Object</w:t>
+      </w:r>
+      <w:r>
+        <w:t>&gt; parameters</w:t>
+      </w:r>
     </w:p>
     <w:p>
       <w:pPr>
         <w:pStyle w:val="Heading2"/>
       </w:pPr>
-      <w:proofErr w:type="spellStart"/>
-      <w:r>
-        <w:lastRenderedPageBreak/>
-        <w:t>Client</w:t>
-      </w:r>
-      <w:r>
-        <w:t>Socket</w:t>
-      </w:r>
-      <w:proofErr w:type="spellEnd"/>
-      <w:r>
-        <w:t xml:space="preserve"> &lt;</w:t>
-      </w:r>
-      <w:proofErr w:type="spellStart"/>
-      <w:r>
-        <w:t>iClient</w:t>
-      </w:r>
-      <w:proofErr w:type="spellEnd"/>
-      <w:r>
-        <w:t xml:space="preserve">, </w:t>
-      </w:r>
-      <w:proofErr w:type="spellStart"/>
-      <w:r>
-        <w:t>iObservable</w:t>
-      </w:r>
-      <w:proofErr w:type="spellEnd"/>
-      <w:r>
-        <w:t>&gt;</w:t>
+      <w:r>
+        <w:t>Error</w:t>
+      </w:r>
+      <w:r>
+        <w:t>Message</w:t>
       </w:r>
     </w:p>
     <w:p>
       <w:r>
         <w:t>Instances of the class “</w:t>
       </w:r>
-      <w:proofErr w:type="spellStart"/>
-      <w:r>
-        <w:t>ClientSocket</w:t>
-      </w:r>
-      <w:proofErr w:type="spellEnd"/>
-      <w:r>
-        <w:t>” represent external clients connected to the system</w:t>
-      </w:r>
-      <w:r>
-        <w:t xml:space="preserve"> via TCP sockets</w:t>
-      </w:r>
-      <w:r>
-        <w:t xml:space="preserve">. This class will send messages to the client and listen for messages from the client, automatically rejecting anything that is not signed appropriately. </w:t>
-      </w:r>
-      <w:r>
-        <w:t xml:space="preserve"> This implements the </w:t>
-      </w:r>
-      <w:proofErr w:type="spellStart"/>
-      <w:r>
-        <w:t>iClient</w:t>
-      </w:r>
-      <w:proofErr w:type="spellEnd"/>
-      <w:r>
-        <w:t xml:space="preserve"> interface. </w:t>
-      </w:r>
-    </w:p>
-    <w:p>
+      <w:r>
+        <w:t>Error</w:t>
+      </w:r>
+      <w:r>
+        <w:t xml:space="preserve">Message” represent a message </w:t>
+      </w:r>
+      <w:r>
+        <w:t>going to</w:t>
+      </w:r>
+      <w:r>
+        <w:t xml:space="preserve"> a client</w:t>
+      </w:r>
+      <w:r>
+        <w:t xml:space="preserve"> that encodes an error</w:t>
+      </w:r>
+      <w:r>
+        <w:t xml:space="preserve">.  This can represent </w:t>
+      </w:r>
+      <w:r>
+        <w:t>an Error message only</w:t>
+      </w:r>
+      <w:bookmarkStart w:id="0" w:name="_GoBack"/>
+      <w:bookmarkEnd w:id="0"/>
+      <w:r>
+        <w:t>. ErrorMessage</w:t>
+      </w:r>
+      <w:r>
+        <w:t xml:space="preserve"> </w:t>
+      </w:r>
+      <w:r>
+        <w:t>inherits from Message and adds the following:</w:t>
+      </w:r>
+    </w:p>
+    <w:p>
+      <w:pPr>
+        <w:rPr>
+          <w:b/>
+        </w:rPr>
+      </w:pPr>
       <w:r>
         <w:rPr>
           <w:b/>
@@ -1294,145 +1336,17 @@
         <w:pStyle w:val="ListParagraph"/>
         <w:numPr>
           <w:ilvl w:val="0"/>
-          <w:numId w:val="9"/>
-        </w:numPr>
-      </w:pPr>
-      <w:r>
-        <w:t xml:space="preserve">Socket </w:t>
-      </w:r>
-      <w:proofErr w:type="spellStart"/>
-      <w:r>
-        <w:t>socket</w:t>
-      </w:r>
-      <w:proofErr w:type="spellEnd"/>
-    </w:p>
-    <w:p>
-      <w:pPr>
-        <w:pStyle w:val="ListParagraph"/>
-        <w:numPr>
-          <w:ilvl w:val="0"/>
-          <w:numId w:val="9"/>
-        </w:numPr>
-      </w:pPr>
-      <w:r>
-        <w:t xml:space="preserve">String </w:t>
-      </w:r>
-      <w:proofErr w:type="spellStart"/>
-      <w:r>
-        <w:t>authenticationKey</w:t>
-      </w:r>
-      <w:proofErr w:type="spellEnd"/>
-    </w:p>
-    <w:p>
-      <w:pPr>
-        <w:pStyle w:val="ListParagraph"/>
-        <w:numPr>
-          <w:ilvl w:val="0"/>
-          <w:numId w:val="9"/>
-        </w:numPr>
-      </w:pPr>
-      <w:proofErr w:type="spellStart"/>
-      <w:r>
-        <w:t>ArrayList</w:t>
-      </w:r>
-      <w:proofErr w:type="spellEnd"/>
-      <w:r>
-        <w:t>&lt;</w:t>
-      </w:r>
-      <w:proofErr w:type="spellStart"/>
-      <w:r>
-        <w:t>iClientObserver</w:t>
-      </w:r>
-      <w:proofErr w:type="spellEnd"/>
-      <w:r>
-        <w:t>&gt;</w:t>
-      </w:r>
-      <w:r>
-        <w:t xml:space="preserve"> </w:t>
-      </w:r>
-      <w:r>
-        <w:t>observers</w:t>
-      </w:r>
-    </w:p>
-    <w:p>
-      <w:pPr>
-        <w:pStyle w:val="Heading2"/>
-      </w:pPr>
-      <w:r>
-        <w:t>Message</w:t>
-      </w:r>
-    </w:p>
-    <w:p>
-      <w:r>
-        <w:t xml:space="preserve">Instances of the class “Message” represent a message coming from or going to a client. </w:t>
-      </w:r>
-    </w:p>
-    <w:p>
-      <w:pPr>
-        <w:rPr>
-          <w:b/>
-        </w:rPr>
-      </w:pPr>
-      <w:r>
-        <w:rPr>
-          <w:b/>
-        </w:rPr>
-        <w:t>Instance Members</w:t>
-      </w:r>
-    </w:p>
-    <w:p>
-      <w:pPr>
-        <w:pStyle w:val="ListParagraph"/>
-        <w:numPr>
-          <w:ilvl w:val="0"/>
           <w:numId w:val="12"/>
         </w:numPr>
       </w:pPr>
       <w:r>
-        <w:t>String text</w:t>
-      </w:r>
-    </w:p>
-    <w:p>
-      <w:pPr>
-        <w:pStyle w:val="ListParagraph"/>
-        <w:numPr>
-          <w:ilvl w:val="0"/>
-          <w:numId w:val="12"/>
-        </w:numPr>
-      </w:pPr>
-      <w:proofErr w:type="spellStart"/>
-      <w:r>
-        <w:t>int</w:t>
-      </w:r>
-      <w:proofErr w:type="spellEnd"/>
-      <w:r>
-        <w:t xml:space="preserve"> code</w:t>
-      </w:r>
-    </w:p>
-    <w:p>
-      <w:pPr>
-        <w:pStyle w:val="ListParagraph"/>
-        <w:numPr>
-          <w:ilvl w:val="0"/>
-          <w:numId w:val="12"/>
-        </w:numPr>
-      </w:pPr>
-      <w:proofErr w:type="spellStart"/>
-      <w:r>
-        <w:t>i</w:t>
-      </w:r>
-      <w:r>
-        <w:t>Client</w:t>
-      </w:r>
-      <w:proofErr w:type="spellEnd"/>
-      <w:r>
-        <w:t xml:space="preserve"> </w:t>
-      </w:r>
-      <w:proofErr w:type="spellStart"/>
-      <w:r>
-        <w:t>clientInvolved</w:t>
-      </w:r>
-      <w:proofErr w:type="spellEnd"/>
+        <w:t>Integer errorCode</w:t>
+      </w:r>
+    </w:p>
+    <w:p>
+      <w:pPr>
+        <w:pStyle w:val="ListParagraph"/>
+      </w:pPr>
     </w:p>
     <w:p>
       <w:pPr>
@@ -1462,13 +1376,9 @@
       <w:pPr>
         <w:pStyle w:val="Heading2"/>
       </w:pPr>
-      <w:proofErr w:type="spellStart"/>
-      <w:proofErr w:type="gramStart"/>
       <w:r>
         <w:t>iClient</w:t>
       </w:r>
-      <w:proofErr w:type="spellEnd"/>
-      <w:proofErr w:type="gramEnd"/>
     </w:p>
     <w:p>
       <w:r>
@@ -1496,11 +1406,9 @@
           <w:numId w:val="10"/>
         </w:numPr>
       </w:pPr>
-      <w:proofErr w:type="spellStart"/>
       <w:r>
         <w:t>receiveMessage</w:t>
       </w:r>
-      <w:proofErr w:type="spellEnd"/>
     </w:p>
     <w:p>
       <w:pPr>
@@ -1510,23 +1418,17 @@
           <w:numId w:val="10"/>
         </w:numPr>
       </w:pPr>
-      <w:proofErr w:type="spellStart"/>
       <w:r>
         <w:t>sendMessage</w:t>
       </w:r>
-      <w:proofErr w:type="spellEnd"/>
     </w:p>
     <w:p>
       <w:pPr>
         <w:pStyle w:val="Heading2"/>
       </w:pPr>
-      <w:proofErr w:type="spellStart"/>
-      <w:proofErr w:type="gramStart"/>
       <w:r>
         <w:t>iClientObserver</w:t>
       </w:r>
-      <w:proofErr w:type="spellEnd"/>
-      <w:proofErr w:type="gramEnd"/>
     </w:p>
     <w:p>
       <w:r>
@@ -1554,18 +1456,14 @@
           <w:numId w:val="11"/>
         </w:numPr>
       </w:pPr>
-      <w:proofErr w:type="spellStart"/>
       <w:r>
         <w:t>onMessageReceived</w:t>
       </w:r>
-      <w:proofErr w:type="spellEnd"/>
     </w:p>
     <w:p>
       <w:pPr>
         <w:pStyle w:val="Heading2"/>
       </w:pPr>
-      <w:proofErr w:type="spellStart"/>
-      <w:proofErr w:type="gramStart"/>
       <w:r>
         <w:t>i</w:t>
       </w:r>
@@ -1575,8 +1473,6 @@
       <w:r>
         <w:t>Observer</w:t>
       </w:r>
-      <w:proofErr w:type="spellEnd"/>
-      <w:proofErr w:type="gramEnd"/>
     </w:p>
     <w:p>
       <w:r>
@@ -1608,23 +1504,17 @@
           <w:numId w:val="11"/>
         </w:numPr>
       </w:pPr>
-      <w:proofErr w:type="spellStart"/>
       <w:r>
         <w:t>onStateChanged</w:t>
       </w:r>
-      <w:proofErr w:type="spellEnd"/>
     </w:p>
     <w:p>
       <w:pPr>
         <w:pStyle w:val="Heading2"/>
       </w:pPr>
-      <w:proofErr w:type="spellStart"/>
-      <w:proofErr w:type="gramStart"/>
       <w:r>
         <w:t>iObservable</w:t>
       </w:r>
-      <w:proofErr w:type="spellEnd"/>
-      <w:proofErr w:type="gramEnd"/>
     </w:p>
     <w:p>
       <w:r>
@@ -1652,11 +1542,9 @@
           <w:numId w:val="11"/>
         </w:numPr>
       </w:pPr>
-      <w:proofErr w:type="spellStart"/>
       <w:r>
         <w:t>addObserver</w:t>
       </w:r>
-      <w:proofErr w:type="spellEnd"/>
     </w:p>
     <w:p>
       <w:pPr>
@@ -1666,11 +1554,9 @@
           <w:numId w:val="11"/>
         </w:numPr>
       </w:pPr>
-      <w:proofErr w:type="spellStart"/>
       <w:r>
         <w:t>removeObserver</w:t>
       </w:r>
-      <w:proofErr w:type="spellEnd"/>
     </w:p>
     <w:p>
       <w:pPr>
@@ -1749,50 +1635,21 @@
       <w:r>
         <w:t xml:space="preserve">Figure </w:t>
       </w:r>
-      <w:r>
-        <w:fldChar w:fldCharType="begin"/>
-      </w:r>
-      <w:r>
-        <w:instrText xml:space="preserve"> SEQ Figure \* ARABIC </w:instrText>
-      </w:r>
-      <w:r>
-        <w:fldChar w:fldCharType="separate"/>
-      </w:r>
-      <w:r>
-        <w:rPr>
-          <w:noProof/>
-        </w:rPr>
-        <w:t>3</w:t>
-      </w:r>
-      <w:r>
-        <w:rPr>
-          <w:noProof/>
-        </w:rPr>
-        <w:fldChar w:fldCharType="end"/>
-      </w:r>
+      <w:fldSimple w:instr=" SEQ Figure \* ARABIC ">
+        <w:r>
+          <w:rPr>
+            <w:noProof/>
+          </w:rPr>
+          <w:t>3</w:t>
+        </w:r>
+      </w:fldSimple>
       <w:r>
         <w:t>: Login Sequence</w:t>
       </w:r>
     </w:p>
     <w:p>
       <w:r>
-        <w:t xml:space="preserve">When an authentication attempt is received by a </w:t>
-      </w:r>
-      <w:proofErr w:type="spellStart"/>
-      <w:r>
-        <w:t>ClientSocket</w:t>
-      </w:r>
-      <w:proofErr w:type="spellEnd"/>
-      <w:r>
-        <w:t xml:space="preserve">, it is first validated for formatting. The credentials included in the message are extracted and sent to the </w:t>
-      </w:r>
-      <w:proofErr w:type="spellStart"/>
-      <w:r>
-        <w:t>PokerServer</w:t>
-      </w:r>
-      <w:proofErr w:type="spellEnd"/>
-      <w:r>
-        <w:t xml:space="preserve"> singleton, which then uses the DAO to verify that the credentials are valid. If they are not, an error message is returned and execution stops. </w:t>
+        <w:t xml:space="preserve">When an authentication attempt is received by a ClientSocket, it is first validated for formatting. The credentials included in the message are extracted and sent to the PokerServer singleton, which then uses the DAO to verify that the credentials are valid. If they are not, an error message is returned and execution stops. </w:t>
       </w:r>
     </w:p>
     <w:p>
@@ -1800,21 +1657,7 @@
         <w:t xml:space="preserve">If the credentials are valid, the Poker Server begins constructing a Player object to represent the </w:t>
       </w:r>
       <w:r>
-        <w:t xml:space="preserve">client. The client is sent an Authentication Success message, and the </w:t>
-      </w:r>
-      <w:r>
-        <w:t>Player is assigned to a Lobby</w:t>
-      </w:r>
-      <w:r>
-        <w:t xml:space="preserve">. Finally, the Player is returned to the Client so that a reference can be kept. Meanwhile, the Lobby to which the Player was assigned sends a </w:t>
-      </w:r>
-      <w:proofErr w:type="spellStart"/>
-      <w:r>
-        <w:t>LobbyState</w:t>
-      </w:r>
-      <w:proofErr w:type="spellEnd"/>
-      <w:r>
-        <w:t xml:space="preserve"> message. </w:t>
+        <w:t xml:space="preserve">client. The client is sent an Authentication Success message, and the Player is assigned to a Lobby. Finally, the Player is returned to the Client so that a reference can be kept. Meanwhile, the Lobby to which the Player was assigned sends a LobbyState message. </w:t>
       </w:r>
     </w:p>
     <w:p>
@@ -1887,69 +1730,22 @@
       <w:r>
         <w:t xml:space="preserve">Figure </w:t>
       </w:r>
-      <w:r>
-        <w:fldChar w:fldCharType="begin"/>
-      </w:r>
-      <w:r>
-        <w:instrText xml:space="preserve"> SEQ Figure \* ARABIC </w:instrText>
-      </w:r>
-      <w:r>
-        <w:fldChar w:fldCharType="separate"/>
-      </w:r>
-      <w:r>
-        <w:rPr>
-          <w:noProof/>
-        </w:rPr>
-        <w:t>4</w:t>
-      </w:r>
-      <w:r>
-        <w:rPr>
-          <w:noProof/>
-        </w:rPr>
-        <w:fldChar w:fldCharType="end"/>
-      </w:r>
+      <w:fldSimple w:instr=" SEQ Figure \* ARABIC ">
+        <w:r>
+          <w:rPr>
+            <w:noProof/>
+          </w:rPr>
+          <w:t>4</w:t>
+        </w:r>
+      </w:fldSimple>
       <w:r>
         <w:t>: Joining a Game</w:t>
       </w:r>
     </w:p>
     <w:p>
       <w:r>
-        <w:t xml:space="preserve">When a Player Action message is received, it is parsed by the </w:t>
-      </w:r>
-      <w:proofErr w:type="spellStart"/>
-      <w:r>
-        <w:t>ClientSocket</w:t>
-      </w:r>
-      <w:proofErr w:type="spellEnd"/>
-      <w:r>
-        <w:t xml:space="preserve"> who received it into a Message object. The Message is passed to the Player, who interprets it as a Join action. The Player removes itself from the Lobby to which it was assigned, and asks the </w:t>
-      </w:r>
-      <w:proofErr w:type="spellStart"/>
-      <w:r>
-        <w:t>PokerServer</w:t>
-      </w:r>
-      <w:proofErr w:type="spellEnd"/>
-      <w:r>
-        <w:t xml:space="preserve"> singleton to add it to the Game that is represented by the </w:t>
-      </w:r>
-      <w:proofErr w:type="spellStart"/>
-      <w:r>
-        <w:t>GameID</w:t>
-      </w:r>
-      <w:proofErr w:type="spellEnd"/>
-      <w:r>
-        <w:t xml:space="preserve"> in the Join message. Finally, the Game sends a </w:t>
-      </w:r>
-      <w:proofErr w:type="spellStart"/>
-      <w:r>
-        <w:t>GameState</w:t>
-      </w:r>
-      <w:proofErr w:type="spellEnd"/>
-      <w:r>
-        <w:t xml:space="preserve"> update to all Players in the game, including the one that just joined. </w:t>
-      </w:r>
-      <w:bookmarkStart w:id="0" w:name="_GoBack"/>
-      <w:bookmarkEnd w:id="0"/>
+        <w:t xml:space="preserve">When a Player Action message is received, it is parsed by the ClientSocket who received it into a Message object. The Message is passed to the Player, who interprets it as a Join action. The Player removes itself from the Lobby to which it was assigned, and asks the PokerServer singleton to add it to the Game that is represented by the GameID in the Join message. Finally, the Game sends a GameState update to all Players in the game, including the one that just joined. </w:t>
+      </w:r>
     </w:p>
     <w:sectPr>
       <w:pgSz w:w="12240" w:h="15840"/>

</xml_diff>

<commit_message>
Added beginnings of StateMessage validation and tests
I only got as far as Lobby messages before I  had to go do other things.
</commit_message>
<xml_diff>
--- a/doc/Java/Technical Design - Server.docx
+++ b/doc/Java/Technical Design - Server.docx
@@ -85,14 +85,27 @@
       <w:r>
         <w:t xml:space="preserve">Figure </w:t>
       </w:r>
-      <w:fldSimple w:instr=" SEQ Figure \* ARABIC ">
-        <w:r>
-          <w:rPr>
-            <w:noProof/>
-          </w:rPr>
-          <w:t>6</w:t>
-        </w:r>
-      </w:fldSimple>
+      <w:r>
+        <w:fldChar w:fldCharType="begin"/>
+      </w:r>
+      <w:r>
+        <w:instrText xml:space="preserve"> SEQ Figure \* ARABIC </w:instrText>
+      </w:r>
+      <w:r>
+        <w:fldChar w:fldCharType="separate"/>
+      </w:r>
+      <w:r>
+        <w:rPr>
+          <w:noProof/>
+        </w:rPr>
+        <w:t>6</w:t>
+      </w:r>
+      <w:r>
+        <w:rPr>
+          <w:noProof/>
+        </w:rPr>
+        <w:fldChar w:fldCharType="end"/>
+      </w:r>
       <w:r>
         <w:t>: Class Diagram</w:t>
       </w:r>
@@ -101,26 +114,16 @@
       <w:pPr>
         <w:pStyle w:val="Heading2"/>
       </w:pPr>
-      <w:proofErr w:type="spellStart"/>
       <w:r>
         <w:t>PokerServer</w:t>
       </w:r>
-      <w:proofErr w:type="spellEnd"/>
     </w:p>
     <w:p>
       <w:r>
         <w:t>Instances of t</w:t>
       </w:r>
       <w:r>
-        <w:t>he class “</w:t>
-      </w:r>
-      <w:proofErr w:type="spellStart"/>
-      <w:r>
-        <w:t>PokerServer</w:t>
-      </w:r>
-      <w:proofErr w:type="spellEnd"/>
-      <w:r>
-        <w:t xml:space="preserve">” shall </w:t>
+        <w:t xml:space="preserve">he class “PokerServer” shall </w:t>
       </w:r>
       <w:r>
         <w:t>represent a single</w:t>
@@ -157,11 +160,9 @@
           <w:numId w:val="1"/>
         </w:numPr>
       </w:pPr>
-      <w:proofErr w:type="spellStart"/>
       <w:r>
         <w:t>HashMap</w:t>
       </w:r>
-      <w:proofErr w:type="spellEnd"/>
       <w:r>
         <w:t>&lt;</w:t>
       </w:r>
@@ -171,14 +172,12 @@
       <w:r>
         <w:t xml:space="preserve">Game&gt; </w:t>
       </w:r>
-      <w:proofErr w:type="spellStart"/>
       <w:r>
         <w:t>a</w:t>
       </w:r>
       <w:r>
         <w:t>ctiveGames</w:t>
       </w:r>
-      <w:proofErr w:type="spellEnd"/>
     </w:p>
     <w:p>
       <w:pPr>
@@ -188,22 +187,15 @@
           <w:numId w:val="1"/>
         </w:numPr>
       </w:pPr>
-      <w:proofErr w:type="spellStart"/>
-      <w:r>
-        <w:t>ArrayList</w:t>
-      </w:r>
-      <w:proofErr w:type="spellEnd"/>
-      <w:r>
-        <w:t xml:space="preserve">&lt;Player&gt; </w:t>
-      </w:r>
-      <w:proofErr w:type="spellStart"/>
+      <w:r>
+        <w:t xml:space="preserve">ArrayList&lt;Player&gt; </w:t>
+      </w:r>
       <w:r>
         <w:t>all</w:t>
       </w:r>
       <w:r>
         <w:t>Players</w:t>
       </w:r>
-      <w:proofErr w:type="spellEnd"/>
     </w:p>
     <w:p>
       <w:pPr>
@@ -213,19 +205,9 @@
           <w:numId w:val="1"/>
         </w:numPr>
       </w:pPr>
-      <w:proofErr w:type="spellStart"/>
-      <w:r>
-        <w:t>ArrayList</w:t>
-      </w:r>
-      <w:proofErr w:type="spellEnd"/>
-      <w:r>
-        <w:t xml:space="preserve">&lt;Player&gt; </w:t>
-      </w:r>
-      <w:proofErr w:type="spellStart"/>
-      <w:r>
-        <w:t>lobbyPlayers</w:t>
-      </w:r>
-      <w:proofErr w:type="spellEnd"/>
+      <w:r>
+        <w:t>ArrayList&lt;Player&gt; lobbyPlayers</w:t>
+      </w:r>
     </w:p>
     <w:p>
       <w:pPr>
@@ -273,11 +255,9 @@
           <w:numId w:val="2"/>
         </w:numPr>
       </w:pPr>
-      <w:proofErr w:type="spellStart"/>
       <w:r>
         <w:t>createGame</w:t>
       </w:r>
-      <w:proofErr w:type="spellEnd"/>
     </w:p>
     <w:p>
       <w:pPr>
@@ -287,11 +267,9 @@
           <w:numId w:val="2"/>
         </w:numPr>
       </w:pPr>
-      <w:proofErr w:type="spellStart"/>
       <w:r>
         <w:t>addClient</w:t>
       </w:r>
-      <w:proofErr w:type="spellEnd"/>
     </w:p>
     <w:p>
       <w:pPr>
@@ -301,11 +279,9 @@
           <w:numId w:val="2"/>
         </w:numPr>
       </w:pPr>
-      <w:proofErr w:type="spellStart"/>
       <w:r>
         <w:t>addPlayerToGame</w:t>
       </w:r>
-      <w:proofErr w:type="spellEnd"/>
     </w:p>
     <w:p>
       <w:pPr>
@@ -315,11 +291,9 @@
           <w:numId w:val="2"/>
         </w:numPr>
       </w:pPr>
-      <w:proofErr w:type="spellStart"/>
       <w:r>
         <w:t>authenticatePlayer</w:t>
       </w:r>
-      <w:proofErr w:type="spellEnd"/>
     </w:p>
     <w:p>
       <w:pPr>
@@ -342,11 +316,9 @@
           <w:numId w:val="14"/>
         </w:numPr>
       </w:pPr>
-      <w:proofErr w:type="spellStart"/>
       <w:r>
         <w:t>getInstance</w:t>
       </w:r>
-      <w:proofErr w:type="spellEnd"/>
     </w:p>
     <w:p>
       <w:pPr>
@@ -401,11 +373,9 @@
           <w:numId w:val="7"/>
         </w:numPr>
       </w:pPr>
-      <w:proofErr w:type="spellStart"/>
       <w:r>
         <w:t>updatePlayer</w:t>
       </w:r>
-      <w:proofErr w:type="spellEnd"/>
     </w:p>
     <w:p>
       <w:pPr>
@@ -415,11 +385,9 @@
           <w:numId w:val="7"/>
         </w:numPr>
       </w:pPr>
-      <w:proofErr w:type="spellStart"/>
       <w:r>
         <w:t>checkCredentials</w:t>
       </w:r>
-      <w:proofErr w:type="spellEnd"/>
     </w:p>
     <w:p>
       <w:pPr>
@@ -429,39 +397,602 @@
           <w:numId w:val="7"/>
         </w:numPr>
       </w:pPr>
-      <w:proofErr w:type="spellStart"/>
       <w:r>
         <w:t>addPlayer</w:t>
       </w:r>
-      <w:proofErr w:type="spellEnd"/>
     </w:p>
     <w:p>
       <w:pPr>
         <w:pStyle w:val="Heading2"/>
       </w:pPr>
       <w:r>
-        <w:t>Lobby &lt;</w:t>
-      </w:r>
-      <w:proofErr w:type="spellStart"/>
-      <w:r>
-        <w:t>iObservable</w:t>
-      </w:r>
-      <w:proofErr w:type="spellEnd"/>
+        <w:t>Lobby &lt;iObservable&gt;</w:t>
+      </w:r>
+    </w:p>
+    <w:p>
+      <w:r>
+        <w:t xml:space="preserve">Instances of the class “Lobby” represent a lobby where players reside when they are not in a Game. </w:t>
+      </w:r>
+    </w:p>
+    <w:p>
+      <w:pPr>
+        <w:rPr>
+          <w:b/>
+        </w:rPr>
+      </w:pPr>
+      <w:r>
+        <w:rPr>
+          <w:b/>
+        </w:rPr>
+        <w:t>Instance Members</w:t>
+      </w:r>
+    </w:p>
+    <w:p>
+      <w:pPr>
+        <w:pStyle w:val="ListParagraph"/>
+        <w:numPr>
+          <w:ilvl w:val="0"/>
+          <w:numId w:val="13"/>
+        </w:numPr>
+      </w:pPr>
+      <w:r>
+        <w:t>HashMap&lt;Players, boolean&gt; players</w:t>
+      </w:r>
+    </w:p>
+    <w:p>
+      <w:pPr>
+        <w:rPr>
+          <w:b/>
+        </w:rPr>
+      </w:pPr>
+    </w:p>
+    <w:p/>
+    <w:p>
+      <w:pPr>
+        <w:pStyle w:val="Heading2"/>
+      </w:pPr>
+      <w:r>
+        <w:t>Game</w:t>
+      </w:r>
+      <w:r>
+        <w:t xml:space="preserve"> &lt;iObservable&gt;</w:t>
+      </w:r>
+    </w:p>
+    <w:p>
+      <w:r>
+        <w:t>Instances of the class “Game” shall represent a single game currently in progress. It shall handle the turns of the game, including enforcing the business rules.</w:t>
+      </w:r>
+      <w:r>
+        <w:t xml:space="preserve"> There is the possibility of observing a game without being a player in it, though no client currently implements this behavior.  </w:t>
+      </w:r>
+    </w:p>
+    <w:p>
+      <w:r>
+        <w:rPr>
+          <w:b/>
+        </w:rPr>
+        <w:t xml:space="preserve">Instance </w:t>
+      </w:r>
+      <w:r>
+        <w:rPr>
+          <w:b/>
+        </w:rPr>
+        <w:t>Members</w:t>
+      </w:r>
+    </w:p>
+    <w:p>
+      <w:pPr>
+        <w:pStyle w:val="ListParagraph"/>
+        <w:numPr>
+          <w:ilvl w:val="0"/>
+          <w:numId w:val="3"/>
+        </w:numPr>
+      </w:pPr>
+      <w:r>
+        <w:t>Integer gameID</w:t>
+      </w:r>
+    </w:p>
+    <w:p>
+      <w:pPr>
+        <w:pStyle w:val="ListParagraph"/>
+        <w:numPr>
+          <w:ilvl w:val="0"/>
+          <w:numId w:val="3"/>
+        </w:numPr>
+      </w:pPr>
+      <w:r>
+        <w:t>HashMap</w:t>
+      </w:r>
+      <w:r>
+        <w:t>&lt;</w:t>
+      </w:r>
+      <w:r>
+        <w:t>Players</w:t>
+      </w:r>
+      <w:r>
+        <w:t>, boolean</w:t>
+      </w:r>
+      <w:r>
+        <w:t>&gt; players</w:t>
+      </w:r>
+    </w:p>
+    <w:p>
+      <w:pPr>
+        <w:pStyle w:val="ListParagraph"/>
+        <w:numPr>
+          <w:ilvl w:val="1"/>
+          <w:numId w:val="3"/>
+        </w:numPr>
+      </w:pPr>
+      <w:r>
+        <w:t xml:space="preserve">The Boolean value indicates if they get a turn or not. </w:t>
+      </w:r>
+    </w:p>
+    <w:p>
+      <w:pPr>
+        <w:pStyle w:val="ListParagraph"/>
+        <w:numPr>
+          <w:ilvl w:val="0"/>
+          <w:numId w:val="3"/>
+        </w:numPr>
+      </w:pPr>
+      <w:r>
+        <w:t>ArrayList&lt;iGameObserver&gt; observers</w:t>
+      </w:r>
+    </w:p>
+    <w:p>
+      <w:pPr>
+        <w:pStyle w:val="ListParagraph"/>
+        <w:numPr>
+          <w:ilvl w:val="0"/>
+          <w:numId w:val="3"/>
+        </w:numPr>
+      </w:pPr>
+      <w:r>
+        <w:t>ArrayList&lt;Card&gt; tableCards</w:t>
+      </w:r>
+    </w:p>
+    <w:p>
+      <w:pPr>
+        <w:pStyle w:val="ListParagraph"/>
+        <w:numPr>
+          <w:ilvl w:val="0"/>
+          <w:numId w:val="3"/>
+        </w:numPr>
+      </w:pPr>
+      <w:r>
+        <w:t>ArrayList&lt;Card&gt; deck</w:t>
+      </w:r>
+    </w:p>
+    <w:p>
+      <w:pPr>
+        <w:pStyle w:val="ListParagraph"/>
+        <w:numPr>
+          <w:ilvl w:val="0"/>
+          <w:numId w:val="3"/>
+        </w:numPr>
+      </w:pPr>
+      <w:r>
+        <w:t>Integer chipsInPot</w:t>
+      </w:r>
+    </w:p>
+    <w:p>
+      <w:pPr>
+        <w:rPr>
+          <w:b/>
+        </w:rPr>
+      </w:pPr>
+      <w:r>
+        <w:rPr>
+          <w:b/>
+        </w:rPr>
+        <w:t xml:space="preserve">Instance </w:t>
+      </w:r>
+      <w:r>
+        <w:rPr>
+          <w:b/>
+        </w:rPr>
+        <w:t>Methods:</w:t>
+      </w:r>
+    </w:p>
+    <w:p>
+      <w:pPr>
+        <w:pStyle w:val="ListParagraph"/>
+        <w:numPr>
+          <w:ilvl w:val="0"/>
+          <w:numId w:val="4"/>
+        </w:numPr>
+        <w:rPr>
+          <w:b/>
+        </w:rPr>
+      </w:pPr>
+      <w:r>
+        <w:t>parseMessage</w:t>
+      </w:r>
+    </w:p>
+    <w:p>
+      <w:pPr>
+        <w:pStyle w:val="ListParagraph"/>
+        <w:numPr>
+          <w:ilvl w:val="0"/>
+          <w:numId w:val="4"/>
+        </w:numPr>
+        <w:rPr>
+          <w:b/>
+        </w:rPr>
+      </w:pPr>
+      <w:r>
+        <w:t>dealCard</w:t>
+      </w:r>
+    </w:p>
+    <w:p>
+      <w:pPr>
+        <w:pStyle w:val="ListParagraph"/>
+        <w:numPr>
+          <w:ilvl w:val="0"/>
+          <w:numId w:val="4"/>
+        </w:numPr>
+        <w:rPr>
+          <w:b/>
+        </w:rPr>
+      </w:pPr>
+      <w:r>
+        <w:t>addPlayer</w:t>
+      </w:r>
+    </w:p>
+    <w:p>
+      <w:pPr>
+        <w:pStyle w:val="ListParagraph"/>
+        <w:numPr>
+          <w:ilvl w:val="0"/>
+          <w:numId w:val="4"/>
+        </w:numPr>
+        <w:rPr>
+          <w:b/>
+        </w:rPr>
+      </w:pPr>
+      <w:r>
+        <w:t>removePlayer</w:t>
+      </w:r>
+      <w:r>
+        <w:br/>
+      </w:r>
+    </w:p>
+    <w:p>
+      <w:pPr>
+        <w:pStyle w:val="Heading2"/>
+      </w:pPr>
+      <w:r>
+        <w:lastRenderedPageBreak/>
+        <w:t>Card</w:t>
+      </w:r>
+    </w:p>
+    <w:p>
+      <w:r>
+        <w:t xml:space="preserve">Instances of the class “Card” shall represent individual cards in a deck. A deck consists of 52 Card objects, each different from the last. </w:t>
+      </w:r>
+    </w:p>
+    <w:p>
+      <w:pPr>
+        <w:rPr>
+          <w:b/>
+        </w:rPr>
+      </w:pPr>
+      <w:r>
+        <w:rPr>
+          <w:b/>
+        </w:rPr>
+        <w:t>Instance Members</w:t>
+      </w:r>
+    </w:p>
+    <w:p>
+      <w:pPr>
+        <w:pStyle w:val="ListParagraph"/>
+        <w:numPr>
+          <w:ilvl w:val="0"/>
+          <w:numId w:val="8"/>
+        </w:numPr>
+        <w:rPr>
+          <w:b/>
+        </w:rPr>
+      </w:pPr>
+      <w:r>
+        <w:t>Enum suit</w:t>
+      </w:r>
+    </w:p>
+    <w:p>
+      <w:pPr>
+        <w:pStyle w:val="ListParagraph"/>
+        <w:numPr>
+          <w:ilvl w:val="0"/>
+          <w:numId w:val="8"/>
+        </w:numPr>
+        <w:rPr>
+          <w:b/>
+        </w:rPr>
+      </w:pPr>
+      <w:r>
+        <w:t>String value</w:t>
+      </w:r>
+    </w:p>
+    <w:p>
+      <w:pPr>
+        <w:rPr>
+          <w:b/>
+        </w:rPr>
+      </w:pPr>
+      <w:r>
+        <w:rPr>
+          <w:b/>
+        </w:rPr>
+        <w:t>Instance Methods</w:t>
+      </w:r>
+    </w:p>
+    <w:p>
+      <w:pPr>
+        <w:rPr>
+          <w:b/>
+        </w:rPr>
+      </w:pPr>
+      <w:r>
+        <w:rPr>
+          <w:b/>
+        </w:rPr>
+        <w:t>Class Methods</w:t>
+      </w:r>
+    </w:p>
+    <w:p>
+      <w:pPr>
+        <w:pStyle w:val="ListParagraph"/>
+        <w:numPr>
+          <w:ilvl w:val="0"/>
+          <w:numId w:val="9"/>
+        </w:numPr>
+      </w:pPr>
+      <w:r>
+        <w:t>generateDeck</w:t>
+      </w:r>
+    </w:p>
+    <w:p>
+      <w:pPr>
+        <w:pStyle w:val="Heading2"/>
+      </w:pPr>
+      <w:r>
+        <w:t>Player</w:t>
+      </w:r>
+      <w:r>
+        <w:t xml:space="preserve"> &lt;i</w:t>
+      </w:r>
+      <w:r>
+        <w:t>State</w:t>
+      </w:r>
+      <w:r>
+        <w:t>Observer, iClientObserver&gt;</w:t>
+      </w:r>
+    </w:p>
+    <w:p>
+      <w:r>
+        <w:t xml:space="preserve">Instances of the class “Player” shall represent a single player, either in a game or in the lobby. </w:t>
+      </w:r>
+    </w:p>
+    <w:p>
+      <w:r>
+        <w:rPr>
+          <w:b/>
+        </w:rPr>
+        <w:t xml:space="preserve">Instance </w:t>
+      </w:r>
+      <w:r>
+        <w:rPr>
+          <w:b/>
+        </w:rPr>
+        <w:t>Members</w:t>
+      </w:r>
+    </w:p>
+    <w:p>
+      <w:pPr>
+        <w:pStyle w:val="ListParagraph"/>
+        <w:numPr>
+          <w:ilvl w:val="0"/>
+          <w:numId w:val="5"/>
+        </w:numPr>
+      </w:pPr>
+      <w:r>
+        <w:t>String username</w:t>
+      </w:r>
+    </w:p>
+    <w:p>
+      <w:pPr>
+        <w:pStyle w:val="ListParagraph"/>
+        <w:numPr>
+          <w:ilvl w:val="0"/>
+          <w:numId w:val="5"/>
+        </w:numPr>
+      </w:pPr>
+      <w:r>
+        <w:t>URL avatarURL</w:t>
+      </w:r>
+    </w:p>
+    <w:p>
+      <w:pPr>
+        <w:pStyle w:val="ListParagraph"/>
+        <w:numPr>
+          <w:ilvl w:val="0"/>
+          <w:numId w:val="5"/>
+        </w:numPr>
+      </w:pPr>
+      <w:r>
+        <w:t>Integer chipsRemaining</w:t>
+      </w:r>
+    </w:p>
+    <w:p>
+      <w:pPr>
+        <w:pStyle w:val="ListParagraph"/>
+        <w:numPr>
+          <w:ilvl w:val="0"/>
+          <w:numId w:val="5"/>
+        </w:numPr>
+      </w:pPr>
+      <w:r>
+        <w:t>ArrayList&lt;Card&gt; currentHand</w:t>
+      </w:r>
+    </w:p>
+    <w:p>
+      <w:pPr>
+        <w:pStyle w:val="ListParagraph"/>
+        <w:numPr>
+          <w:ilvl w:val="0"/>
+          <w:numId w:val="5"/>
+        </w:numPr>
+      </w:pPr>
+      <w:r>
+        <w:t>Game currentGame</w:t>
+      </w:r>
+    </w:p>
+    <w:p>
+      <w:pPr>
+        <w:pStyle w:val="ListParagraph"/>
+        <w:numPr>
+          <w:ilvl w:val="0"/>
+          <w:numId w:val="5"/>
+        </w:numPr>
+      </w:pPr>
+      <w:r>
+        <w:t>Lobby currentLobby</w:t>
+      </w:r>
+    </w:p>
+    <w:p>
+      <w:pPr>
+        <w:pStyle w:val="ListParagraph"/>
+        <w:numPr>
+          <w:ilvl w:val="0"/>
+          <w:numId w:val="5"/>
+        </w:numPr>
+      </w:pPr>
+      <w:r>
+        <w:t>i</w:t>
+      </w:r>
+      <w:r>
+        <w:t>Client client</w:t>
+      </w:r>
+    </w:p>
+    <w:p>
+      <w:pPr>
+        <w:rPr>
+          <w:b/>
+        </w:rPr>
+      </w:pPr>
+      <w:r>
+        <w:rPr>
+          <w:b/>
+        </w:rPr>
+        <w:t xml:space="preserve">Instance </w:t>
+      </w:r>
+      <w:r>
+        <w:rPr>
+          <w:b/>
+        </w:rPr>
+        <w:t>Methods:</w:t>
+      </w:r>
+    </w:p>
+    <w:p>
+      <w:pPr>
+        <w:pStyle w:val="ListParagraph"/>
+        <w:numPr>
+          <w:ilvl w:val="0"/>
+          <w:numId w:val="6"/>
+        </w:numPr>
+        <w:rPr>
+          <w:b/>
+        </w:rPr>
+      </w:pPr>
+      <w:r>
+        <w:t>addCardToHand</w:t>
+      </w:r>
+    </w:p>
+    <w:p>
+      <w:pPr>
+        <w:pStyle w:val="ListParagraph"/>
+        <w:numPr>
+          <w:ilvl w:val="0"/>
+          <w:numId w:val="6"/>
+        </w:numPr>
+        <w:rPr>
+          <w:b/>
+        </w:rPr>
+      </w:pPr>
+      <w:r>
+        <w:t>resetHand</w:t>
+      </w:r>
+    </w:p>
+    <w:p>
+      <w:pPr>
+        <w:pStyle w:val="ListParagraph"/>
+        <w:numPr>
+          <w:ilvl w:val="0"/>
+          <w:numId w:val="6"/>
+        </w:numPr>
+        <w:rPr>
+          <w:b/>
+        </w:rPr>
+      </w:pPr>
+      <w:r>
+        <w:t>getAvatar</w:t>
+      </w:r>
+    </w:p>
+    <w:p>
+      <w:pPr>
+        <w:pStyle w:val="ListParagraph"/>
+        <w:numPr>
+          <w:ilvl w:val="0"/>
+          <w:numId w:val="6"/>
+        </w:numPr>
+        <w:rPr>
+          <w:b/>
+        </w:rPr>
+      </w:pPr>
+      <w:r>
+        <w:t>getClientForPlayer</w:t>
+      </w:r>
+    </w:p>
+    <w:p>
+      <w:pPr>
+        <w:pStyle w:val="Heading2"/>
+      </w:pPr>
+      <w:r>
+        <w:t>Client</w:t>
+      </w:r>
+      <w:r>
+        <w:t>Socket &lt;iClient</w:t>
+      </w:r>
+      <w:r>
+        <w:t>, iObservable</w:t>
+      </w:r>
       <w:r>
         <w:t>&gt;</w:t>
       </w:r>
     </w:p>
     <w:p>
       <w:r>
-        <w:t xml:space="preserve">Instances of the class “Lobby” represent a lobby where players reside when they are not in a Game. </w:t>
-      </w:r>
-    </w:p>
-    <w:p>
-      <w:pPr>
-        <w:rPr>
-          <w:b/>
-        </w:rPr>
-      </w:pPr>
+        <w:t>Instances of the class “</w:t>
+      </w:r>
+      <w:r>
+        <w:t>ClientSocket</w:t>
+      </w:r>
+      <w:r>
+        <w:t>” represent external clients connected to the system</w:t>
+      </w:r>
+      <w:r>
+        <w:t xml:space="preserve"> via TCP sockets</w:t>
+      </w:r>
+      <w:r>
+        <w:t xml:space="preserve">. This class will send messages to the client and listen for messages from the client, automatically rejecting anything that is not signed appropriately. </w:t>
+      </w:r>
+      <w:r>
+        <w:t xml:space="preserve"> This implements the iClient interface. </w:t>
+      </w:r>
+    </w:p>
+    <w:p>
       <w:r>
         <w:rPr>
           <w:b/>
@@ -474,1181 +1005,244 @@
         <w:pStyle w:val="ListParagraph"/>
         <w:numPr>
           <w:ilvl w:val="0"/>
-          <w:numId w:val="13"/>
-        </w:numPr>
-      </w:pPr>
-      <w:proofErr w:type="spellStart"/>
-      <w:r>
-        <w:t>HashMap</w:t>
-      </w:r>
-      <w:proofErr w:type="spellEnd"/>
-      <w:r>
-        <w:t xml:space="preserve">&lt;Players, </w:t>
-      </w:r>
-      <w:proofErr w:type="spellStart"/>
-      <w:r>
-        <w:t>boolean</w:t>
-      </w:r>
-      <w:proofErr w:type="spellEnd"/>
-      <w:r>
-        <w:t>&gt; players</w:t>
-      </w:r>
-    </w:p>
-    <w:p>
-      <w:pPr>
-        <w:rPr>
-          <w:b/>
-        </w:rPr>
-      </w:pPr>
-    </w:p>
-    <w:p/>
+          <w:numId w:val="9"/>
+        </w:numPr>
+      </w:pPr>
+      <w:r>
+        <w:t>Socket socket</w:t>
+      </w:r>
+    </w:p>
+    <w:p>
+      <w:pPr>
+        <w:pStyle w:val="ListParagraph"/>
+        <w:numPr>
+          <w:ilvl w:val="0"/>
+          <w:numId w:val="9"/>
+        </w:numPr>
+      </w:pPr>
+      <w:r>
+        <w:t>String authenticationKey</w:t>
+      </w:r>
+    </w:p>
+    <w:p>
+      <w:pPr>
+        <w:pStyle w:val="ListParagraph"/>
+        <w:numPr>
+          <w:ilvl w:val="0"/>
+          <w:numId w:val="9"/>
+        </w:numPr>
+      </w:pPr>
+      <w:r>
+        <w:t>ArrayList&lt;iClientObserver&gt;</w:t>
+      </w:r>
+      <w:r>
+        <w:t xml:space="preserve"> </w:t>
+      </w:r>
+      <w:r>
+        <w:t>observers</w:t>
+      </w:r>
+    </w:p>
     <w:p>
       <w:pPr>
         <w:pStyle w:val="Heading2"/>
       </w:pPr>
+      <w:r>
+        <w:lastRenderedPageBreak/>
+        <w:t>Message</w:t>
+      </w:r>
+    </w:p>
+    <w:p>
+      <w:r>
+        <w:t xml:space="preserve">Instances of the class “Message” represent a message coming from or going to a client. </w:t>
+      </w:r>
+    </w:p>
+    <w:p>
+      <w:pPr>
+        <w:rPr>
+          <w:b/>
+        </w:rPr>
+      </w:pPr>
+      <w:r>
+        <w:rPr>
+          <w:b/>
+        </w:rPr>
+        <w:t>Instance Members</w:t>
+      </w:r>
+    </w:p>
+    <w:p>
+      <w:pPr>
+        <w:pStyle w:val="ListParagraph"/>
+        <w:numPr>
+          <w:ilvl w:val="0"/>
+          <w:numId w:val="12"/>
+        </w:numPr>
+      </w:pPr>
+      <w:r>
+        <w:t>i</w:t>
+      </w:r>
+      <w:r>
+        <w:t>Client clientInvolved</w:t>
+      </w:r>
+    </w:p>
+    <w:p>
+      <w:pPr>
+        <w:pStyle w:val="Heading2"/>
+      </w:pPr>
+      <w:r>
+        <w:t>ActionMessage</w:t>
+      </w:r>
+    </w:p>
+    <w:p>
+      <w:r>
+        <w:t>Instances of the class “ActionMessage” represent a message coming from a client.  This can represent a Player Action, Authentication Attempt, or Create User action. ActionMessage inherits from Message and adds the following:</w:t>
+      </w:r>
+    </w:p>
+    <w:p>
+      <w:pPr>
+        <w:rPr>
+          <w:b/>
+        </w:rPr>
+      </w:pPr>
+      <w:r>
+        <w:rPr>
+          <w:b/>
+        </w:rPr>
+        <w:t>Instance Members</w:t>
+      </w:r>
+    </w:p>
+    <w:p>
+      <w:pPr>
+        <w:pStyle w:val="ListParagraph"/>
+        <w:numPr>
+          <w:ilvl w:val="0"/>
+          <w:numId w:val="12"/>
+        </w:numPr>
+      </w:pPr>
+      <w:r>
+        <w:t>Enum actionType</w:t>
+      </w:r>
+    </w:p>
+    <w:p>
+      <w:pPr>
+        <w:pStyle w:val="ListParagraph"/>
+        <w:numPr>
+          <w:ilvl w:val="0"/>
+          <w:numId w:val="12"/>
+        </w:numPr>
+      </w:pPr>
+      <w:r>
+        <w:t>HashMap&lt;String,String&gt; parameters</w:t>
+      </w:r>
+    </w:p>
+    <w:p>
+      <w:pPr>
+        <w:pStyle w:val="Heading2"/>
+      </w:pPr>
+      <w:r>
+        <w:t>StateMessage</w:t>
+      </w:r>
+    </w:p>
+    <w:p>
+      <w:r>
+        <w:t>Instances of the class “StateMessage” represent a message going back to a client.  This can represent a Game State or Lobby State message. StateMessage inherits from Message and adds the following:</w:t>
+      </w:r>
+    </w:p>
+    <w:p>
+      <w:pPr>
+        <w:rPr>
+          <w:b/>
+        </w:rPr>
+      </w:pPr>
+      <w:r>
+        <w:rPr>
+          <w:b/>
+        </w:rPr>
+        <w:t>Instance Members</w:t>
+      </w:r>
+    </w:p>
+    <w:p>
+      <w:pPr>
+        <w:pStyle w:val="ListParagraph"/>
+        <w:numPr>
+          <w:ilvl w:val="0"/>
+          <w:numId w:val="12"/>
+        </w:numPr>
+      </w:pPr>
+      <w:r>
+        <w:t>Enum stateType</w:t>
+      </w:r>
+    </w:p>
+    <w:p>
+      <w:pPr>
+        <w:pStyle w:val="ListParagraph"/>
+        <w:numPr>
+          <w:ilvl w:val="0"/>
+          <w:numId w:val="12"/>
+        </w:numPr>
+      </w:pPr>
+      <w:r>
+        <w:t>HashMap&lt;String,Object&gt; parameters</w:t>
+      </w:r>
+    </w:p>
+    <w:p>
+      <w:pPr>
+        <w:pStyle w:val="Heading2"/>
+      </w:pPr>
+      <w:r>
+        <w:t>ErrorMessage</w:t>
+      </w:r>
+    </w:p>
+    <w:p>
+      <w:r>
+        <w:t>Instances of the class “ErrorMessage” represent a message going to a client that encodes an error.  This can represent an Error message only. ErrorMessage inherits from Message and adds the following:</w:t>
+      </w:r>
+    </w:p>
+    <w:p>
+      <w:pPr>
+        <w:rPr>
+          <w:b/>
+        </w:rPr>
+      </w:pPr>
+      <w:r>
+        <w:rPr>
+          <w:b/>
+        </w:rPr>
+        <w:t>Instance Members</w:t>
+      </w:r>
+    </w:p>
+    <w:p>
+      <w:pPr>
+        <w:pStyle w:val="ListParagraph"/>
+        <w:numPr>
+          <w:ilvl w:val="0"/>
+          <w:numId w:val="12"/>
+        </w:numPr>
+      </w:pPr>
+      <w:r>
+        <w:t>Integer errorCode</w:t>
+      </w:r>
+    </w:p>
+    <w:p>
+      <w:pPr>
+        <w:pStyle w:val="ListParagraph"/>
+        <w:numPr>
+          <w:ilvl w:val="0"/>
+          <w:numId w:val="12"/>
+        </w:numPr>
+      </w:pPr>
+      <w:r>
+        <w:t xml:space="preserve">String </w:t>
+      </w:r>
+      <w:r>
+        <w:t>errorText</w:t>
+      </w:r>
       <w:bookmarkStart w:id="0" w:name="_GoBack"/>
       <w:bookmarkEnd w:id="0"/>
-      <w:r>
-        <w:t>Game</w:t>
-      </w:r>
-      <w:r>
-        <w:t xml:space="preserve"> &lt;</w:t>
-      </w:r>
-      <w:proofErr w:type="spellStart"/>
-      <w:r>
-        <w:t>iObservable</w:t>
-      </w:r>
-      <w:proofErr w:type="spellEnd"/>
-      <w:r>
-        <w:t>&gt;</w:t>
-      </w:r>
-    </w:p>
-    <w:p>
-      <w:r>
-        <w:t>Instances of the class “Game” shall represent a single game currently in progress. It shall handle the turns of the game, including enforcing the business rules.</w:t>
-      </w:r>
-      <w:r>
-        <w:t xml:space="preserve"> There is the possibility of observing a game without being a player in it, though no client currently implements this behavior.  </w:t>
-      </w:r>
-    </w:p>
-    <w:p>
-      <w:r>
-        <w:rPr>
-          <w:b/>
-        </w:rPr>
-        <w:t xml:space="preserve">Instance </w:t>
-      </w:r>
-      <w:r>
-        <w:rPr>
-          <w:b/>
-        </w:rPr>
-        <w:t>Members</w:t>
-      </w:r>
-    </w:p>
-    <w:p>
-      <w:pPr>
-        <w:pStyle w:val="ListParagraph"/>
-        <w:numPr>
-          <w:ilvl w:val="0"/>
-          <w:numId w:val="3"/>
-        </w:numPr>
-      </w:pPr>
-      <w:r>
-        <w:t xml:space="preserve">Integer </w:t>
-      </w:r>
-      <w:proofErr w:type="spellStart"/>
-      <w:r>
-        <w:t>gameID</w:t>
-      </w:r>
-      <w:proofErr w:type="spellEnd"/>
-    </w:p>
-    <w:p>
-      <w:pPr>
-        <w:pStyle w:val="ListParagraph"/>
-        <w:numPr>
-          <w:ilvl w:val="0"/>
-          <w:numId w:val="3"/>
-        </w:numPr>
-      </w:pPr>
-      <w:proofErr w:type="spellStart"/>
-      <w:r>
-        <w:t>HashMap</w:t>
-      </w:r>
-      <w:proofErr w:type="spellEnd"/>
-      <w:r>
-        <w:t>&lt;</w:t>
-      </w:r>
-      <w:r>
-        <w:t>Players</w:t>
-      </w:r>
-      <w:r>
-        <w:t xml:space="preserve">, </w:t>
-      </w:r>
-      <w:proofErr w:type="spellStart"/>
-      <w:r>
-        <w:t>boolean</w:t>
-      </w:r>
-      <w:proofErr w:type="spellEnd"/>
-      <w:r>
-        <w:t>&gt; players</w:t>
-      </w:r>
-    </w:p>
-    <w:p>
-      <w:pPr>
-        <w:pStyle w:val="ListParagraph"/>
-        <w:numPr>
-          <w:ilvl w:val="1"/>
-          <w:numId w:val="3"/>
-        </w:numPr>
-      </w:pPr>
-      <w:r>
-        <w:t xml:space="preserve">The Boolean value indicates if they get a turn or not. </w:t>
-      </w:r>
-    </w:p>
-    <w:p>
-      <w:pPr>
-        <w:pStyle w:val="ListParagraph"/>
-        <w:numPr>
-          <w:ilvl w:val="0"/>
-          <w:numId w:val="3"/>
-        </w:numPr>
-      </w:pPr>
-      <w:proofErr w:type="spellStart"/>
-      <w:r>
-        <w:t>ArrayList</w:t>
-      </w:r>
-      <w:proofErr w:type="spellEnd"/>
-      <w:r>
-        <w:t>&lt;</w:t>
-      </w:r>
-      <w:proofErr w:type="spellStart"/>
-      <w:r>
-        <w:t>iGameObserver</w:t>
-      </w:r>
-      <w:proofErr w:type="spellEnd"/>
-      <w:r>
-        <w:t>&gt; observers</w:t>
-      </w:r>
-    </w:p>
-    <w:p>
-      <w:pPr>
-        <w:pStyle w:val="ListParagraph"/>
-        <w:numPr>
-          <w:ilvl w:val="0"/>
-          <w:numId w:val="3"/>
-        </w:numPr>
-      </w:pPr>
-      <w:proofErr w:type="spellStart"/>
-      <w:r>
-        <w:t>ArrayList</w:t>
-      </w:r>
-      <w:proofErr w:type="spellEnd"/>
-      <w:r>
-        <w:t xml:space="preserve">&lt;Card&gt; </w:t>
-      </w:r>
-      <w:proofErr w:type="spellStart"/>
-      <w:r>
-        <w:t>tableCards</w:t>
-      </w:r>
-      <w:proofErr w:type="spellEnd"/>
-    </w:p>
-    <w:p>
-      <w:pPr>
-        <w:pStyle w:val="ListParagraph"/>
-        <w:numPr>
-          <w:ilvl w:val="0"/>
-          <w:numId w:val="3"/>
-        </w:numPr>
-      </w:pPr>
-      <w:proofErr w:type="spellStart"/>
-      <w:r>
-        <w:t>ArrayList</w:t>
-      </w:r>
-      <w:proofErr w:type="spellEnd"/>
-      <w:r>
-        <w:t>&lt;Card&gt; deck</w:t>
-      </w:r>
-    </w:p>
-    <w:p>
-      <w:pPr>
-        <w:pStyle w:val="ListParagraph"/>
-        <w:numPr>
-          <w:ilvl w:val="0"/>
-          <w:numId w:val="3"/>
-        </w:numPr>
-      </w:pPr>
-      <w:r>
-        <w:t xml:space="preserve">Integer </w:t>
-      </w:r>
-      <w:proofErr w:type="spellStart"/>
-      <w:r>
-        <w:t>chipsInPot</w:t>
-      </w:r>
-      <w:proofErr w:type="spellEnd"/>
-    </w:p>
-    <w:p>
-      <w:pPr>
-        <w:rPr>
-          <w:b/>
-        </w:rPr>
-      </w:pPr>
-      <w:r>
-        <w:rPr>
-          <w:b/>
-        </w:rPr>
-        <w:t xml:space="preserve">Instance </w:t>
-      </w:r>
-      <w:r>
-        <w:rPr>
-          <w:b/>
-        </w:rPr>
-        <w:t>Methods:</w:t>
-      </w:r>
-    </w:p>
-    <w:p>
-      <w:pPr>
-        <w:pStyle w:val="ListParagraph"/>
-        <w:numPr>
-          <w:ilvl w:val="0"/>
-          <w:numId w:val="4"/>
-        </w:numPr>
-        <w:rPr>
-          <w:b/>
-        </w:rPr>
-      </w:pPr>
-      <w:proofErr w:type="spellStart"/>
-      <w:r>
-        <w:t>parseMessage</w:t>
-      </w:r>
-      <w:proofErr w:type="spellEnd"/>
-    </w:p>
-    <w:p>
-      <w:pPr>
-        <w:pStyle w:val="ListParagraph"/>
-        <w:numPr>
-          <w:ilvl w:val="0"/>
-          <w:numId w:val="4"/>
-        </w:numPr>
-        <w:rPr>
-          <w:b/>
-        </w:rPr>
-      </w:pPr>
-      <w:proofErr w:type="spellStart"/>
-      <w:r>
-        <w:t>dealCard</w:t>
-      </w:r>
-      <w:proofErr w:type="spellEnd"/>
-    </w:p>
-    <w:p>
-      <w:pPr>
-        <w:pStyle w:val="ListParagraph"/>
-        <w:numPr>
-          <w:ilvl w:val="0"/>
-          <w:numId w:val="4"/>
-        </w:numPr>
-        <w:rPr>
-          <w:b/>
-        </w:rPr>
-      </w:pPr>
-      <w:proofErr w:type="spellStart"/>
-      <w:r>
-        <w:t>addPlayer</w:t>
-      </w:r>
-      <w:proofErr w:type="spellEnd"/>
-    </w:p>
-    <w:p>
-      <w:pPr>
-        <w:pStyle w:val="ListParagraph"/>
-        <w:numPr>
-          <w:ilvl w:val="0"/>
-          <w:numId w:val="4"/>
-        </w:numPr>
-        <w:rPr>
-          <w:b/>
-        </w:rPr>
-      </w:pPr>
-      <w:proofErr w:type="spellStart"/>
-      <w:r>
-        <w:t>removePlayer</w:t>
-      </w:r>
-      <w:proofErr w:type="spellEnd"/>
-      <w:r>
-        <w:br/>
-      </w:r>
-    </w:p>
-    <w:p>
-      <w:pPr>
-        <w:pStyle w:val="Heading2"/>
-      </w:pPr>
-      <w:r>
-        <w:lastRenderedPageBreak/>
-        <w:t>Card</w:t>
-      </w:r>
-    </w:p>
-    <w:p>
-      <w:r>
-        <w:t xml:space="preserve">Instances of the class “Card” shall represent individual cards in a deck. A deck consists of 52 Card objects, each different from the last. </w:t>
-      </w:r>
-    </w:p>
-    <w:p>
-      <w:pPr>
-        <w:rPr>
-          <w:b/>
-        </w:rPr>
-      </w:pPr>
-      <w:r>
-        <w:rPr>
-          <w:b/>
-        </w:rPr>
-        <w:t>Instance Members</w:t>
-      </w:r>
-    </w:p>
-    <w:p>
-      <w:pPr>
-        <w:pStyle w:val="ListParagraph"/>
-        <w:numPr>
-          <w:ilvl w:val="0"/>
-          <w:numId w:val="8"/>
-        </w:numPr>
-        <w:rPr>
-          <w:b/>
-        </w:rPr>
-      </w:pPr>
-      <w:proofErr w:type="spellStart"/>
-      <w:r>
-        <w:t>Enum</w:t>
-      </w:r>
-      <w:proofErr w:type="spellEnd"/>
-      <w:r>
-        <w:t xml:space="preserve"> suit</w:t>
-      </w:r>
-    </w:p>
-    <w:p>
-      <w:pPr>
-        <w:pStyle w:val="ListParagraph"/>
-        <w:numPr>
-          <w:ilvl w:val="0"/>
-          <w:numId w:val="8"/>
-        </w:numPr>
-        <w:rPr>
-          <w:b/>
-        </w:rPr>
-      </w:pPr>
-      <w:r>
-        <w:t>String value</w:t>
-      </w:r>
-    </w:p>
-    <w:p>
-      <w:pPr>
-        <w:rPr>
-          <w:b/>
-        </w:rPr>
-      </w:pPr>
-      <w:r>
-        <w:rPr>
-          <w:b/>
-        </w:rPr>
-        <w:t>Instance Methods</w:t>
-      </w:r>
-    </w:p>
-    <w:p>
-      <w:pPr>
-        <w:rPr>
-          <w:b/>
-        </w:rPr>
-      </w:pPr>
-      <w:r>
-        <w:rPr>
-          <w:b/>
-        </w:rPr>
-        <w:t>Class Methods</w:t>
-      </w:r>
-    </w:p>
-    <w:p>
-      <w:pPr>
-        <w:pStyle w:val="ListParagraph"/>
-        <w:numPr>
-          <w:ilvl w:val="0"/>
-          <w:numId w:val="9"/>
-        </w:numPr>
-      </w:pPr>
-      <w:proofErr w:type="spellStart"/>
-      <w:r>
-        <w:t>generateDeck</w:t>
-      </w:r>
-      <w:proofErr w:type="spellEnd"/>
-    </w:p>
-    <w:p>
-      <w:pPr>
-        <w:pStyle w:val="Heading2"/>
-      </w:pPr>
-      <w:r>
-        <w:t>Player</w:t>
-      </w:r>
-      <w:r>
-        <w:t xml:space="preserve"> &lt;</w:t>
-      </w:r>
-      <w:proofErr w:type="spellStart"/>
-      <w:r>
-        <w:t>i</w:t>
-      </w:r>
-      <w:r>
-        <w:t>State</w:t>
-      </w:r>
-      <w:r>
-        <w:t>Observer</w:t>
-      </w:r>
-      <w:proofErr w:type="spellEnd"/>
-      <w:r>
-        <w:t xml:space="preserve">, </w:t>
-      </w:r>
-      <w:proofErr w:type="spellStart"/>
-      <w:r>
-        <w:t>iClientObserver</w:t>
-      </w:r>
-      <w:proofErr w:type="spellEnd"/>
-      <w:r>
-        <w:t>&gt;</w:t>
-      </w:r>
-    </w:p>
-    <w:p>
-      <w:r>
-        <w:t xml:space="preserve">Instances of the class “Player” shall represent a single player, either in a game or in the lobby. </w:t>
-      </w:r>
-    </w:p>
-    <w:p>
-      <w:r>
-        <w:rPr>
-          <w:b/>
-        </w:rPr>
-        <w:t xml:space="preserve">Instance </w:t>
-      </w:r>
-      <w:r>
-        <w:rPr>
-          <w:b/>
-        </w:rPr>
-        <w:t>Members</w:t>
-      </w:r>
-    </w:p>
-    <w:p>
-      <w:pPr>
-        <w:pStyle w:val="ListParagraph"/>
-        <w:numPr>
-          <w:ilvl w:val="0"/>
-          <w:numId w:val="5"/>
-        </w:numPr>
-      </w:pPr>
-      <w:r>
-        <w:t>String username</w:t>
-      </w:r>
-    </w:p>
-    <w:p>
-      <w:pPr>
-        <w:pStyle w:val="ListParagraph"/>
-        <w:numPr>
-          <w:ilvl w:val="0"/>
-          <w:numId w:val="5"/>
-        </w:numPr>
-      </w:pPr>
-      <w:r>
-        <w:t xml:space="preserve">URL </w:t>
-      </w:r>
-      <w:proofErr w:type="spellStart"/>
-      <w:r>
-        <w:t>avatarURL</w:t>
-      </w:r>
-      <w:proofErr w:type="spellEnd"/>
-    </w:p>
-    <w:p>
-      <w:pPr>
-        <w:pStyle w:val="ListParagraph"/>
-        <w:numPr>
-          <w:ilvl w:val="0"/>
-          <w:numId w:val="5"/>
-        </w:numPr>
-      </w:pPr>
-      <w:r>
-        <w:t xml:space="preserve">Integer </w:t>
-      </w:r>
-      <w:proofErr w:type="spellStart"/>
-      <w:r>
-        <w:t>chipsRemaining</w:t>
-      </w:r>
-      <w:proofErr w:type="spellEnd"/>
-    </w:p>
-    <w:p>
-      <w:pPr>
-        <w:pStyle w:val="ListParagraph"/>
-        <w:numPr>
-          <w:ilvl w:val="0"/>
-          <w:numId w:val="5"/>
-        </w:numPr>
-      </w:pPr>
-      <w:proofErr w:type="spellStart"/>
-      <w:r>
-        <w:t>ArrayList</w:t>
-      </w:r>
-      <w:proofErr w:type="spellEnd"/>
-      <w:r>
-        <w:t xml:space="preserve">&lt;Card&gt; </w:t>
-      </w:r>
-      <w:proofErr w:type="spellStart"/>
-      <w:r>
-        <w:t>currentHand</w:t>
-      </w:r>
-      <w:proofErr w:type="spellEnd"/>
-    </w:p>
-    <w:p>
-      <w:pPr>
-        <w:pStyle w:val="ListParagraph"/>
-        <w:numPr>
-          <w:ilvl w:val="0"/>
-          <w:numId w:val="5"/>
-        </w:numPr>
-      </w:pPr>
-      <w:r>
-        <w:t xml:space="preserve">Game </w:t>
-      </w:r>
-      <w:proofErr w:type="spellStart"/>
-      <w:r>
-        <w:t>currentGame</w:t>
-      </w:r>
-      <w:proofErr w:type="spellEnd"/>
-    </w:p>
-    <w:p>
-      <w:pPr>
-        <w:pStyle w:val="ListParagraph"/>
-        <w:numPr>
-          <w:ilvl w:val="0"/>
-          <w:numId w:val="5"/>
-        </w:numPr>
-      </w:pPr>
-      <w:r>
-        <w:t xml:space="preserve">Lobby </w:t>
-      </w:r>
-      <w:proofErr w:type="spellStart"/>
-      <w:r>
-        <w:t>currentLobby</w:t>
-      </w:r>
-      <w:proofErr w:type="spellEnd"/>
-    </w:p>
-    <w:p>
-      <w:pPr>
-        <w:pStyle w:val="ListParagraph"/>
-        <w:numPr>
-          <w:ilvl w:val="0"/>
-          <w:numId w:val="5"/>
-        </w:numPr>
-      </w:pPr>
-      <w:proofErr w:type="spellStart"/>
-      <w:r>
-        <w:t>i</w:t>
-      </w:r>
-      <w:r>
-        <w:t>Client</w:t>
-      </w:r>
-      <w:proofErr w:type="spellEnd"/>
-      <w:r>
-        <w:t xml:space="preserve"> client</w:t>
-      </w:r>
-    </w:p>
-    <w:p>
-      <w:pPr>
-        <w:rPr>
-          <w:b/>
-        </w:rPr>
-      </w:pPr>
-      <w:r>
-        <w:rPr>
-          <w:b/>
-        </w:rPr>
-        <w:t xml:space="preserve">Instance </w:t>
-      </w:r>
-      <w:r>
-        <w:rPr>
-          <w:b/>
-        </w:rPr>
-        <w:t>Methods:</w:t>
-      </w:r>
-    </w:p>
-    <w:p>
-      <w:pPr>
-        <w:pStyle w:val="ListParagraph"/>
-        <w:numPr>
-          <w:ilvl w:val="0"/>
-          <w:numId w:val="6"/>
-        </w:numPr>
-        <w:rPr>
-          <w:b/>
-        </w:rPr>
-      </w:pPr>
-      <w:proofErr w:type="spellStart"/>
-      <w:r>
-        <w:t>addCardToHand</w:t>
-      </w:r>
-      <w:proofErr w:type="spellEnd"/>
-    </w:p>
-    <w:p>
-      <w:pPr>
-        <w:pStyle w:val="ListParagraph"/>
-        <w:numPr>
-          <w:ilvl w:val="0"/>
-          <w:numId w:val="6"/>
-        </w:numPr>
-        <w:rPr>
-          <w:b/>
-        </w:rPr>
-      </w:pPr>
-      <w:proofErr w:type="spellStart"/>
-      <w:r>
-        <w:t>resetHand</w:t>
-      </w:r>
-      <w:proofErr w:type="spellEnd"/>
-    </w:p>
-    <w:p>
-      <w:pPr>
-        <w:pStyle w:val="ListParagraph"/>
-        <w:numPr>
-          <w:ilvl w:val="0"/>
-          <w:numId w:val="6"/>
-        </w:numPr>
-        <w:rPr>
-          <w:b/>
-        </w:rPr>
-      </w:pPr>
-      <w:proofErr w:type="spellStart"/>
-      <w:r>
-        <w:t>getAvatar</w:t>
-      </w:r>
-      <w:proofErr w:type="spellEnd"/>
-    </w:p>
-    <w:p>
-      <w:pPr>
-        <w:pStyle w:val="ListParagraph"/>
-        <w:numPr>
-          <w:ilvl w:val="0"/>
-          <w:numId w:val="6"/>
-        </w:numPr>
-        <w:rPr>
-          <w:b/>
-        </w:rPr>
-      </w:pPr>
-      <w:proofErr w:type="spellStart"/>
-      <w:r>
-        <w:t>getClientForPlayer</w:t>
-      </w:r>
-      <w:proofErr w:type="spellEnd"/>
-    </w:p>
-    <w:p>
-      <w:pPr>
-        <w:pStyle w:val="Heading2"/>
-      </w:pPr>
-      <w:proofErr w:type="spellStart"/>
-      <w:r>
-        <w:t>Client</w:t>
-      </w:r>
-      <w:r>
-        <w:t>Socket</w:t>
-      </w:r>
-      <w:proofErr w:type="spellEnd"/>
-      <w:r>
-        <w:t xml:space="preserve"> &lt;</w:t>
-      </w:r>
-      <w:proofErr w:type="spellStart"/>
-      <w:r>
-        <w:t>iClient</w:t>
-      </w:r>
-      <w:proofErr w:type="spellEnd"/>
-      <w:r>
-        <w:t xml:space="preserve">, </w:t>
-      </w:r>
-      <w:proofErr w:type="spellStart"/>
-      <w:r>
-        <w:t>iObservable</w:t>
-      </w:r>
-      <w:proofErr w:type="spellEnd"/>
-      <w:r>
-        <w:t>&gt;</w:t>
-      </w:r>
-    </w:p>
-    <w:p>
-      <w:r>
-        <w:t>Instances of the class “</w:t>
-      </w:r>
-      <w:proofErr w:type="spellStart"/>
-      <w:r>
-        <w:t>ClientSocket</w:t>
-      </w:r>
-      <w:proofErr w:type="spellEnd"/>
-      <w:r>
-        <w:t>” represent external clients connected to the system</w:t>
-      </w:r>
-      <w:r>
-        <w:t xml:space="preserve"> via TCP sockets</w:t>
-      </w:r>
-      <w:r>
-        <w:t xml:space="preserve">. This class will send messages to the client and listen for messages from the client, automatically rejecting anything that is not signed appropriately. </w:t>
-      </w:r>
-      <w:r>
-        <w:t xml:space="preserve"> This implements the </w:t>
-      </w:r>
-      <w:proofErr w:type="spellStart"/>
-      <w:r>
-        <w:t>iClient</w:t>
-      </w:r>
-      <w:proofErr w:type="spellEnd"/>
-      <w:r>
-        <w:t xml:space="preserve"> interface. </w:t>
-      </w:r>
-    </w:p>
-    <w:p>
-      <w:r>
-        <w:rPr>
-          <w:b/>
-        </w:rPr>
-        <w:t>Instance Members</w:t>
-      </w:r>
-    </w:p>
-    <w:p>
-      <w:pPr>
-        <w:pStyle w:val="ListParagraph"/>
-        <w:numPr>
-          <w:ilvl w:val="0"/>
-          <w:numId w:val="9"/>
-        </w:numPr>
-      </w:pPr>
-      <w:r>
-        <w:t xml:space="preserve">Socket </w:t>
-      </w:r>
-      <w:proofErr w:type="spellStart"/>
-      <w:r>
-        <w:t>socket</w:t>
-      </w:r>
-      <w:proofErr w:type="spellEnd"/>
-    </w:p>
-    <w:p>
-      <w:pPr>
-        <w:pStyle w:val="ListParagraph"/>
-        <w:numPr>
-          <w:ilvl w:val="0"/>
-          <w:numId w:val="9"/>
-        </w:numPr>
-      </w:pPr>
-      <w:r>
-        <w:t xml:space="preserve">String </w:t>
-      </w:r>
-      <w:proofErr w:type="spellStart"/>
-      <w:r>
-        <w:t>authenticationKey</w:t>
-      </w:r>
-      <w:proofErr w:type="spellEnd"/>
-    </w:p>
-    <w:p>
-      <w:pPr>
-        <w:pStyle w:val="ListParagraph"/>
-        <w:numPr>
-          <w:ilvl w:val="0"/>
-          <w:numId w:val="9"/>
-        </w:numPr>
-      </w:pPr>
-      <w:proofErr w:type="spellStart"/>
-      <w:r>
-        <w:t>ArrayList</w:t>
-      </w:r>
-      <w:proofErr w:type="spellEnd"/>
-      <w:r>
-        <w:t>&lt;</w:t>
-      </w:r>
-      <w:proofErr w:type="spellStart"/>
-      <w:r>
-        <w:t>iClientObserver</w:t>
-      </w:r>
-      <w:proofErr w:type="spellEnd"/>
-      <w:r>
-        <w:t>&gt;</w:t>
-      </w:r>
-      <w:r>
-        <w:t xml:space="preserve"> </w:t>
-      </w:r>
-      <w:r>
-        <w:t>observers</w:t>
-      </w:r>
-    </w:p>
-    <w:p>
-      <w:pPr>
-        <w:pStyle w:val="Heading2"/>
-      </w:pPr>
-      <w:r>
-        <w:lastRenderedPageBreak/>
-        <w:t>Message</w:t>
-      </w:r>
-    </w:p>
-    <w:p>
-      <w:r>
-        <w:t xml:space="preserve">Instances of the class “Message” represent a message coming from or going to a client. </w:t>
-      </w:r>
-    </w:p>
-    <w:p>
-      <w:pPr>
-        <w:rPr>
-          <w:b/>
-        </w:rPr>
-      </w:pPr>
-      <w:r>
-        <w:rPr>
-          <w:b/>
-        </w:rPr>
-        <w:t>Instance Members</w:t>
-      </w:r>
-    </w:p>
-    <w:p>
-      <w:pPr>
-        <w:pStyle w:val="ListParagraph"/>
-        <w:numPr>
-          <w:ilvl w:val="0"/>
-          <w:numId w:val="12"/>
-        </w:numPr>
-      </w:pPr>
-      <w:r>
-        <w:t>String text</w:t>
-      </w:r>
-    </w:p>
-    <w:p>
-      <w:pPr>
-        <w:pStyle w:val="ListParagraph"/>
-        <w:numPr>
-          <w:ilvl w:val="0"/>
-          <w:numId w:val="12"/>
-        </w:numPr>
-      </w:pPr>
-      <w:proofErr w:type="spellStart"/>
-      <w:r>
-        <w:t>i</w:t>
-      </w:r>
-      <w:r>
-        <w:t>Client</w:t>
-      </w:r>
-      <w:proofErr w:type="spellEnd"/>
-      <w:r>
-        <w:t xml:space="preserve"> </w:t>
-      </w:r>
-      <w:proofErr w:type="spellStart"/>
-      <w:r>
-        <w:t>clientInvolved</w:t>
-      </w:r>
-      <w:proofErr w:type="spellEnd"/>
-    </w:p>
-    <w:p>
-      <w:pPr>
-        <w:pStyle w:val="Heading2"/>
-      </w:pPr>
-      <w:proofErr w:type="spellStart"/>
-      <w:r>
-        <w:t>Action</w:t>
-      </w:r>
-      <w:r>
-        <w:t>Message</w:t>
-      </w:r>
-      <w:proofErr w:type="spellEnd"/>
-    </w:p>
-    <w:p>
-      <w:r>
-        <w:t>Instances of the class “</w:t>
-      </w:r>
-      <w:proofErr w:type="spellStart"/>
-      <w:r>
-        <w:t>Action</w:t>
-      </w:r>
-      <w:r>
-        <w:t>Message</w:t>
-      </w:r>
-      <w:proofErr w:type="spellEnd"/>
-      <w:r>
-        <w:t xml:space="preserve">” represent a message coming from </w:t>
-      </w:r>
-      <w:r>
-        <w:t>a client</w:t>
-      </w:r>
-      <w:r>
-        <w:t>.</w:t>
-      </w:r>
-      <w:r>
-        <w:t xml:space="preserve"> </w:t>
-      </w:r>
-      <w:r>
-        <w:t xml:space="preserve"> </w:t>
-      </w:r>
-      <w:r>
-        <w:t xml:space="preserve">This can represent a Player Action, Authentication Attempt, or Create User action. </w:t>
-      </w:r>
-      <w:proofErr w:type="spellStart"/>
-      <w:r>
-        <w:t>ActionMessage</w:t>
-      </w:r>
-      <w:proofErr w:type="spellEnd"/>
-      <w:r>
-        <w:t xml:space="preserve"> inherits from Message and adds the following:</w:t>
-      </w:r>
-    </w:p>
-    <w:p>
-      <w:pPr>
-        <w:rPr>
-          <w:b/>
-        </w:rPr>
-      </w:pPr>
-      <w:r>
-        <w:rPr>
-          <w:b/>
-        </w:rPr>
-        <w:t>Instance Members</w:t>
-      </w:r>
-    </w:p>
-    <w:p>
-      <w:pPr>
-        <w:pStyle w:val="ListParagraph"/>
-        <w:numPr>
-          <w:ilvl w:val="0"/>
-          <w:numId w:val="12"/>
-        </w:numPr>
-      </w:pPr>
-      <w:proofErr w:type="spellStart"/>
-      <w:r>
-        <w:t>Enum</w:t>
-      </w:r>
-      <w:proofErr w:type="spellEnd"/>
-      <w:r>
-        <w:t xml:space="preserve"> </w:t>
-      </w:r>
-      <w:proofErr w:type="spellStart"/>
-      <w:r>
-        <w:t>actionType</w:t>
-      </w:r>
-      <w:proofErr w:type="spellEnd"/>
-    </w:p>
-    <w:p>
-      <w:pPr>
-        <w:pStyle w:val="ListParagraph"/>
-        <w:numPr>
-          <w:ilvl w:val="0"/>
-          <w:numId w:val="12"/>
-        </w:numPr>
-      </w:pPr>
-      <w:proofErr w:type="spellStart"/>
-      <w:r>
-        <w:t>HashMap</w:t>
-      </w:r>
-      <w:proofErr w:type="spellEnd"/>
-      <w:r>
-        <w:t>&lt;</w:t>
-      </w:r>
-      <w:proofErr w:type="spellStart"/>
-      <w:r>
-        <w:t>String,String</w:t>
-      </w:r>
-      <w:proofErr w:type="spellEnd"/>
-      <w:r>
-        <w:t>&gt; parameters</w:t>
-      </w:r>
-    </w:p>
-    <w:p>
-      <w:pPr>
-        <w:pStyle w:val="Heading2"/>
-      </w:pPr>
-      <w:proofErr w:type="spellStart"/>
-      <w:r>
-        <w:t>StateMessage</w:t>
-      </w:r>
-      <w:proofErr w:type="spellEnd"/>
-    </w:p>
-    <w:p>
-      <w:r>
-        <w:t>Instances of the class “</w:t>
-      </w:r>
-      <w:proofErr w:type="spellStart"/>
-      <w:r>
-        <w:t>State</w:t>
-      </w:r>
-      <w:r>
-        <w:t>Message</w:t>
-      </w:r>
-      <w:proofErr w:type="spellEnd"/>
-      <w:r>
-        <w:t xml:space="preserve">” represent a message </w:t>
-      </w:r>
-      <w:r>
-        <w:t>going back to</w:t>
-      </w:r>
-      <w:r>
-        <w:t xml:space="preserve"> a client.  This can represent a </w:t>
-      </w:r>
-      <w:r>
-        <w:t>Game State or Lobby State message</w:t>
-      </w:r>
-      <w:r>
-        <w:t xml:space="preserve">. </w:t>
-      </w:r>
-      <w:proofErr w:type="spellStart"/>
-      <w:r>
-        <w:t>State</w:t>
-      </w:r>
-      <w:r>
-        <w:t>Message</w:t>
-      </w:r>
-      <w:proofErr w:type="spellEnd"/>
-      <w:r>
-        <w:t xml:space="preserve"> inherits from Message and adds the following:</w:t>
-      </w:r>
-    </w:p>
-    <w:p>
-      <w:pPr>
-        <w:rPr>
-          <w:b/>
-        </w:rPr>
-      </w:pPr>
-      <w:r>
-        <w:rPr>
-          <w:b/>
-        </w:rPr>
-        <w:t>Instance Members</w:t>
-      </w:r>
-    </w:p>
-    <w:p>
-      <w:pPr>
-        <w:pStyle w:val="ListParagraph"/>
-        <w:numPr>
-          <w:ilvl w:val="0"/>
-          <w:numId w:val="12"/>
-        </w:numPr>
-      </w:pPr>
-      <w:proofErr w:type="spellStart"/>
-      <w:r>
-        <w:t>Enum</w:t>
-      </w:r>
-      <w:proofErr w:type="spellEnd"/>
-      <w:r>
-        <w:t xml:space="preserve"> </w:t>
-      </w:r>
-      <w:proofErr w:type="spellStart"/>
-      <w:r>
-        <w:t>stateType</w:t>
-      </w:r>
-      <w:proofErr w:type="spellEnd"/>
-    </w:p>
-    <w:p>
-      <w:pPr>
-        <w:pStyle w:val="ListParagraph"/>
-        <w:numPr>
-          <w:ilvl w:val="0"/>
-          <w:numId w:val="12"/>
-        </w:numPr>
-      </w:pPr>
-      <w:proofErr w:type="spellStart"/>
-      <w:r>
-        <w:t>HashMap</w:t>
-      </w:r>
-      <w:proofErr w:type="spellEnd"/>
-      <w:r>
-        <w:t>&lt;</w:t>
-      </w:r>
-      <w:proofErr w:type="spellStart"/>
-      <w:r>
-        <w:t>String,</w:t>
-      </w:r>
-      <w:r>
-        <w:t>Object</w:t>
-      </w:r>
-      <w:proofErr w:type="spellEnd"/>
-      <w:r>
-        <w:t>&gt; parameters</w:t>
-      </w:r>
-    </w:p>
-    <w:p>
-      <w:pPr>
-        <w:pStyle w:val="Heading2"/>
-      </w:pPr>
-      <w:proofErr w:type="spellStart"/>
-      <w:r>
-        <w:t>Error</w:t>
-      </w:r>
-      <w:r>
-        <w:t>Message</w:t>
-      </w:r>
-      <w:proofErr w:type="spellEnd"/>
-    </w:p>
-    <w:p>
-      <w:r>
-        <w:t>Instances of the class “</w:t>
-      </w:r>
-      <w:proofErr w:type="spellStart"/>
-      <w:r>
-        <w:t>Error</w:t>
-      </w:r>
-      <w:r>
-        <w:t>Message</w:t>
-      </w:r>
-      <w:proofErr w:type="spellEnd"/>
-      <w:r>
-        <w:t xml:space="preserve">” represent a message </w:t>
-      </w:r>
-      <w:r>
-        <w:t>going to</w:t>
-      </w:r>
-      <w:r>
-        <w:t xml:space="preserve"> a client</w:t>
-      </w:r>
-      <w:r>
-        <w:t xml:space="preserve"> that encodes an error</w:t>
-      </w:r>
-      <w:r>
-        <w:t xml:space="preserve">.  This can represent </w:t>
-      </w:r>
-      <w:r>
-        <w:t>an Error message only</w:t>
-      </w:r>
-      <w:r>
-        <w:t xml:space="preserve">. </w:t>
-      </w:r>
-      <w:proofErr w:type="spellStart"/>
-      <w:r>
-        <w:t>ErrorMessage</w:t>
-      </w:r>
-      <w:proofErr w:type="spellEnd"/>
-      <w:r>
-        <w:t xml:space="preserve"> </w:t>
-      </w:r>
-      <w:r>
-        <w:t>inherits from Message and adds the following:</w:t>
-      </w:r>
-    </w:p>
-    <w:p>
-      <w:pPr>
-        <w:rPr>
-          <w:b/>
-        </w:rPr>
-      </w:pPr>
-      <w:r>
-        <w:rPr>
-          <w:b/>
-        </w:rPr>
-        <w:t>Instance Members</w:t>
-      </w:r>
-    </w:p>
-    <w:p>
-      <w:pPr>
-        <w:pStyle w:val="ListParagraph"/>
-        <w:numPr>
-          <w:ilvl w:val="0"/>
-          <w:numId w:val="12"/>
-        </w:numPr>
-      </w:pPr>
-      <w:r>
-        <w:t xml:space="preserve">Integer </w:t>
-      </w:r>
-      <w:proofErr w:type="spellStart"/>
-      <w:r>
-        <w:t>errorCode</w:t>
-      </w:r>
-      <w:proofErr w:type="spellEnd"/>
+    </w:p>
+    <w:p>
+      <w:pPr>
+        <w:ind w:left="360"/>
+      </w:pPr>
     </w:p>
     <w:p>
       <w:pPr>
@@ -1683,13 +1277,9 @@
       <w:pPr>
         <w:pStyle w:val="Heading2"/>
       </w:pPr>
-      <w:proofErr w:type="spellStart"/>
-      <w:proofErr w:type="gramStart"/>
       <w:r>
         <w:t>iClient</w:t>
       </w:r>
-      <w:proofErr w:type="spellEnd"/>
-      <w:proofErr w:type="gramEnd"/>
     </w:p>
     <w:p>
       <w:r>
@@ -1717,11 +1307,9 @@
           <w:numId w:val="10"/>
         </w:numPr>
       </w:pPr>
-      <w:proofErr w:type="spellStart"/>
       <w:r>
         <w:t>receiveMessage</w:t>
       </w:r>
-      <w:proofErr w:type="spellEnd"/>
     </w:p>
     <w:p>
       <w:pPr>
@@ -1731,23 +1319,17 @@
           <w:numId w:val="10"/>
         </w:numPr>
       </w:pPr>
-      <w:proofErr w:type="spellStart"/>
       <w:r>
         <w:t>sendMessage</w:t>
       </w:r>
-      <w:proofErr w:type="spellEnd"/>
     </w:p>
     <w:p>
       <w:pPr>
         <w:pStyle w:val="Heading2"/>
       </w:pPr>
-      <w:proofErr w:type="spellStart"/>
-      <w:proofErr w:type="gramStart"/>
       <w:r>
         <w:t>iClientObserver</w:t>
       </w:r>
-      <w:proofErr w:type="spellEnd"/>
-      <w:proofErr w:type="gramEnd"/>
     </w:p>
     <w:p>
       <w:r>
@@ -1775,18 +1357,14 @@
           <w:numId w:val="11"/>
         </w:numPr>
       </w:pPr>
-      <w:proofErr w:type="spellStart"/>
       <w:r>
         <w:t>onMessageReceived</w:t>
       </w:r>
-      <w:proofErr w:type="spellEnd"/>
     </w:p>
     <w:p>
       <w:pPr>
         <w:pStyle w:val="Heading2"/>
       </w:pPr>
-      <w:proofErr w:type="spellStart"/>
-      <w:proofErr w:type="gramStart"/>
       <w:r>
         <w:t>i</w:t>
       </w:r>
@@ -1796,8 +1374,6 @@
       <w:r>
         <w:t>Observer</w:t>
       </w:r>
-      <w:proofErr w:type="spellEnd"/>
-      <w:proofErr w:type="gramEnd"/>
     </w:p>
     <w:p>
       <w:r>
@@ -1829,23 +1405,17 @@
           <w:numId w:val="11"/>
         </w:numPr>
       </w:pPr>
-      <w:proofErr w:type="spellStart"/>
       <w:r>
         <w:t>onStateChanged</w:t>
       </w:r>
-      <w:proofErr w:type="spellEnd"/>
     </w:p>
     <w:p>
       <w:pPr>
         <w:pStyle w:val="Heading2"/>
       </w:pPr>
-      <w:proofErr w:type="spellStart"/>
-      <w:proofErr w:type="gramStart"/>
       <w:r>
         <w:t>iObservable</w:t>
       </w:r>
-      <w:proofErr w:type="spellEnd"/>
-      <w:proofErr w:type="gramEnd"/>
     </w:p>
     <w:p>
       <w:r>
@@ -1873,11 +1443,9 @@
           <w:numId w:val="11"/>
         </w:numPr>
       </w:pPr>
-      <w:proofErr w:type="spellStart"/>
       <w:r>
         <w:t>addObserver</w:t>
       </w:r>
-      <w:proofErr w:type="spellEnd"/>
     </w:p>
     <w:p>
       <w:pPr>
@@ -1887,11 +1455,9 @@
           <w:numId w:val="11"/>
         </w:numPr>
       </w:pPr>
-      <w:proofErr w:type="spellStart"/>
       <w:r>
         <w:t>removeObserver</w:t>
       </w:r>
-      <w:proofErr w:type="spellEnd"/>
     </w:p>
     <w:p>
       <w:pPr>
@@ -1970,37 +1536,34 @@
       <w:r>
         <w:t xml:space="preserve">Figure </w:t>
       </w:r>
-      <w:fldSimple w:instr=" SEQ Figure \* ARABIC ">
-        <w:r>
-          <w:rPr>
-            <w:noProof/>
-          </w:rPr>
-          <w:t>3</w:t>
-        </w:r>
-      </w:fldSimple>
+      <w:r>
+        <w:fldChar w:fldCharType="begin"/>
+      </w:r>
+      <w:r>
+        <w:instrText xml:space="preserve"> SEQ Figure \* ARABIC </w:instrText>
+      </w:r>
+      <w:r>
+        <w:fldChar w:fldCharType="separate"/>
+      </w:r>
+      <w:r>
+        <w:rPr>
+          <w:noProof/>
+        </w:rPr>
+        <w:t>3</w:t>
+      </w:r>
+      <w:r>
+        <w:rPr>
+          <w:noProof/>
+        </w:rPr>
+        <w:fldChar w:fldCharType="end"/>
+      </w:r>
       <w:r>
         <w:t>: Login Sequence</w:t>
       </w:r>
     </w:p>
     <w:p>
       <w:r>
-        <w:t xml:space="preserve">When an authentication attempt is received by a </w:t>
-      </w:r>
-      <w:proofErr w:type="spellStart"/>
-      <w:r>
-        <w:t>ClientSocket</w:t>
-      </w:r>
-      <w:proofErr w:type="spellEnd"/>
-      <w:r>
-        <w:t xml:space="preserve">, it is first validated for formatting. The credentials included in the message are extracted and sent to the </w:t>
-      </w:r>
-      <w:proofErr w:type="spellStart"/>
-      <w:r>
-        <w:t>PokerServer</w:t>
-      </w:r>
-      <w:proofErr w:type="spellEnd"/>
-      <w:r>
-        <w:t xml:space="preserve"> singleton, which then uses the DAO to verify that the credentials are valid. If they are not, an error message is returned and execution stops. </w:t>
+        <w:t xml:space="preserve">When an authentication attempt is received by a ClientSocket, it is first validated for formatting. The credentials included in the message are extracted and sent to the PokerServer singleton, which then uses the DAO to verify that the credentials are valid. If they are not, an error message is returned and execution stops. </w:t>
       </w:r>
     </w:p>
     <w:p>
@@ -2008,15 +1571,7 @@
         <w:t xml:space="preserve">If the credentials are valid, the Poker Server begins constructing a Player object to represent the </w:t>
       </w:r>
       <w:r>
-        <w:t xml:space="preserve">client. The client is sent an Authentication Success message, and the Player is assigned to a Lobby. Finally, the Player is returned to the Client so that a reference can be kept. Meanwhile, the Lobby to which the Player was assigned sends a </w:t>
-      </w:r>
-      <w:proofErr w:type="spellStart"/>
-      <w:r>
-        <w:t>LobbyState</w:t>
-      </w:r>
-      <w:proofErr w:type="spellEnd"/>
-      <w:r>
-        <w:t xml:space="preserve"> message. </w:t>
+        <w:t xml:space="preserve">client. The client is sent an Authentication Success message, and the Player is assigned to a Lobby. Finally, the Player is returned to the Client so that a reference can be kept. Meanwhile, the Lobby to which the Player was assigned sends a LobbyState message. </w:t>
       </w:r>
     </w:p>
     <w:p>
@@ -2089,53 +1644,34 @@
       <w:r>
         <w:t xml:space="preserve">Figure </w:t>
       </w:r>
-      <w:fldSimple w:instr=" SEQ Figure \* ARABIC ">
-        <w:r>
-          <w:rPr>
-            <w:noProof/>
-          </w:rPr>
-          <w:t>4</w:t>
-        </w:r>
-      </w:fldSimple>
+      <w:r>
+        <w:fldChar w:fldCharType="begin"/>
+      </w:r>
+      <w:r>
+        <w:instrText xml:space="preserve"> SEQ Figure \* ARABIC </w:instrText>
+      </w:r>
+      <w:r>
+        <w:fldChar w:fldCharType="separate"/>
+      </w:r>
+      <w:r>
+        <w:rPr>
+          <w:noProof/>
+        </w:rPr>
+        <w:t>4</w:t>
+      </w:r>
+      <w:r>
+        <w:rPr>
+          <w:noProof/>
+        </w:rPr>
+        <w:fldChar w:fldCharType="end"/>
+      </w:r>
       <w:r>
         <w:t>: Joining a Game</w:t>
       </w:r>
     </w:p>
     <w:p>
       <w:r>
-        <w:t xml:space="preserve">When a Player Action message is received, it is parsed by the </w:t>
-      </w:r>
-      <w:proofErr w:type="spellStart"/>
-      <w:r>
-        <w:t>ClientSocket</w:t>
-      </w:r>
-      <w:proofErr w:type="spellEnd"/>
-      <w:r>
-        <w:t xml:space="preserve"> who received it into a Message object. The Message is passed to the Player, who interprets it as a Join action. The Player removes itself from the Lobby to which it was assigned, and asks the </w:t>
-      </w:r>
-      <w:proofErr w:type="spellStart"/>
-      <w:r>
-        <w:t>PokerServer</w:t>
-      </w:r>
-      <w:proofErr w:type="spellEnd"/>
-      <w:r>
-        <w:t xml:space="preserve"> singleton to add it to the Game that is represented by the </w:t>
-      </w:r>
-      <w:proofErr w:type="spellStart"/>
-      <w:r>
-        <w:t>GameID</w:t>
-      </w:r>
-      <w:proofErr w:type="spellEnd"/>
-      <w:r>
-        <w:t xml:space="preserve"> in the Join message. Finally, the Game sends a </w:t>
-      </w:r>
-      <w:proofErr w:type="spellStart"/>
-      <w:r>
-        <w:t>GameState</w:t>
-      </w:r>
-      <w:proofErr w:type="spellEnd"/>
-      <w:r>
-        <w:t xml:space="preserve"> update to all Players in the game, including the one that just joined. </w:t>
+        <w:t xml:space="preserve">When a Player Action message is received, it is parsed by the ClientSocket who received it into a Message object. The Message is passed to the Player, who interprets it as a Join action. The Player removes itself from the Lobby to which it was assigned, and asks the PokerServer singleton to add it to the Game that is represented by the GameID in the Join message. Finally, the Game sends a GameState update to all Players in the game, including the one that just joined. </w:t>
       </w:r>
     </w:p>
     <w:p>
@@ -2197,31 +1733,7 @@
     </w:p>
     <w:p>
       <w:r>
-        <w:t>When a Game State action is sent to a client indicating that it is that client’s turn, that client is expected to reply with a Player Action message. This message is passed to the Player, who interprets it as an action. Assuming this action is valid according to Player’s metrics (see System Design document)</w:t>
-      </w:r>
-      <w:proofErr w:type="gramStart"/>
-      <w:r>
-        <w:t>,</w:t>
-      </w:r>
-      <w:proofErr w:type="gramEnd"/>
-      <w:r>
-        <w:t xml:space="preserve"> it passes this to the Game’s </w:t>
-      </w:r>
-      <w:proofErr w:type="spellStart"/>
-      <w:r>
-        <w:t>parseMessage</w:t>
-      </w:r>
-      <w:proofErr w:type="spellEnd"/>
-      <w:r>
-        <w:t xml:space="preserve"> method. Assuming the Game declares the action valid, it is applied, and the resulting </w:t>
-      </w:r>
-      <w:proofErr w:type="spellStart"/>
-      <w:r>
-        <w:t>GameState</w:t>
-      </w:r>
-      <w:proofErr w:type="spellEnd"/>
-      <w:r>
-        <w:t xml:space="preserve"> is sent to all Players, including the one initiating the action. This also indicates that it is the next player’s turn.</w:t>
+        <w:t>When a Game State action is sent to a client indicating that it is that client’s turn, that client is expected to reply with a Player Action message. This message is passed to the Player, who interprets it as an action. Assuming this action is valid according to Player’s metrics (see System Design document), it passes this to the Game’s parseMessage method. Assuming the Game declares the action valid, it is applied, and the resulting GameState is sent to all Players, including the one initiating the action. This also indicates that it is the next player’s turn.</w:t>
       </w:r>
     </w:p>
     <w:sectPr>

</xml_diff>